<commit_message>
Finiahed writing report, collected final pcap and wrote setup document for assignment
</commit_message>
<xml_diff>
--- a/Assignment2/Report/Flow Forwarding Report.docx
+++ b/Assignment2/Report/Flow Forwarding Report.docx
@@ -333,11 +333,10 @@
             </w:rPr>
             <w:fldChar w:fldCharType="separate"/>
           </w:r>
-          <w:hyperlink w:anchor="_Toc86738797" w:history="1">
+          <w:hyperlink w:anchor="_Toc89186106" w:history="1">
             <w:r>
               <w:rPr>
                 <w:rStyle w:val="Hyperlink"/>
-                <w:rFonts w:ascii="Times New Roman" w:hAnsi="Times New Roman" w:cs="Times New Roman"/>
                 <w:noProof/>
               </w:rPr>
               <w:t>1</w:t>
@@ -357,7 +356,6 @@
             <w:r>
               <w:rPr>
                 <w:rStyle w:val="Hyperlink"/>
-                <w:rFonts w:ascii="Times New Roman" w:hAnsi="Times New Roman" w:cs="Times New Roman"/>
                 <w:noProof/>
               </w:rPr>
               <w:t>Overall Design</w:t>
@@ -381,7 +379,7 @@
                 <w:noProof/>
                 <w:webHidden/>
               </w:rPr>
-              <w:instrText xml:space="preserve"> PAGEREF _Toc86738797 \h </w:instrText>
+              <w:instrText xml:space="preserve"> PAGEREF _Toc89186106 \h </w:instrText>
             </w:r>
             <w:r>
               <w:rPr>
@@ -429,11 +427,10 @@
               <w:szCs w:val="24"/>
             </w:rPr>
           </w:pPr>
-          <w:hyperlink w:anchor="_Toc86738798" w:history="1">
+          <w:hyperlink w:anchor="_Toc89186107" w:history="1">
             <w:r>
               <w:rPr>
                 <w:rStyle w:val="Hyperlink"/>
-                <w:rFonts w:ascii="Times New Roman" w:hAnsi="Times New Roman" w:cs="Times New Roman"/>
                 <w:noProof/>
               </w:rPr>
               <w:t>1.1</w:t>
@@ -453,10 +450,9 @@
             <w:r>
               <w:rPr>
                 <w:rStyle w:val="Hyperlink"/>
-                <w:rFonts w:ascii="Times New Roman" w:hAnsi="Times New Roman" w:cs="Times New Roman"/>
-                <w:noProof/>
-              </w:rPr>
-              <w:t>Publishing</w:t>
+                <w:noProof/>
+              </w:rPr>
+              <w:t>Flow Forwarding</w:t>
             </w:r>
             <w:r>
               <w:rPr>
@@ -477,7 +473,7 @@
                 <w:noProof/>
                 <w:webHidden/>
               </w:rPr>
-              <w:instrText xml:space="preserve"> PAGEREF _Toc86738798 \h </w:instrText>
+              <w:instrText xml:space="preserve"> PAGEREF _Toc89186107 \h </w:instrText>
             </w:r>
             <w:r>
               <w:rPr>
@@ -525,14 +521,13 @@
               <w:szCs w:val="24"/>
             </w:rPr>
           </w:pPr>
-          <w:hyperlink w:anchor="_Toc86738799" w:history="1">
+          <w:hyperlink w:anchor="_Toc89186108" w:history="1">
             <w:r>
               <w:rPr>
                 <w:rStyle w:val="Hyperlink"/>
-                <w:rFonts w:ascii="Times New Roman" w:hAnsi="Times New Roman" w:cs="Times New Roman"/>
-                <w:noProof/>
-              </w:rPr>
-              <w:t>1.2</w:t>
+                <w:noProof/>
+              </w:rPr>
+              <w:t xml:space="preserve">1.2 </w:t>
             </w:r>
             <w:r>
               <w:rPr>
@@ -549,10 +544,9 @@
             <w:r>
               <w:rPr>
                 <w:rStyle w:val="Hyperlink"/>
-                <w:rFonts w:ascii="Times New Roman" w:hAnsi="Times New Roman" w:cs="Times New Roman"/>
-                <w:noProof/>
-              </w:rPr>
-              <w:t>Subscribing</w:t>
+                <w:noProof/>
+              </w:rPr>
+              <w:t>Routers Use of Flow Tables</w:t>
             </w:r>
             <w:r>
               <w:rPr>
@@ -573,7 +567,7 @@
                 <w:noProof/>
                 <w:webHidden/>
               </w:rPr>
-              <w:instrText xml:space="preserve"> PAGEREF _Toc86738799 \h </w:instrText>
+              <w:instrText xml:space="preserve"> PAGEREF _Toc89186108 \h </w:instrText>
             </w:r>
             <w:r>
               <w:rPr>
@@ -621,11 +615,10 @@
               <w:szCs w:val="24"/>
             </w:rPr>
           </w:pPr>
-          <w:hyperlink w:anchor="_Toc86738800" w:history="1">
+          <w:hyperlink w:anchor="_Toc89186109" w:history="1">
             <w:r>
               <w:rPr>
                 <w:rStyle w:val="Hyperlink"/>
-                <w:rFonts w:ascii="Times New Roman" w:hAnsi="Times New Roman" w:cs="Times New Roman"/>
                 <w:noProof/>
               </w:rPr>
               <w:t>1.3</w:t>
@@ -645,7 +638,6 @@
             <w:r>
               <w:rPr>
                 <w:rStyle w:val="Hyperlink"/>
-                <w:rFonts w:ascii="Times New Roman" w:hAnsi="Times New Roman" w:cs="Times New Roman"/>
                 <w:noProof/>
               </w:rPr>
               <w:t>Design of Network Elements</w:t>
@@ -669,7 +661,7 @@
                 <w:noProof/>
                 <w:webHidden/>
               </w:rPr>
-              <w:instrText xml:space="preserve"> PAGEREF _Toc86738800 \h </w:instrText>
+              <w:instrText xml:space="preserve"> PAGEREF _Toc89186109 \h </w:instrText>
             </w:r>
             <w:r>
               <w:rPr>
@@ -717,11 +709,10 @@
               <w:szCs w:val="24"/>
             </w:rPr>
           </w:pPr>
-          <w:hyperlink w:anchor="_Toc86738801" w:history="1">
+          <w:hyperlink w:anchor="_Toc89186110" w:history="1">
             <w:r>
               <w:rPr>
                 <w:rStyle w:val="Hyperlink"/>
-                <w:rFonts w:ascii="Times New Roman" w:hAnsi="Times New Roman" w:cs="Times New Roman"/>
                 <w:noProof/>
               </w:rPr>
               <w:t>1.4</w:t>
@@ -741,7 +732,6 @@
             <w:r>
               <w:rPr>
                 <w:rStyle w:val="Hyperlink"/>
-                <w:rFonts w:ascii="Times New Roman" w:hAnsi="Times New Roman" w:cs="Times New Roman"/>
                 <w:noProof/>
               </w:rPr>
               <w:t>Packet Descriptions</w:t>
@@ -765,7 +755,7 @@
                 <w:noProof/>
                 <w:webHidden/>
               </w:rPr>
-              <w:instrText xml:space="preserve"> PAGEREF _Toc86738801 \h </w:instrText>
+              <w:instrText xml:space="preserve"> PAGEREF _Toc89186110 \h </w:instrText>
             </w:r>
             <w:r>
               <w:rPr>
@@ -785,7 +775,7 @@
                 <w:noProof/>
                 <w:webHidden/>
               </w:rPr>
-              <w:t>3</w:t>
+              <w:t>4</w:t>
             </w:r>
             <w:r>
               <w:rPr>
@@ -813,11 +803,10 @@
               <w:color w:val="auto"/>
             </w:rPr>
           </w:pPr>
-          <w:hyperlink w:anchor="_Toc86738802" w:history="1">
+          <w:hyperlink w:anchor="_Toc89186111" w:history="1">
             <w:r>
               <w:rPr>
                 <w:rStyle w:val="Hyperlink"/>
-                <w:rFonts w:ascii="Times New Roman" w:hAnsi="Times New Roman" w:cs="Times New Roman"/>
                 <w:noProof/>
               </w:rPr>
               <w:t>2</w:t>
@@ -837,7 +826,6 @@
             <w:r>
               <w:rPr>
                 <w:rStyle w:val="Hyperlink"/>
-                <w:rFonts w:ascii="Times New Roman" w:hAnsi="Times New Roman" w:cs="Times New Roman"/>
                 <w:noProof/>
               </w:rPr>
               <w:t>Implementation</w:t>
@@ -861,7 +849,7 @@
                 <w:noProof/>
                 <w:webHidden/>
               </w:rPr>
-              <w:instrText xml:space="preserve"> PAGEREF _Toc86738802 \h </w:instrText>
+              <w:instrText xml:space="preserve"> PAGEREF _Toc89186111 \h </w:instrText>
             </w:r>
             <w:r>
               <w:rPr>
@@ -881,7 +869,7 @@
                 <w:noProof/>
                 <w:webHidden/>
               </w:rPr>
-              <w:t>3</w:t>
+              <w:t>4</w:t>
             </w:r>
             <w:r>
               <w:rPr>
@@ -909,11 +897,10 @@
               <w:szCs w:val="24"/>
             </w:rPr>
           </w:pPr>
-          <w:hyperlink w:anchor="_Toc86738803" w:history="1">
+          <w:hyperlink w:anchor="_Toc89186112" w:history="1">
             <w:r>
               <w:rPr>
                 <w:rStyle w:val="Hyperlink"/>
-                <w:rFonts w:ascii="Times New Roman" w:hAnsi="Times New Roman" w:cs="Times New Roman"/>
                 <w:noProof/>
               </w:rPr>
               <w:t>2.1</w:t>
@@ -933,10 +920,9 @@
             <w:r>
               <w:rPr>
                 <w:rStyle w:val="Hyperlink"/>
-                <w:rFonts w:ascii="Times New Roman" w:hAnsi="Times New Roman" w:cs="Times New Roman"/>
-                <w:noProof/>
-              </w:rPr>
-              <w:t>Client</w:t>
+                <w:noProof/>
+              </w:rPr>
+              <w:t xml:space="preserve">  Application</w:t>
             </w:r>
             <w:r>
               <w:rPr>
@@ -957,7 +943,7 @@
                 <w:noProof/>
                 <w:webHidden/>
               </w:rPr>
-              <w:instrText xml:space="preserve"> PAGEREF _Toc86738803 \h </w:instrText>
+              <w:instrText xml:space="preserve"> PAGEREF _Toc89186112 \h </w:instrText>
             </w:r>
             <w:r>
               <w:rPr>
@@ -977,7 +963,7 @@
                 <w:noProof/>
                 <w:webHidden/>
               </w:rPr>
-              <w:t>3</w:t>
+              <w:t>4</w:t>
             </w:r>
             <w:r>
               <w:rPr>
@@ -1005,14 +991,13 @@
               <w:szCs w:val="24"/>
             </w:rPr>
           </w:pPr>
-          <w:hyperlink w:anchor="_Toc86738804" w:history="1">
+          <w:hyperlink w:anchor="_Toc89186113" w:history="1">
             <w:r>
               <w:rPr>
                 <w:rStyle w:val="Hyperlink"/>
-                <w:rFonts w:ascii="Times New Roman" w:hAnsi="Times New Roman" w:cs="Times New Roman"/>
-                <w:noProof/>
-              </w:rPr>
-              <w:t>2.2</w:t>
+                <w:noProof/>
+              </w:rPr>
+              <w:t xml:space="preserve">2.2 </w:t>
             </w:r>
             <w:r>
               <w:rPr>
@@ -1029,10 +1014,9 @@
             <w:r>
               <w:rPr>
                 <w:rStyle w:val="Hyperlink"/>
-                <w:rFonts w:ascii="Times New Roman" w:hAnsi="Times New Roman" w:cs="Times New Roman"/>
-                <w:noProof/>
-              </w:rPr>
-              <w:t>Broker</w:t>
+                <w:noProof/>
+              </w:rPr>
+              <w:t>Forwarding Service</w:t>
             </w:r>
             <w:r>
               <w:rPr>
@@ -1053,7 +1037,7 @@
                 <w:noProof/>
                 <w:webHidden/>
               </w:rPr>
-              <w:instrText xml:space="preserve"> PAGEREF _Toc86738804 \h </w:instrText>
+              <w:instrText xml:space="preserve"> PAGEREF _Toc89186113 \h </w:instrText>
             </w:r>
             <w:r>
               <w:rPr>
@@ -1073,7 +1057,81 @@
                 <w:noProof/>
                 <w:webHidden/>
               </w:rPr>
-              <w:t>5</w:t>
+              <w:t>6</w:t>
+            </w:r>
+            <w:r>
+              <w:rPr>
+                <w:noProof/>
+                <w:webHidden/>
+              </w:rPr>
+              <w:fldChar w:fldCharType="end"/>
+            </w:r>
+          </w:hyperlink>
+        </w:p>
+        <w:p>
+          <w:pPr>
+            <w:pStyle w:val="TOC2"/>
+            <w:tabs>
+              <w:tab w:val="right" w:leader="dot" w:pos="9350"/>
+            </w:tabs>
+            <w:rPr>
+              <w:rFonts w:eastAsiaTheme="minorEastAsia" w:cstheme="minorBidi"/>
+              <w:b w:val="0"/>
+              <w:bCs w:val="0"/>
+              <w:noProof/>
+              <w:color w:val="auto"/>
+              <w:sz w:val="24"/>
+              <w:szCs w:val="24"/>
+            </w:rPr>
+          </w:pPr>
+          <w:hyperlink w:anchor="_Toc89186114" w:history="1">
+            <w:r>
+              <w:rPr>
+                <w:rStyle w:val="Hyperlink"/>
+                <w:noProof/>
+              </w:rPr>
+              <w:t>2.3        Router</w:t>
+            </w:r>
+            <w:r>
+              <w:rPr>
+                <w:noProof/>
+                <w:webHidden/>
+              </w:rPr>
+              <w:tab/>
+            </w:r>
+            <w:r>
+              <w:rPr>
+                <w:noProof/>
+                <w:webHidden/>
+              </w:rPr>
+              <w:fldChar w:fldCharType="begin"/>
+            </w:r>
+            <w:r>
+              <w:rPr>
+                <w:noProof/>
+                <w:webHidden/>
+              </w:rPr>
+              <w:instrText xml:space="preserve"> PAGEREF _Toc89186114 \h </w:instrText>
+            </w:r>
+            <w:r>
+              <w:rPr>
+                <w:noProof/>
+                <w:webHidden/>
+              </w:rPr>
+            </w:r>
+            <w:r>
+              <w:rPr>
+                <w:noProof/>
+                <w:webHidden/>
+              </w:rPr>
+              <w:fldChar w:fldCharType="separate"/>
+            </w:r>
+            <w:r>
+              <w:rPr>
+                <w:noProof/>
+                <w:webHidden/>
+              </w:rPr>
+              <w:t>8</w:t>
             </w:r>
             <w:r>
               <w:rPr>
@@ -1101,14 +1159,13 @@
               <w:szCs w:val="24"/>
             </w:rPr>
           </w:pPr>
-          <w:hyperlink w:anchor="_Toc86738805" w:history="1">
+          <w:hyperlink w:anchor="_Toc89186115" w:history="1">
             <w:r>
               <w:rPr>
                 <w:rStyle w:val="Hyperlink"/>
-                <w:rFonts w:ascii="Times New Roman" w:hAnsi="Times New Roman" w:cs="Times New Roman"/>
-                <w:noProof/>
-              </w:rPr>
-              <w:t>2.3</w:t>
+                <w:noProof/>
+              </w:rPr>
+              <w:t xml:space="preserve">2.4 </w:t>
             </w:r>
             <w:r>
               <w:rPr>
@@ -1125,10 +1182,9 @@
             <w:r>
               <w:rPr>
                 <w:rStyle w:val="Hyperlink"/>
-                <w:rFonts w:ascii="Times New Roman" w:hAnsi="Times New Roman" w:cs="Times New Roman"/>
-                <w:noProof/>
-              </w:rPr>
-              <w:t>Server</w:t>
+                <w:noProof/>
+              </w:rPr>
+              <w:t>Controller</w:t>
             </w:r>
             <w:r>
               <w:rPr>
@@ -1149,7 +1205,7 @@
                 <w:noProof/>
                 <w:webHidden/>
               </w:rPr>
-              <w:instrText xml:space="preserve"> PAGEREF _Toc86738805 \h </w:instrText>
+              <w:instrText xml:space="preserve"> PAGEREF _Toc89186115 \h </w:instrText>
             </w:r>
             <w:r>
               <w:rPr>
@@ -1169,103 +1225,7 @@
                 <w:noProof/>
                 <w:webHidden/>
               </w:rPr>
-              <w:t>7</w:t>
-            </w:r>
-            <w:r>
-              <w:rPr>
-                <w:noProof/>
-                <w:webHidden/>
-              </w:rPr>
-              <w:fldChar w:fldCharType="end"/>
-            </w:r>
-          </w:hyperlink>
-        </w:p>
-        <w:p>
-          <w:pPr>
-            <w:pStyle w:val="TOC2"/>
-            <w:tabs>
-              <w:tab w:val="left" w:pos="800"/>
-              <w:tab w:val="right" w:leader="dot" w:pos="9350"/>
-            </w:tabs>
-            <w:rPr>
-              <w:rFonts w:eastAsiaTheme="minorEastAsia" w:cstheme="minorBidi"/>
-              <w:b w:val="0"/>
-              <w:bCs w:val="0"/>
-              <w:noProof/>
-              <w:color w:val="auto"/>
-              <w:sz w:val="24"/>
-              <w:szCs w:val="24"/>
-            </w:rPr>
-          </w:pPr>
-          <w:hyperlink w:anchor="_Toc86738806" w:history="1">
-            <w:r>
-              <w:rPr>
-                <w:rStyle w:val="Hyperlink"/>
-                <w:rFonts w:ascii="Times New Roman" w:hAnsi="Times New Roman" w:cs="Times New Roman"/>
-                <w:noProof/>
-              </w:rPr>
-              <w:t>2.4</w:t>
-            </w:r>
-            <w:r>
-              <w:rPr>
-                <w:rFonts w:eastAsiaTheme="minorEastAsia" w:cstheme="minorBidi"/>
-                <w:b w:val="0"/>
-                <w:bCs w:val="0"/>
-                <w:noProof/>
-                <w:color w:val="auto"/>
-                <w:sz w:val="24"/>
-                <w:szCs w:val="24"/>
-              </w:rPr>
-              <w:tab/>
-            </w:r>
-            <w:r>
-              <w:rPr>
-                <w:rStyle w:val="Hyperlink"/>
-                <w:rFonts w:ascii="Times New Roman" w:hAnsi="Times New Roman" w:cs="Times New Roman"/>
-                <w:noProof/>
-              </w:rPr>
-              <w:t>Subscriber</w:t>
-            </w:r>
-            <w:r>
-              <w:rPr>
-                <w:noProof/>
-                <w:webHidden/>
-              </w:rPr>
-              <w:tab/>
-            </w:r>
-            <w:r>
-              <w:rPr>
-                <w:noProof/>
-                <w:webHidden/>
-              </w:rPr>
-              <w:fldChar w:fldCharType="begin"/>
-            </w:r>
-            <w:r>
-              <w:rPr>
-                <w:noProof/>
-                <w:webHidden/>
-              </w:rPr>
-              <w:instrText xml:space="preserve"> PAGEREF _Toc86738806 \h </w:instrText>
-            </w:r>
-            <w:r>
-              <w:rPr>
-                <w:noProof/>
-                <w:webHidden/>
-              </w:rPr>
-            </w:r>
-            <w:r>
-              <w:rPr>
-                <w:noProof/>
-                <w:webHidden/>
-              </w:rPr>
-              <w:fldChar w:fldCharType="separate"/>
-            </w:r>
-            <w:r>
-              <w:rPr>
-                <w:noProof/>
-                <w:webHidden/>
-              </w:rPr>
-              <w:t>7</w:t>
+              <w:t>9</w:t>
             </w:r>
             <w:r>
               <w:rPr>
@@ -1293,7 +1253,7 @@
               <w:color w:val="auto"/>
             </w:rPr>
           </w:pPr>
-          <w:hyperlink w:anchor="_Toc86738807" w:history="1">
+          <w:hyperlink w:anchor="_Toc89186116" w:history="1">
             <w:r>
               <w:rPr>
                 <w:rStyle w:val="Hyperlink"/>
@@ -1341,7 +1301,7 @@
                 <w:noProof/>
                 <w:webHidden/>
               </w:rPr>
-              <w:instrText xml:space="preserve"> PAGEREF _Toc86738807 \h </w:instrText>
+              <w:instrText xml:space="preserve"> PAGEREF _Toc89186116 \h </w:instrText>
             </w:r>
             <w:r>
               <w:rPr>
@@ -1361,7 +1321,7 @@
                 <w:noProof/>
                 <w:webHidden/>
               </w:rPr>
-              <w:t>8</w:t>
+              <w:t>10</w:t>
             </w:r>
             <w:r>
               <w:rPr>
@@ -1389,7 +1349,7 @@
               <w:color w:val="auto"/>
             </w:rPr>
           </w:pPr>
-          <w:hyperlink w:anchor="_Toc86738808" w:history="1">
+          <w:hyperlink w:anchor="_Toc89186117" w:history="1">
             <w:r>
               <w:rPr>
                 <w:rStyle w:val="Hyperlink"/>
@@ -1437,7 +1397,7 @@
                 <w:noProof/>
                 <w:webHidden/>
               </w:rPr>
-              <w:instrText xml:space="preserve"> PAGEREF _Toc86738808 \h </w:instrText>
+              <w:instrText xml:space="preserve"> PAGEREF _Toc89186117 \h </w:instrText>
             </w:r>
             <w:r>
               <w:rPr>
@@ -1457,7 +1417,7 @@
                 <w:noProof/>
                 <w:webHidden/>
               </w:rPr>
-              <w:t>10</w:t>
+              <w:t>12</w:t>
             </w:r>
             <w:r>
               <w:rPr>
@@ -1485,7 +1445,7 @@
               <w:color w:val="auto"/>
             </w:rPr>
           </w:pPr>
-          <w:hyperlink w:anchor="_Toc86738809" w:history="1">
+          <w:hyperlink w:anchor="_Toc89186118" w:history="1">
             <w:r>
               <w:rPr>
                 <w:rStyle w:val="Hyperlink"/>
@@ -1533,7 +1493,7 @@
                 <w:noProof/>
                 <w:webHidden/>
               </w:rPr>
-              <w:instrText xml:space="preserve"> PAGEREF _Toc86738809 \h </w:instrText>
+              <w:instrText xml:space="preserve"> PAGEREF _Toc89186118 \h </w:instrText>
             </w:r>
             <w:r>
               <w:rPr>
@@ -1553,7 +1513,7 @@
                 <w:noProof/>
                 <w:webHidden/>
               </w:rPr>
-              <w:t>10</w:t>
+              <w:t>12</w:t>
             </w:r>
             <w:r>
               <w:rPr>
@@ -1653,28 +1613,12 @@
     <w:p>
       <w:pPr>
         <w:pStyle w:val="Heading1"/>
-        <w:tabs>
-          <w:tab w:val="center" w:pos="1524"/>
-        </w:tabs>
-        <w:ind w:left="-15" w:firstLine="0"/>
-        <w:rPr>
-          <w:rFonts w:ascii="Times New Roman" w:hAnsi="Times New Roman" w:cs="Times New Roman"/>
-          <w:b w:val="0"/>
-        </w:rPr>
-      </w:pPr>
-      <w:bookmarkStart w:id="1" w:name="_Toc86738797"/>
-      <w:r>
-        <w:rPr>
-          <w:rFonts w:ascii="Times New Roman" w:hAnsi="Times New Roman" w:cs="Times New Roman"/>
-          <w:b w:val="0"/>
-        </w:rPr>
+      </w:pPr>
+      <w:bookmarkStart w:id="1" w:name="_Toc89186106"/>
+      <w:r>
         <w:t>1</w:t>
       </w:r>
       <w:r>
-        <w:rPr>
-          <w:rFonts w:ascii="Times New Roman" w:hAnsi="Times New Roman" w:cs="Times New Roman"/>
-          <w:b w:val="0"/>
-        </w:rPr>
         <w:tab/>
         <w:t>Overall Design</w:t>
       </w:r>
@@ -1693,93 +1637,28 @@
         <w:rPr>
           <w:rFonts w:ascii="Times New Roman" w:hAnsi="Times New Roman" w:cs="Times New Roman"/>
         </w:rPr>
-        <w:t xml:space="preserve">In the first two sections I will discuss my understanding of Publishing, Subscribing and </w:t>
-      </w:r>
-      <w:r>
-        <w:rPr>
-          <w:rFonts w:ascii="Times New Roman" w:hAnsi="Times New Roman" w:cs="Times New Roman"/>
-        </w:rPr>
-        <w:t>discussing the design of my network elements and packets sent across the network</w:t>
-      </w:r>
-      <w:r>
-        <w:rPr>
-          <w:rFonts w:ascii="Times New Roman" w:hAnsi="Times New Roman" w:cs="Times New Roman"/>
-        </w:rPr>
-        <w:t>. I will then discuss the overall design of my implementation of these elements. Following this I will discuss the strengths and weaknesses of my design whilst giving a general summary and reflection on the overall assignment.</w:t>
+        <w:t xml:space="preserve">In the first two sections I will discuss my understanding of flow forwarding and how Routers use Flow Tables to determine where packets are going to be sent throughout the defined topology. I will then discuss how I implemented these elements in my topology . Following this I will discuss the strengths and weaknesses of my design and in turn give a general summary and reflection of the assignment as a whole. </w:t>
       </w:r>
     </w:p>
     <w:p>
       <w:pPr>
         <w:pStyle w:val="Heading2"/>
-        <w:tabs>
-          <w:tab w:val="center" w:pos="1164"/>
-        </w:tabs>
+      </w:pPr>
+      <w:bookmarkStart w:id="2" w:name="_Toc89186107"/>
+      <w:r>
+        <w:t>1.1</w:t>
+      </w:r>
+      <w:r>
+        <w:tab/>
+        <w:t>Flow Forwarding</w:t>
+      </w:r>
+      <w:bookmarkEnd w:id="2"/>
+    </w:p>
+    <w:p>
+      <w:pPr>
         <w:ind w:left="-15" w:firstLine="0"/>
         <w:rPr>
           <w:rFonts w:ascii="Times New Roman" w:hAnsi="Times New Roman" w:cs="Times New Roman"/>
-          <w:b w:val="0"/>
-        </w:rPr>
-      </w:pPr>
-      <w:bookmarkStart w:id="2" w:name="_Toc86241283"/>
-      <w:bookmarkStart w:id="3" w:name="_Toc86738798"/>
-      <w:r>
-        <w:rPr>
-          <w:rFonts w:ascii="Times New Roman" w:hAnsi="Times New Roman" w:cs="Times New Roman"/>
-          <w:b w:val="0"/>
-        </w:rPr>
-        <w:t>1</w:t>
-      </w:r>
-      <w:r>
-        <w:rPr>
-          <w:rFonts w:ascii="Times New Roman" w:hAnsi="Times New Roman" w:cs="Times New Roman"/>
-          <w:b w:val="0"/>
-        </w:rPr>
-        <w:t>.1</w:t>
-      </w:r>
-      <w:r>
-        <w:rPr>
-          <w:rFonts w:ascii="Times New Roman" w:hAnsi="Times New Roman" w:cs="Times New Roman"/>
-          <w:b w:val="0"/>
-        </w:rPr>
-        <w:tab/>
-      </w:r>
-      <w:r>
-        <w:rPr>
-          <w:rFonts w:ascii="Times New Roman" w:hAnsi="Times New Roman" w:cs="Times New Roman"/>
-          <w:b w:val="0"/>
-        </w:rPr>
-        <w:t>Publishing</w:t>
-      </w:r>
-      <w:bookmarkEnd w:id="2"/>
-      <w:bookmarkEnd w:id="3"/>
-    </w:p>
-    <w:p>
-      <w:pPr>
-        <w:ind w:left="-5"/>
-        <w:rPr>
-          <w:rFonts w:ascii="Times New Roman" w:hAnsi="Times New Roman" w:cs="Times New Roman"/>
-        </w:rPr>
-      </w:pPr>
-      <w:r>
-        <w:rPr>
-          <w:rFonts w:ascii="Times New Roman" w:hAnsi="Times New Roman" w:cs="Times New Roman"/>
-        </w:rPr>
-        <w:t xml:space="preserve">Publishing in a </w:t>
-      </w:r>
-      <w:r>
-        <w:rPr>
-          <w:rFonts w:ascii="Times New Roman" w:hAnsi="Times New Roman" w:cs="Times New Roman"/>
-        </w:rPr>
-        <w:t xml:space="preserve">Computer Network refers to the sending of instructions or information from one node in a network to other nodes that are present in this network. This is done by sending packets across the network that will be received by designated subscribers. </w:t>
-      </w:r>
-    </w:p>
-    <w:p>
-      <w:pPr>
-        <w:spacing w:after="217" w:line="259" w:lineRule="auto"/>
-        <w:ind w:left="2808" w:firstLine="0"/>
-        <w:jc w:val="left"/>
-        <w:rPr>
-          <w:rFonts w:ascii="Times New Roman" w:hAnsi="Times New Roman" w:cs="Times New Roman"/>
         </w:rPr>
       </w:pPr>
       <w:r>
@@ -1787,707 +1666,7 @@
           <w:rFonts w:ascii="Times New Roman" w:hAnsi="Times New Roman" w:cs="Times New Roman"/>
           <w:noProof/>
         </w:rPr>
-        <w:drawing>
-          <wp:anchor distT="0" distB="0" distL="114300" distR="114300" simplePos="0" relativeHeight="251658240" behindDoc="0" locked="0" layoutInCell="1" allowOverlap="1" wp14:anchorId="743A8B48" wp14:editId="61EA6563">
-            <wp:simplePos x="0" y="0"/>
-            <wp:positionH relativeFrom="column">
-              <wp:posOffset>649491</wp:posOffset>
-            </wp:positionH>
-            <wp:positionV relativeFrom="paragraph">
-              <wp:posOffset>169806</wp:posOffset>
-            </wp:positionV>
-            <wp:extent cx="4482525" cy="3173506"/>
-            <wp:effectExtent l="0" t="0" r="635" b="1905"/>
-            <wp:wrapSquare wrapText="bothSides"/>
-            <wp:docPr id="2" name="Picture 2" descr="A picture containing diagram&#10;&#10;Description automatically generated"/>
-            <wp:cNvGraphicFramePr>
-              <a:graphicFrameLocks xmlns:a="http://schemas.openxmlformats.org/drawingml/2006/main" noChangeAspect="1"/>
-            </wp:cNvGraphicFramePr>
-            <a:graphic xmlns:a="http://schemas.openxmlformats.org/drawingml/2006/main">
-              <a:graphicData uri="http://schemas.openxmlformats.org/drawingml/2006/picture">
-                <pic:pic xmlns:pic="http://schemas.openxmlformats.org/drawingml/2006/picture">
-                  <pic:nvPicPr>
-                    <pic:cNvPr id="2" name="Picture 2" descr="A picture containing diagram&#10;&#10;Description automatically generated"/>
-                    <pic:cNvPicPr/>
-                  </pic:nvPicPr>
-                  <pic:blipFill>
-                    <a:blip r:embed="rId13" cstate="print">
-                      <a:extLst>
-                        <a:ext uri="{28A0092B-C50C-407E-A947-70E740481C1C}">
-                          <a14:useLocalDpi xmlns:a14="http://schemas.microsoft.com/office/drawing/2010/main" val="0"/>
-                        </a:ext>
-                      </a:extLst>
-                    </a:blip>
-                    <a:stretch>
-                      <a:fillRect/>
-                    </a:stretch>
-                  </pic:blipFill>
-                  <pic:spPr>
-                    <a:xfrm>
-                      <a:off x="0" y="0"/>
-                      <a:ext cx="4482525" cy="3173506"/>
-                    </a:xfrm>
-                    <a:prstGeom prst="rect">
-                      <a:avLst/>
-                    </a:prstGeom>
-                  </pic:spPr>
-                </pic:pic>
-              </a:graphicData>
-            </a:graphic>
-            <wp14:sizeRelH relativeFrom="page">
-              <wp14:pctWidth>0</wp14:pctWidth>
-            </wp14:sizeRelH>
-            <wp14:sizeRelV relativeFrom="page">
-              <wp14:pctHeight>0</wp14:pctHeight>
-            </wp14:sizeRelV>
-          </wp:anchor>
-        </w:drawing>
-      </w:r>
-    </w:p>
-    <w:p>
-      <w:pPr>
-        <w:spacing w:after="311" w:line="257" w:lineRule="auto"/>
-        <w:ind w:left="936" w:right="614" w:firstLine="0"/>
-        <w:jc w:val="left"/>
-        <w:rPr>
-          <w:rFonts w:ascii="Times New Roman" w:hAnsi="Times New Roman" w:cs="Times New Roman"/>
-        </w:rPr>
-      </w:pPr>
-    </w:p>
-    <w:p>
-      <w:pPr>
-        <w:spacing w:after="311" w:line="257" w:lineRule="auto"/>
-        <w:ind w:left="936" w:right="614" w:firstLine="0"/>
-        <w:jc w:val="left"/>
-        <w:rPr>
-          <w:rFonts w:ascii="Times New Roman" w:hAnsi="Times New Roman" w:cs="Times New Roman"/>
-        </w:rPr>
-      </w:pPr>
-    </w:p>
-    <w:p>
-      <w:pPr>
-        <w:spacing w:after="311" w:line="257" w:lineRule="auto"/>
-        <w:ind w:left="936" w:right="614" w:firstLine="0"/>
-        <w:jc w:val="left"/>
-        <w:rPr>
-          <w:rFonts w:ascii="Times New Roman" w:hAnsi="Times New Roman" w:cs="Times New Roman"/>
-        </w:rPr>
-      </w:pPr>
-    </w:p>
-    <w:p>
-      <w:pPr>
-        <w:spacing w:after="311" w:line="257" w:lineRule="auto"/>
-        <w:ind w:left="936" w:right="614" w:firstLine="0"/>
-        <w:jc w:val="left"/>
-        <w:rPr>
-          <w:rFonts w:ascii="Times New Roman" w:hAnsi="Times New Roman" w:cs="Times New Roman"/>
-        </w:rPr>
-      </w:pPr>
-    </w:p>
-    <w:p>
-      <w:pPr>
-        <w:spacing w:after="311" w:line="257" w:lineRule="auto"/>
-        <w:ind w:left="936" w:right="614" w:firstLine="0"/>
-        <w:jc w:val="left"/>
-        <w:rPr>
-          <w:rFonts w:ascii="Times New Roman" w:hAnsi="Times New Roman" w:cs="Times New Roman"/>
-        </w:rPr>
-      </w:pPr>
-    </w:p>
-    <w:p>
-      <w:pPr>
-        <w:spacing w:after="311" w:line="257" w:lineRule="auto"/>
-        <w:ind w:left="936" w:right="614" w:firstLine="0"/>
-        <w:jc w:val="left"/>
-        <w:rPr>
-          <w:rFonts w:ascii="Times New Roman" w:hAnsi="Times New Roman" w:cs="Times New Roman"/>
-        </w:rPr>
-      </w:pPr>
-    </w:p>
-    <w:p>
-      <w:pPr>
-        <w:spacing w:after="311" w:line="257" w:lineRule="auto"/>
-        <w:ind w:left="936" w:right="614" w:firstLine="0"/>
-        <w:jc w:val="left"/>
-        <w:rPr>
-          <w:rFonts w:ascii="Times New Roman" w:hAnsi="Times New Roman" w:cs="Times New Roman"/>
-        </w:rPr>
-      </w:pPr>
-    </w:p>
-    <w:p>
-      <w:pPr>
-        <w:spacing w:after="311" w:line="257" w:lineRule="auto"/>
-        <w:ind w:left="936" w:right="614" w:firstLine="0"/>
-        <w:jc w:val="left"/>
-        <w:rPr>
-          <w:rFonts w:ascii="Times New Roman" w:hAnsi="Times New Roman" w:cs="Times New Roman"/>
-        </w:rPr>
-      </w:pPr>
-    </w:p>
-    <w:p>
-      <w:pPr>
-        <w:spacing w:after="311" w:line="257" w:lineRule="auto"/>
-        <w:ind w:left="936" w:right="614" w:firstLine="0"/>
-        <w:jc w:val="left"/>
-        <w:rPr>
-          <w:rFonts w:ascii="Times New Roman" w:hAnsi="Times New Roman" w:cs="Times New Roman"/>
-        </w:rPr>
-      </w:pPr>
-      <w:r>
-        <w:rPr>
-          <w:rFonts w:ascii="Times New Roman" w:hAnsi="Times New Roman" w:cs="Times New Roman"/>
-        </w:rPr>
-        <w:t xml:space="preserve">Figure 1: </w:t>
-      </w:r>
-      <w:r>
-        <w:rPr>
-          <w:rFonts w:ascii="Times New Roman" w:hAnsi="Times New Roman" w:cs="Times New Roman"/>
-        </w:rPr>
-        <w:t xml:space="preserve">The figure above shows the general topology of the client publishing information to the server through the use of a broker in my designed protocol. The Client publishes information to the broker which in turn is sent to the Server. </w:t>
-      </w:r>
-    </w:p>
-    <w:p>
-      <w:pPr>
-        <w:pStyle w:val="Heading2"/>
-        <w:tabs>
-          <w:tab w:val="center" w:pos="1746"/>
-        </w:tabs>
-        <w:ind w:left="-15" w:firstLine="0"/>
-        <w:rPr>
-          <w:rFonts w:ascii="Times New Roman" w:hAnsi="Times New Roman" w:cs="Times New Roman"/>
-          <w:b w:val="0"/>
-        </w:rPr>
-      </w:pPr>
-      <w:bookmarkStart w:id="4" w:name="_Toc86241284"/>
-      <w:bookmarkStart w:id="5" w:name="_Toc86738799"/>
-      <w:r>
-        <w:rPr>
-          <w:rFonts w:ascii="Times New Roman" w:hAnsi="Times New Roman" w:cs="Times New Roman"/>
-          <w:b w:val="0"/>
-        </w:rPr>
-        <w:t>1</w:t>
-      </w:r>
-      <w:r>
-        <w:rPr>
-          <w:rFonts w:ascii="Times New Roman" w:hAnsi="Times New Roman" w:cs="Times New Roman"/>
-          <w:b w:val="0"/>
-        </w:rPr>
-        <w:t>.2</w:t>
-      </w:r>
-      <w:r>
-        <w:rPr>
-          <w:rFonts w:ascii="Times New Roman" w:hAnsi="Times New Roman" w:cs="Times New Roman"/>
-          <w:b w:val="0"/>
-        </w:rPr>
-        <w:tab/>
-      </w:r>
-      <w:r>
-        <w:rPr>
-          <w:rFonts w:ascii="Times New Roman" w:hAnsi="Times New Roman" w:cs="Times New Roman"/>
-          <w:b w:val="0"/>
-        </w:rPr>
-        <w:t>Subscribing</w:t>
-      </w:r>
-      <w:bookmarkEnd w:id="4"/>
-      <w:bookmarkEnd w:id="5"/>
-    </w:p>
-    <w:p>
-      <w:pPr>
-        <w:ind w:left="-5"/>
-        <w:rPr>
-          <w:rFonts w:ascii="Times New Roman" w:hAnsi="Times New Roman" w:cs="Times New Roman"/>
-        </w:rPr>
-      </w:pPr>
-      <w:r>
-        <w:rPr>
-          <w:rFonts w:ascii="Times New Roman" w:hAnsi="Times New Roman" w:cs="Times New Roman"/>
-        </w:rPr>
-        <w:t>Subscribing in a computer network involves the receiving of designated information that has been published into the network by another node(s). This is done by receiving packets that have been designated by a publisher for this exact subscriber</w:t>
-      </w:r>
-      <w:r>
-        <w:rPr>
-          <w:rFonts w:ascii="Times New Roman" w:hAnsi="Times New Roman" w:cs="Times New Roman"/>
-        </w:rPr>
-        <w:t>.</w:t>
-      </w:r>
-    </w:p>
-    <w:p>
-      <w:pPr>
-        <w:spacing w:after="217" w:line="259" w:lineRule="auto"/>
-        <w:ind w:left="2340" w:firstLine="0"/>
-        <w:jc w:val="left"/>
-        <w:rPr>
-          <w:rFonts w:ascii="Times New Roman" w:hAnsi="Times New Roman" w:cs="Times New Roman"/>
-        </w:rPr>
-      </w:pPr>
-      <w:r>
-        <w:rPr>
-          <w:rFonts w:ascii="Times New Roman" w:hAnsi="Times New Roman" w:cs="Times New Roman"/>
-          <w:noProof/>
-        </w:rPr>
-        <w:lastRenderedPageBreak/>
-        <w:drawing>
-          <wp:anchor distT="0" distB="0" distL="114300" distR="114300" simplePos="0" relativeHeight="251659264" behindDoc="0" locked="0" layoutInCell="1" allowOverlap="1" wp14:anchorId="5EE428CB" wp14:editId="440124BE">
-            <wp:simplePos x="0" y="0"/>
-            <wp:positionH relativeFrom="column">
-              <wp:posOffset>927548</wp:posOffset>
-            </wp:positionH>
-            <wp:positionV relativeFrom="paragraph">
-              <wp:posOffset>0</wp:posOffset>
-            </wp:positionV>
-            <wp:extent cx="3989294" cy="3086588"/>
-            <wp:effectExtent l="0" t="0" r="0" b="0"/>
-            <wp:wrapSquare wrapText="bothSides"/>
-            <wp:docPr id="3" name="Picture 3" descr="Diagram&#10;&#10;Description automatically generated with medium confidence"/>
-            <wp:cNvGraphicFramePr>
-              <a:graphicFrameLocks xmlns:a="http://schemas.openxmlformats.org/drawingml/2006/main" noChangeAspect="1"/>
-            </wp:cNvGraphicFramePr>
-            <a:graphic xmlns:a="http://schemas.openxmlformats.org/drawingml/2006/main">
-              <a:graphicData uri="http://schemas.openxmlformats.org/drawingml/2006/picture">
-                <pic:pic xmlns:pic="http://schemas.openxmlformats.org/drawingml/2006/picture">
-                  <pic:nvPicPr>
-                    <pic:cNvPr id="3" name="Picture 3" descr="Diagram&#10;&#10;Description automatically generated with medium confidence"/>
-                    <pic:cNvPicPr/>
-                  </pic:nvPicPr>
-                  <pic:blipFill>
-                    <a:blip r:embed="rId14" cstate="print">
-                      <a:extLst>
-                        <a:ext uri="{28A0092B-C50C-407E-A947-70E740481C1C}">
-                          <a14:useLocalDpi xmlns:a14="http://schemas.microsoft.com/office/drawing/2010/main" val="0"/>
-                        </a:ext>
-                      </a:extLst>
-                    </a:blip>
-                    <a:stretch>
-                      <a:fillRect/>
-                    </a:stretch>
-                  </pic:blipFill>
-                  <pic:spPr>
-                    <a:xfrm>
-                      <a:off x="0" y="0"/>
-                      <a:ext cx="3989294" cy="3086588"/>
-                    </a:xfrm>
-                    <a:prstGeom prst="rect">
-                      <a:avLst/>
-                    </a:prstGeom>
-                  </pic:spPr>
-                </pic:pic>
-              </a:graphicData>
-            </a:graphic>
-            <wp14:sizeRelH relativeFrom="page">
-              <wp14:pctWidth>0</wp14:pctWidth>
-            </wp14:sizeRelH>
-            <wp14:sizeRelV relativeFrom="page">
-              <wp14:pctHeight>0</wp14:pctHeight>
-            </wp14:sizeRelV>
-          </wp:anchor>
-        </w:drawing>
-      </w:r>
-    </w:p>
-    <w:p>
-      <w:pPr>
-        <w:spacing w:after="266" w:line="264" w:lineRule="auto"/>
-        <w:ind w:left="182" w:right="172"/>
-        <w:jc w:val="center"/>
-        <w:rPr>
-          <w:rFonts w:ascii="Times New Roman" w:hAnsi="Times New Roman" w:cs="Times New Roman"/>
-        </w:rPr>
-      </w:pPr>
-    </w:p>
-    <w:p>
-      <w:pPr>
-        <w:spacing w:after="266" w:line="264" w:lineRule="auto"/>
-        <w:ind w:left="182" w:right="172"/>
-        <w:jc w:val="center"/>
-        <w:rPr>
-          <w:rFonts w:ascii="Times New Roman" w:hAnsi="Times New Roman" w:cs="Times New Roman"/>
-        </w:rPr>
-      </w:pPr>
-    </w:p>
-    <w:p>
-      <w:pPr>
-        <w:spacing w:after="266" w:line="264" w:lineRule="auto"/>
-        <w:ind w:left="182" w:right="172"/>
-        <w:jc w:val="center"/>
-        <w:rPr>
-          <w:rFonts w:ascii="Times New Roman" w:hAnsi="Times New Roman" w:cs="Times New Roman"/>
-        </w:rPr>
-      </w:pPr>
-    </w:p>
-    <w:p>
-      <w:pPr>
-        <w:spacing w:after="266" w:line="264" w:lineRule="auto"/>
-        <w:ind w:left="182" w:right="172"/>
-        <w:jc w:val="center"/>
-        <w:rPr>
-          <w:rFonts w:ascii="Times New Roman" w:hAnsi="Times New Roman" w:cs="Times New Roman"/>
-        </w:rPr>
-      </w:pPr>
-    </w:p>
-    <w:p>
-      <w:pPr>
-        <w:spacing w:after="266" w:line="264" w:lineRule="auto"/>
-        <w:ind w:left="182" w:right="172"/>
-        <w:jc w:val="center"/>
-        <w:rPr>
-          <w:rFonts w:ascii="Times New Roman" w:hAnsi="Times New Roman" w:cs="Times New Roman"/>
-        </w:rPr>
-      </w:pPr>
-    </w:p>
-    <w:p>
-      <w:pPr>
-        <w:spacing w:after="266" w:line="264" w:lineRule="auto"/>
-        <w:ind w:left="182" w:right="172"/>
-        <w:jc w:val="center"/>
-        <w:rPr>
-          <w:rFonts w:ascii="Times New Roman" w:hAnsi="Times New Roman" w:cs="Times New Roman"/>
-        </w:rPr>
-      </w:pPr>
-    </w:p>
-    <w:p>
-      <w:pPr>
-        <w:spacing w:after="266" w:line="264" w:lineRule="auto"/>
-        <w:ind w:left="182" w:right="172"/>
-        <w:jc w:val="center"/>
-        <w:rPr>
-          <w:rFonts w:ascii="Times New Roman" w:hAnsi="Times New Roman" w:cs="Times New Roman"/>
-        </w:rPr>
-      </w:pPr>
-    </w:p>
-    <w:p>
-      <w:pPr>
-        <w:spacing w:after="266" w:line="264" w:lineRule="auto"/>
-        <w:ind w:left="182" w:right="172"/>
-        <w:jc w:val="left"/>
-        <w:rPr>
-          <w:rFonts w:ascii="Times New Roman" w:hAnsi="Times New Roman" w:cs="Times New Roman"/>
-        </w:rPr>
-      </w:pPr>
-    </w:p>
-    <w:p>
-      <w:pPr>
-        <w:spacing w:after="266" w:line="264" w:lineRule="auto"/>
-        <w:ind w:left="182" w:right="172"/>
-        <w:jc w:val="left"/>
-        <w:rPr>
-          <w:rFonts w:ascii="Times New Roman" w:hAnsi="Times New Roman" w:cs="Times New Roman"/>
-        </w:rPr>
-      </w:pPr>
-    </w:p>
-    <w:p>
-      <w:pPr>
-        <w:spacing w:after="266" w:line="264" w:lineRule="auto"/>
-        <w:ind w:left="182" w:right="172"/>
-        <w:jc w:val="left"/>
-        <w:rPr>
-          <w:rFonts w:ascii="Times New Roman" w:hAnsi="Times New Roman" w:cs="Times New Roman"/>
-        </w:rPr>
-      </w:pPr>
-      <w:r>
-        <w:rPr>
-          <w:rFonts w:ascii="Times New Roman" w:hAnsi="Times New Roman" w:cs="Times New Roman"/>
-        </w:rPr>
-        <w:t xml:space="preserve">Figure 2: </w:t>
-      </w:r>
-      <w:r>
-        <w:rPr>
-          <w:rFonts w:ascii="Times New Roman" w:hAnsi="Times New Roman" w:cs="Times New Roman"/>
-        </w:rPr>
-        <w:t>The figure above shows a general topology for a node subscribing to information published by the server through the use of a broker in my designed protocol. The Server publishes instructions to the broker which determines which node needs to subscribe to them, and in turn sends them to the designated subscribing node.</w:t>
-      </w:r>
-    </w:p>
-    <w:p>
-      <w:pPr>
-        <w:pStyle w:val="Heading2"/>
-        <w:tabs>
-          <w:tab w:val="center" w:pos="2291"/>
-        </w:tabs>
-        <w:ind w:left="-15" w:firstLine="0"/>
-        <w:rPr>
-          <w:rFonts w:ascii="Times New Roman" w:hAnsi="Times New Roman" w:cs="Times New Roman"/>
-          <w:b w:val="0"/>
-        </w:rPr>
-      </w:pPr>
-      <w:bookmarkStart w:id="6" w:name="_Toc86241285"/>
-      <w:bookmarkStart w:id="7" w:name="_Toc86738800"/>
-      <w:r>
-        <w:rPr>
-          <w:rFonts w:ascii="Times New Roman" w:hAnsi="Times New Roman" w:cs="Times New Roman"/>
-          <w:b w:val="0"/>
-        </w:rPr>
-        <w:t>1</w:t>
-      </w:r>
-      <w:r>
-        <w:rPr>
-          <w:rFonts w:ascii="Times New Roman" w:hAnsi="Times New Roman" w:cs="Times New Roman"/>
-          <w:b w:val="0"/>
-        </w:rPr>
-        <w:t>.3</w:t>
-      </w:r>
-      <w:r>
-        <w:rPr>
-          <w:rFonts w:ascii="Times New Roman" w:hAnsi="Times New Roman" w:cs="Times New Roman"/>
-          <w:b w:val="0"/>
-        </w:rPr>
-        <w:tab/>
-        <w:t>Design of Network Elements</w:t>
-      </w:r>
-      <w:bookmarkEnd w:id="6"/>
-      <w:bookmarkEnd w:id="7"/>
-    </w:p>
-    <w:p>
-      <w:pPr>
-        <w:spacing w:after="316"/>
-        <w:ind w:left="-5"/>
-        <w:rPr>
-          <w:rFonts w:ascii="Times New Roman" w:hAnsi="Times New Roman" w:cs="Times New Roman"/>
-        </w:rPr>
-      </w:pPr>
-      <w:r>
-        <w:rPr>
-          <w:rFonts w:ascii="Times New Roman" w:hAnsi="Times New Roman" w:cs="Times New Roman"/>
-        </w:rPr>
-        <w:t>My network consists of four coded elements which simulates 7 separate elements in a topology. There is a Client class which acts as the publisher of Chlorine Measurements in three separate swimming pools to a Server that subscribes to this information and determines whether these readings are too high, too low or a good measurement for the swimming pool. The Server then publishes the</w:t>
-      </w:r>
-      <w:r>
-        <w:rPr>
-          <w:rFonts w:ascii="Times New Roman" w:hAnsi="Times New Roman" w:cs="Times New Roman"/>
-        </w:rPr>
-        <w:t xml:space="preserve"> relevant instructions based on the recorded measurements to the Chlorine Controllers that are simulated in the Subscriber class which in turn carry out the instructions and reduce, increase or maintain chlorine levels in the designated swimming pool. </w:t>
-      </w:r>
-    </w:p>
-    <w:p>
-      <w:pPr>
-        <w:pStyle w:val="Heading2"/>
-        <w:tabs>
-          <w:tab w:val="center" w:pos="1777"/>
-        </w:tabs>
-        <w:ind w:left="-15" w:firstLine="0"/>
-        <w:rPr>
-          <w:rFonts w:ascii="Times New Roman" w:hAnsi="Times New Roman" w:cs="Times New Roman"/>
-          <w:b w:val="0"/>
-        </w:rPr>
-      </w:pPr>
-      <w:bookmarkStart w:id="8" w:name="_Toc86241286"/>
-      <w:bookmarkStart w:id="9" w:name="_Toc86738801"/>
-      <w:r>
-        <w:rPr>
-          <w:rFonts w:ascii="Times New Roman" w:hAnsi="Times New Roman" w:cs="Times New Roman"/>
-          <w:b w:val="0"/>
-        </w:rPr>
-        <w:t>1</w:t>
-      </w:r>
-      <w:r>
-        <w:rPr>
-          <w:rFonts w:ascii="Times New Roman" w:hAnsi="Times New Roman" w:cs="Times New Roman"/>
-          <w:b w:val="0"/>
-        </w:rPr>
-        <w:t>.4</w:t>
-      </w:r>
-      <w:r>
-        <w:rPr>
-          <w:rFonts w:ascii="Times New Roman" w:hAnsi="Times New Roman" w:cs="Times New Roman"/>
-          <w:b w:val="0"/>
-        </w:rPr>
-        <w:tab/>
-        <w:t>Packet Descriptions</w:t>
-      </w:r>
-      <w:bookmarkEnd w:id="8"/>
-      <w:bookmarkEnd w:id="9"/>
-    </w:p>
-    <w:p>
-      <w:pPr>
-        <w:spacing w:after="421"/>
-        <w:ind w:left="-5"/>
-        <w:rPr>
-          <w:rFonts w:ascii="Times New Roman" w:hAnsi="Times New Roman" w:cs="Times New Roman"/>
-        </w:rPr>
-      </w:pPr>
-      <w:r>
-        <w:rPr>
-          <w:rFonts w:ascii="Times New Roman" w:hAnsi="Times New Roman" w:cs="Times New Roman"/>
-        </w:rPr>
-        <w:t>My packets consist of two distinct elements; the header and the message. The message is self-explanatory and contains the message that is being sent across the network. The header is the more complicated piece of the packet consisting of</w:t>
-      </w:r>
-      <w:r>
-        <w:rPr>
-          <w:rFonts w:ascii="Times New Roman" w:hAnsi="Times New Roman" w:cs="Times New Roman"/>
-        </w:rPr>
-        <w:t>:</w:t>
-      </w:r>
-      <w:r>
-        <w:rPr>
-          <w:rFonts w:ascii="Times New Roman" w:hAnsi="Times New Roman" w:cs="Times New Roman"/>
-        </w:rPr>
-        <w:t xml:space="preserve"> </w:t>
-      </w:r>
-      <w:r>
-        <w:rPr>
-          <w:rFonts w:ascii="Times New Roman" w:hAnsi="Times New Roman" w:cs="Times New Roman"/>
-        </w:rPr>
-        <w:t>T</w:t>
-      </w:r>
-      <w:r>
-        <w:rPr>
-          <w:rFonts w:ascii="Times New Roman" w:hAnsi="Times New Roman" w:cs="Times New Roman"/>
-        </w:rPr>
-        <w:t xml:space="preserve">he </w:t>
-      </w:r>
-      <w:r>
-        <w:rPr>
-          <w:rFonts w:ascii="Times New Roman" w:hAnsi="Times New Roman" w:cs="Times New Roman"/>
-        </w:rPr>
-        <w:t>T</w:t>
-      </w:r>
-      <w:r>
-        <w:rPr>
-          <w:rFonts w:ascii="Times New Roman" w:hAnsi="Times New Roman" w:cs="Times New Roman"/>
-        </w:rPr>
-        <w:t xml:space="preserve">opic, which is the </w:t>
-      </w:r>
-      <w:r>
-        <w:rPr>
-          <w:rFonts w:ascii="Times New Roman" w:hAnsi="Times New Roman" w:cs="Times New Roman"/>
-        </w:rPr>
-        <w:t>element that determines where in the network the packet is being sent and can be either Client, Broker, Server or Subscriber, The Sub-Topic, which is the specific area in that element of the network these instructions are to be sent, This is often, but not exclusive to, either Pool One, Pool Two or Pool Three, and The Message Length, which is how long the message being sent is.</w:t>
-      </w:r>
-    </w:p>
-    <w:p>
-      <w:pPr>
-        <w:pStyle w:val="Heading1"/>
-        <w:tabs>
-          <w:tab w:val="center" w:pos="1541"/>
-        </w:tabs>
-        <w:ind w:left="-15" w:firstLine="0"/>
-        <w:rPr>
-          <w:rFonts w:ascii="Times New Roman" w:hAnsi="Times New Roman" w:cs="Times New Roman"/>
-          <w:b w:val="0"/>
-        </w:rPr>
-      </w:pPr>
-      <w:bookmarkStart w:id="10" w:name="_Toc86241287"/>
-      <w:bookmarkStart w:id="11" w:name="_Toc86738802"/>
-      <w:r>
-        <w:rPr>
-          <w:rFonts w:ascii="Times New Roman" w:hAnsi="Times New Roman" w:cs="Times New Roman"/>
-          <w:b w:val="0"/>
-        </w:rPr>
-        <w:t>2</w:t>
-      </w:r>
-      <w:r>
-        <w:rPr>
-          <w:rFonts w:ascii="Times New Roman" w:hAnsi="Times New Roman" w:cs="Times New Roman"/>
-          <w:b w:val="0"/>
-        </w:rPr>
-        <w:tab/>
-      </w:r>
-      <w:r>
-        <w:rPr>
-          <w:rFonts w:ascii="Times New Roman" w:hAnsi="Times New Roman" w:cs="Times New Roman"/>
-          <w:b w:val="0"/>
-        </w:rPr>
-        <w:t>Implementation</w:t>
-      </w:r>
-      <w:bookmarkEnd w:id="10"/>
-      <w:bookmarkEnd w:id="11"/>
-    </w:p>
-    <w:p>
-      <w:pPr>
-        <w:spacing w:after="316"/>
-        <w:ind w:left="-5"/>
-        <w:rPr>
-          <w:rFonts w:ascii="Times New Roman" w:hAnsi="Times New Roman" w:cs="Times New Roman"/>
-        </w:rPr>
-      </w:pPr>
-      <w:r>
-        <w:rPr>
-          <w:rFonts w:ascii="Times New Roman" w:hAnsi="Times New Roman" w:cs="Times New Roman"/>
-        </w:rPr>
-        <w:t xml:space="preserve">This section presents the implementation details of the individual network elements, the </w:t>
-      </w:r>
-      <w:r>
-        <w:rPr>
-          <w:rFonts w:ascii="Times New Roman" w:hAnsi="Times New Roman" w:cs="Times New Roman"/>
-        </w:rPr>
-        <w:t>Client, the Broker, the Server and the Subscribers.</w:t>
-      </w:r>
-    </w:p>
-    <w:p>
-      <w:pPr>
-        <w:pStyle w:val="Heading2"/>
-        <w:tabs>
-          <w:tab w:val="center" w:pos="1157"/>
-        </w:tabs>
-        <w:ind w:left="-15" w:firstLine="0"/>
-        <w:rPr>
-          <w:rFonts w:ascii="Times New Roman" w:hAnsi="Times New Roman" w:cs="Times New Roman"/>
-          <w:b w:val="0"/>
-        </w:rPr>
-      </w:pPr>
-      <w:bookmarkStart w:id="12" w:name="_Toc86241288"/>
-      <w:bookmarkStart w:id="13" w:name="_Toc86738803"/>
-      <w:r>
-        <w:rPr>
-          <w:rFonts w:ascii="Times New Roman" w:hAnsi="Times New Roman" w:cs="Times New Roman"/>
-          <w:b w:val="0"/>
-        </w:rPr>
-        <w:t>2</w:t>
-      </w:r>
-      <w:r>
-        <w:rPr>
-          <w:rFonts w:ascii="Times New Roman" w:hAnsi="Times New Roman" w:cs="Times New Roman"/>
-          <w:b w:val="0"/>
-        </w:rPr>
-        <w:t>.1</w:t>
-      </w:r>
-      <w:r>
-        <w:rPr>
-          <w:rFonts w:ascii="Times New Roman" w:hAnsi="Times New Roman" w:cs="Times New Roman"/>
-          <w:b w:val="0"/>
-        </w:rPr>
-        <w:tab/>
-      </w:r>
-      <w:r>
-        <w:rPr>
-          <w:rFonts w:ascii="Times New Roman" w:hAnsi="Times New Roman" w:cs="Times New Roman"/>
-          <w:b w:val="0"/>
-        </w:rPr>
-        <w:t>Client</w:t>
-      </w:r>
-      <w:bookmarkEnd w:id="12"/>
-      <w:bookmarkEnd w:id="13"/>
-    </w:p>
-    <w:p>
-      <w:pPr>
-        <w:ind w:left="-5"/>
-        <w:rPr>
-          <w:rFonts w:ascii="Times New Roman" w:hAnsi="Times New Roman" w:cs="Times New Roman"/>
-        </w:rPr>
-      </w:pPr>
-      <w:r>
-        <w:rPr>
-          <w:rFonts w:ascii="Times New Roman" w:hAnsi="Times New Roman" w:cs="Times New Roman"/>
-        </w:rPr>
-        <w:t>The</w:t>
-      </w:r>
-      <w:r>
-        <w:rPr>
-          <w:rFonts w:ascii="Times New Roman" w:hAnsi="Times New Roman" w:cs="Times New Roman"/>
-        </w:rPr>
-        <w:t xml:space="preserve"> Client is where the program starts and its main purpose is to generate a measurement reading and a pool that this reading is from and send this information to the Server. It does this by generating random numbers between  0 and 30 for the measurement and 1-3 for the pool number</w:t>
-      </w:r>
-    </w:p>
-    <w:p>
-      <w:pPr>
-        <w:ind w:left="-5"/>
-        <w:rPr>
-          <w:rFonts w:ascii="Times New Roman" w:hAnsi="Times New Roman" w:cs="Times New Roman"/>
-        </w:rPr>
-      </w:pPr>
-      <w:r>
-        <w:rPr>
-          <w:noProof/>
-        </w:rPr>
-        <w:lastRenderedPageBreak/>
-        <w:object w:dxaOrig="1440" w:dyaOrig="1440" w14:anchorId="298840E4">
+        <w:object w:dxaOrig="150" w:dyaOrig="150" w14:anchorId="5176CD8B">
           <v:shapetype id="_x0000_t75" coordsize="21600,21600" o:spt="75" o:preferrelative="t" path="m@4@5l@4@11@9@11@9@5xe" filled="f" stroked="f">
             <v:stroke joinstyle="miter"/>
             <v:formulas>
@@ -2507,123 +1686,65 @@
             <v:path o:extrusionok="f" gradientshapeok="t" o:connecttype="rect"/>
             <o:lock v:ext="edit" aspectratio="t"/>
           </v:shapetype>
-          <v:shape id="_x0000_s1029" type="#_x0000_t75" alt="" style="position:absolute;left:0;text-align:left;margin-left:9.85pt;margin-top:13pt;width:451pt;height:64pt;z-index:251661312;mso-wrap-edited:f;mso-width-percent:0;mso-height-percent:0;mso-position-horizontal-relative:text;mso-position-vertical-relative:text;mso-width-percent:0;mso-height-percent:0">
-            <v:imagedata r:id="rId15" o:title=""/>
+          <v:shape id="_x0000_s1033" type="#_x0000_t75" alt="" style="position:absolute;left:0;text-align:left;margin-left:6.9pt;margin-top:59.4pt;width:450.75pt;height:331.4pt;z-index:251669504;mso-wrap-edited:f;mso-width-percent:0;mso-height-percent:0;mso-position-horizontal-relative:text;mso-position-vertical-relative:text;mso-width-percent:0;mso-height-percent:0">
+            <v:imagedata r:id="rId13" o:title=""/>
             <w10:wrap type="square"/>
           </v:shape>
-          <o:OLEObject Type="Embed" ProgID="Word.Document.12" ShapeID="_x0000_s1029" DrawAspect="Content" ObjectID="_1699691594" r:id="rId16">
+          <o:OLEObject Type="Embed" ProgID="Word.Document.12" ShapeID="_x0000_s1033" DrawAspect="Content" ObjectID="_1699825097" r:id="rId14">
             <o:FieldCodes>\s</o:FieldCodes>
           </o:OLEObject>
         </w:object>
       </w:r>
-    </w:p>
-    <w:p>
-      <w:pPr>
-        <w:spacing w:after="174"/>
-        <w:ind w:left="0" w:right="802" w:firstLine="720"/>
-        <w:rPr>
-          <w:rFonts w:ascii="Times New Roman" w:hAnsi="Times New Roman" w:cs="Times New Roman"/>
-        </w:rPr>
-      </w:pPr>
-    </w:p>
-    <w:p>
-      <w:pPr>
-        <w:spacing w:after="174"/>
-        <w:ind w:left="0" w:right="802" w:firstLine="0"/>
-        <w:rPr>
-          <w:rFonts w:ascii="Times New Roman" w:hAnsi="Times New Roman" w:cs="Times New Roman"/>
-        </w:rPr>
-      </w:pPr>
-      <w:r>
-        <w:rPr>
-          <w:rFonts w:ascii="Times New Roman" w:hAnsi="Times New Roman" w:cs="Times New Roman"/>
-        </w:rPr>
-        <w:t xml:space="preserve">Listing 1: </w:t>
-      </w:r>
-      <w:r>
-        <w:rPr>
-          <w:rFonts w:ascii="Times New Roman" w:hAnsi="Times New Roman" w:cs="Times New Roman"/>
-        </w:rPr>
-        <w:t xml:space="preserve">At the Client, the program is generating </w:t>
-      </w:r>
-      <w:r>
-        <w:rPr>
-          <w:rFonts w:ascii="Times New Roman" w:hAnsi="Times New Roman" w:cs="Times New Roman"/>
-        </w:rPr>
-        <w:t>a measurement that will be sent to the Server and the Pool Number that will determine the Sub-Topic that is associated with that packet.</w:t>
-      </w:r>
-    </w:p>
-    <w:p>
-      <w:pPr>
-        <w:spacing w:after="174"/>
-        <w:ind w:left="0" w:right="802" w:firstLine="0"/>
-        <w:rPr>
-          <w:rFonts w:ascii="Times New Roman" w:hAnsi="Times New Roman" w:cs="Times New Roman"/>
-        </w:rPr>
-      </w:pPr>
-      <w:r>
-        <w:rPr>
-          <w:rFonts w:ascii="Times New Roman" w:hAnsi="Times New Roman" w:cs="Times New Roman"/>
-        </w:rPr>
-        <w:t xml:space="preserve">The Constructor for Client sets out some important </w:t>
-      </w:r>
-      <w:r>
-        <w:rPr>
-          <w:rFonts w:ascii="Times New Roman" w:hAnsi="Times New Roman" w:cs="Times New Roman"/>
-        </w:rPr>
-        <w:t>elements that relate to the class such as the destination address of the Broker alongside its own port number. Upon construction the start() method can be called inside which the generation of numbers occurs, the header is set up and the packet is sent to the destination address that is initialised in the constructor.</w:t>
-      </w:r>
-    </w:p>
-    <w:p>
-      <w:pPr>
-        <w:spacing w:after="174"/>
-        <w:ind w:left="0" w:right="802" w:firstLine="0"/>
-        <w:rPr>
-          <w:rFonts w:ascii="Times New Roman" w:hAnsi="Times New Roman" w:cs="Times New Roman"/>
-        </w:rPr>
-      </w:pPr>
-      <w:r>
-        <w:rPr>
-          <w:noProof/>
-        </w:rPr>
-        <w:object w:dxaOrig="1440" w:dyaOrig="1440" w14:anchorId="06888D4F">
-          <v:shape id="_x0000_s1028" type="#_x0000_t75" alt="" style="position:absolute;left:0;text-align:left;margin-left:9.15pt;margin-top:9.85pt;width:451pt;height:207pt;z-index:251663360;mso-wrap-edited:f;mso-width-percent:0;mso-height-percent:0;mso-position-horizontal-relative:text;mso-position-vertical-relative:text;mso-width-percent:0;mso-height-percent:0">
-            <v:imagedata r:id="rId17" o:title=""/>
-            <w10:wrap type="square"/>
-          </v:shape>
-          <o:OLEObject Type="Embed" ProgID="Word.Document.12" ShapeID="_x0000_s1028" DrawAspect="Content" ObjectID="_1699691593" r:id="rId18">
-            <o:FieldCodes>\s</o:FieldCodes>
-          </o:OLEObject>
-        </w:object>
-      </w:r>
-    </w:p>
-    <w:p>
-      <w:pPr>
-        <w:spacing w:after="174"/>
-        <w:ind w:right="535"/>
-        <w:rPr>
-          <w:rFonts w:ascii="Times New Roman" w:hAnsi="Times New Roman" w:cs="Times New Roman"/>
-        </w:rPr>
-      </w:pPr>
-      <w:r>
-        <w:rPr>
-          <w:rFonts w:ascii="Times New Roman" w:hAnsi="Times New Roman" w:cs="Times New Roman"/>
-        </w:rPr>
-        <w:t xml:space="preserve">Listing 2: </w:t>
-      </w:r>
-      <w:r>
-        <w:rPr>
-          <w:rFonts w:ascii="Times New Roman" w:hAnsi="Times New Roman" w:cs="Times New Roman"/>
-        </w:rPr>
-        <w:t>The initialising of the header of the packet</w:t>
-      </w:r>
-      <w:r>
-        <w:rPr>
-          <w:rFonts w:ascii="Times New Roman" w:hAnsi="Times New Roman" w:cs="Times New Roman"/>
-        </w:rPr>
-        <w:t>. The Type is set to the relevant node, in this case    Client. The Sub-Topic is set to the relevant pool that this packet is referring to. The Message Length is set to the length of the content that is being sent.</w:t>
-      </w:r>
-    </w:p>
+      <w:r>
+        <w:rPr>
+          <w:rFonts w:ascii="Times New Roman" w:hAnsi="Times New Roman" w:cs="Times New Roman"/>
+        </w:rPr>
+        <w:t>Flow Forwarding refers to the decisions to forward a flow of packets to a designated location and the information that is contained in network nodes in order to make these forwarding decisions. The design of these protocols aims to reduce the processing that occurs when determining where packets are to be sent and thus increase the flexibility, efficiency and scalability of the network as a whole.</w:t>
+      </w:r>
+    </w:p>
+    <w:p>
+      <w:pPr>
+        <w:ind w:left="-15" w:firstLine="0"/>
+        <w:rPr>
+          <w:rFonts w:ascii="Times New Roman" w:hAnsi="Times New Roman" w:cs="Times New Roman"/>
+        </w:rPr>
+      </w:pPr>
+    </w:p>
+    <w:p>
+      <w:pPr>
+        <w:ind w:left="145" w:firstLine="0"/>
+        <w:rPr>
+          <w:rFonts w:ascii="Times New Roman" w:hAnsi="Times New Roman" w:cs="Times New Roman"/>
+        </w:rPr>
+      </w:pPr>
+      <w:r>
+        <w:rPr>
+          <w:rFonts w:ascii="Times New Roman" w:hAnsi="Times New Roman" w:cs="Times New Roman"/>
+        </w:rPr>
+        <w:t>Figure 1: A sample of the Master Forwarding Table contained in the controller that is information is requested from individually by routers when unsure of where to send a packet.</w:t>
+      </w:r>
+    </w:p>
+    <w:p>
+      <w:pPr>
+        <w:ind w:left="0" w:firstLine="0"/>
+      </w:pPr>
+      <w:bookmarkStart w:id="3" w:name="_Toc86241284"/>
+    </w:p>
+    <w:p>
+      <w:pPr>
+        <w:pStyle w:val="Heading2"/>
+      </w:pPr>
+      <w:bookmarkStart w:id="4" w:name="_Toc89186108"/>
+      <w:r>
+        <w:t xml:space="preserve">1.2 </w:t>
+      </w:r>
+      <w:r>
+        <w:tab/>
+        <w:t>Routers Use of Flow Tables</w:t>
+      </w:r>
+      <w:bookmarkEnd w:id="4"/>
+    </w:p>
+    <w:bookmarkEnd w:id="3"/>
     <w:p>
       <w:pPr>
         <w:ind w:left="-5"/>
@@ -2635,649 +1756,12 @@
         <w:rPr>
           <w:rFonts w:ascii="Times New Roman" w:hAnsi="Times New Roman" w:cs="Times New Roman"/>
         </w:rPr>
-        <w:t xml:space="preserve">Once the header and packet are constructed they are sent to the destination address </w:t>
-      </w:r>
-      <w:r>
-        <w:rPr>
-          <w:rFonts w:ascii="Times New Roman" w:hAnsi="Times New Roman" w:cs="Times New Roman"/>
-        </w:rPr>
-        <w:t>that has been initialised in the constructor, which in the case of this topology is the Broker. This start() method is then looped with a 15 second sleep after each iteration.</w:t>
-      </w:r>
-    </w:p>
-    <w:p>
-      <w:pPr>
-        <w:ind w:left="-5"/>
-        <w:rPr>
-          <w:rFonts w:ascii="Times New Roman" w:hAnsi="Times New Roman" w:cs="Times New Roman"/>
-        </w:rPr>
-      </w:pPr>
-    </w:p>
-    <w:p>
-      <w:pPr>
-        <w:pStyle w:val="Heading2"/>
-        <w:tabs>
-          <w:tab w:val="center" w:pos="1024"/>
-        </w:tabs>
-        <w:ind w:left="-15" w:firstLine="0"/>
-        <w:rPr>
-          <w:rFonts w:ascii="Times New Roman" w:hAnsi="Times New Roman" w:cs="Times New Roman"/>
-          <w:b w:val="0"/>
-        </w:rPr>
-      </w:pPr>
-      <w:bookmarkStart w:id="14" w:name="_Toc86241289"/>
-      <w:bookmarkStart w:id="15" w:name="_Toc86738804"/>
-      <w:r>
-        <w:rPr>
-          <w:rFonts w:ascii="Times New Roman" w:hAnsi="Times New Roman" w:cs="Times New Roman"/>
-          <w:b w:val="0"/>
-        </w:rPr>
-        <w:lastRenderedPageBreak/>
-        <w:t>2</w:t>
-      </w:r>
-      <w:r>
-        <w:rPr>
-          <w:rFonts w:ascii="Times New Roman" w:hAnsi="Times New Roman" w:cs="Times New Roman"/>
-          <w:b w:val="0"/>
-        </w:rPr>
-        <w:t>.2</w:t>
-      </w:r>
-      <w:r>
-        <w:rPr>
-          <w:rFonts w:ascii="Times New Roman" w:hAnsi="Times New Roman" w:cs="Times New Roman"/>
-          <w:b w:val="0"/>
-        </w:rPr>
-        <w:tab/>
-      </w:r>
-      <w:bookmarkEnd w:id="14"/>
-      <w:r>
-        <w:rPr>
-          <w:rFonts w:ascii="Times New Roman" w:hAnsi="Times New Roman" w:cs="Times New Roman"/>
-          <w:b w:val="0"/>
-        </w:rPr>
-        <w:t>Broker</w:t>
-      </w:r>
-      <w:bookmarkEnd w:id="15"/>
-    </w:p>
-    <w:p>
-      <w:pPr>
-        <w:spacing w:after="316"/>
-        <w:ind w:left="-5"/>
-        <w:rPr>
-          <w:rFonts w:ascii="Times New Roman" w:hAnsi="Times New Roman" w:cs="Times New Roman"/>
-        </w:rPr>
-      </w:pPr>
-      <w:r>
-        <w:rPr>
-          <w:noProof/>
-        </w:rPr>
-        <w:object w:dxaOrig="1440" w:dyaOrig="1440" w14:anchorId="18C90C96">
-          <v:shape id="_x0000_s1027" type="#_x0000_t75" alt="" style="position:absolute;left:0;text-align:left;margin-left:9.1pt;margin-top:67.2pt;width:451pt;height:234pt;z-index:251665408;mso-wrap-edited:f;mso-width-percent:0;mso-height-percent:0;mso-position-horizontal-relative:text;mso-position-vertical-relative:text;mso-width-percent:0;mso-height-percent:0">
-            <v:imagedata r:id="rId19" o:title=""/>
-            <w10:wrap type="square"/>
-          </v:shape>
-          <o:OLEObject Type="Embed" ProgID="Word.Document.12" ShapeID="_x0000_s1027" DrawAspect="Content" ObjectID="_1699691592" r:id="rId20">
-            <o:FieldCodes>\s</o:FieldCodes>
-          </o:OLEObject>
-        </w:object>
-      </w:r>
-      <w:r>
-        <w:rPr>
-          <w:rFonts w:ascii="Times New Roman" w:hAnsi="Times New Roman" w:cs="Times New Roman"/>
-        </w:rPr>
-        <w:t>The broker is the main router of the network. It is here that all of the packets are sent and in turn the broker directs them to the correct node in the network. It is constructed with the port number that it must listen to in the network and is left running indefinitely until it begins receiving packets and rerouting them to their final destination.</w:t>
-      </w:r>
-    </w:p>
-    <w:p>
-      <w:pPr>
-        <w:ind w:left="-5"/>
-        <w:rPr>
-          <w:rFonts w:ascii="Times New Roman" w:hAnsi="Times New Roman" w:cs="Times New Roman"/>
-        </w:rPr>
-      </w:pPr>
-    </w:p>
-    <w:p>
-      <w:pPr>
-        <w:spacing w:after="174"/>
-        <w:ind w:left="0" w:right="802" w:firstLine="720"/>
-        <w:rPr>
-          <w:rFonts w:ascii="Times New Roman" w:hAnsi="Times New Roman" w:cs="Times New Roman"/>
-        </w:rPr>
-      </w:pPr>
-    </w:p>
-    <w:p>
-      <w:pPr>
-        <w:spacing w:after="174"/>
-        <w:ind w:left="0" w:right="802" w:firstLine="0"/>
-        <w:rPr>
-          <w:rFonts w:ascii="Times New Roman" w:hAnsi="Times New Roman" w:cs="Times New Roman"/>
-        </w:rPr>
-      </w:pPr>
-    </w:p>
-    <w:p>
-      <w:pPr>
-        <w:spacing w:after="174"/>
-        <w:ind w:left="0" w:right="802" w:firstLine="0"/>
-        <w:rPr>
-          <w:rFonts w:ascii="Times New Roman" w:hAnsi="Times New Roman" w:cs="Times New Roman"/>
-        </w:rPr>
-      </w:pPr>
-    </w:p>
-    <w:p>
-      <w:pPr>
-        <w:spacing w:after="174"/>
-        <w:ind w:left="0" w:right="802" w:firstLine="0"/>
-        <w:rPr>
-          <w:rFonts w:ascii="Times New Roman" w:hAnsi="Times New Roman" w:cs="Times New Roman"/>
-        </w:rPr>
-      </w:pPr>
-      <w:r>
-        <w:rPr>
-          <w:rFonts w:ascii="Times New Roman" w:hAnsi="Times New Roman" w:cs="Times New Roman"/>
-        </w:rPr>
-        <w:t xml:space="preserve">Listing </w:t>
-      </w:r>
-      <w:r>
-        <w:rPr>
-          <w:rFonts w:ascii="Times New Roman" w:hAnsi="Times New Roman" w:cs="Times New Roman"/>
-        </w:rPr>
-        <w:t>3</w:t>
-      </w:r>
-      <w:r>
-        <w:rPr>
-          <w:rFonts w:ascii="Times New Roman" w:hAnsi="Times New Roman" w:cs="Times New Roman"/>
-        </w:rPr>
-        <w:t>: The Switch statement that is used to route the packets to their relevant locations based on the type that is contained in the packets header.</w:t>
-      </w:r>
-      <w:r>
-        <w:rPr>
-          <w:rFonts w:ascii="Times New Roman" w:hAnsi="Times New Roman" w:cs="Times New Roman"/>
-        </w:rPr>
-        <w:t xml:space="preserve"> The Type is stored as bytes in the initial element of the packet header.</w:t>
-      </w:r>
-    </w:p>
-    <w:p>
-      <w:pPr>
-        <w:spacing w:after="316"/>
-        <w:ind w:left="-5"/>
-        <w:rPr>
-          <w:rFonts w:ascii="Times New Roman" w:hAnsi="Times New Roman" w:cs="Times New Roman"/>
-        </w:rPr>
-      </w:pPr>
-      <w:r>
-        <w:rPr>
-          <w:noProof/>
-        </w:rPr>
-        <w:object w:dxaOrig="1440" w:dyaOrig="1440" w14:anchorId="3CA0E227">
-          <v:shape id="_x0000_s1026" type="#_x0000_t75" alt="" style="position:absolute;left:0;text-align:left;margin-left:9.85pt;margin-top:41.5pt;width:451.05pt;height:234.35pt;z-index:251667456;mso-wrap-edited:f;mso-width-percent:0;mso-height-percent:0;mso-position-horizontal-relative:text;mso-position-vertical-relative:text;mso-width-percent:0;mso-height-percent:0">
-            <v:imagedata r:id="rId21" o:title=""/>
-            <w10:wrap type="square"/>
-          </v:shape>
-          <o:OLEObject Type="Embed" ProgID="Word.Document.12" ShapeID="_x0000_s1026" DrawAspect="Content" ObjectID="_1699691591" r:id="rId22">
-            <o:FieldCodes>\s</o:FieldCodes>
-          </o:OLEObject>
-        </w:object>
-      </w:r>
-      <w:r>
-        <w:rPr>
-          <w:rFonts w:ascii="Times New Roman" w:hAnsi="Times New Roman" w:cs="Times New Roman"/>
-        </w:rPr>
-        <w:t>Once the topic of the packet has been decided the sub-topic of the packet is then determined with a similar switch statement that is contained in each of the above cases of the encapsulating statement.</w:t>
-      </w:r>
-    </w:p>
-    <w:p>
-      <w:pPr>
-        <w:spacing w:after="316"/>
-        <w:ind w:left="-5"/>
-        <w:rPr>
-          <w:rFonts w:ascii="Times New Roman" w:hAnsi="Times New Roman" w:cs="Times New Roman"/>
-        </w:rPr>
-      </w:pPr>
-    </w:p>
-    <w:p>
-      <w:pPr>
-        <w:spacing w:after="316"/>
-        <w:ind w:left="-5"/>
-        <w:rPr>
-          <w:rFonts w:ascii="Times New Roman" w:hAnsi="Times New Roman" w:cs="Times New Roman"/>
-        </w:rPr>
-      </w:pPr>
-      <w:r>
-        <w:rPr>
-          <w:rFonts w:ascii="Times New Roman" w:hAnsi="Times New Roman" w:cs="Times New Roman"/>
-        </w:rPr>
-        <w:lastRenderedPageBreak/>
-        <w:t xml:space="preserve">Listing 4: The inner switch statement contained in each case of the routing switch statement. This particular one occurs when the packet is sent by the Client and the sub-topics are the separate pools that the measurements have come from. </w:t>
-      </w:r>
-    </w:p>
-    <w:p>
-      <w:pPr>
-        <w:spacing w:after="316"/>
-        <w:ind w:left="-5"/>
-        <w:rPr>
-          <w:rFonts w:ascii="Times New Roman" w:hAnsi="Times New Roman" w:cs="Times New Roman"/>
-        </w:rPr>
-      </w:pPr>
-      <w:r>
-        <w:rPr>
-          <w:rFonts w:ascii="Times New Roman" w:hAnsi="Times New Roman" w:cs="Times New Roman"/>
-        </w:rPr>
-        <w:t>Above it can be seen that two methods, sendAck and sendPacket, are called, these are called in every node within this topology and server as the two base methods for sending  and receiving information in the topology.</w:t>
-      </w:r>
-    </w:p>
-    <w:p>
-      <w:pPr>
-        <w:spacing w:after="316"/>
-        <w:ind w:left="-5"/>
-        <w:rPr>
-          <w:rFonts w:ascii="Times New Roman" w:hAnsi="Times New Roman" w:cs="Times New Roman"/>
-        </w:rPr>
-      </w:pPr>
-      <w:r>
-        <w:rPr>
-          <w:rFonts w:ascii="Times New Roman" w:hAnsi="Times New Roman" w:cs="Times New Roman"/>
-          <w:noProof/>
-        </w:rPr>
-        <w:object w:dxaOrig="9020" w:dyaOrig="5500" w14:anchorId="18D55525">
-          <v:shape id="_x0000_i1028" type="#_x0000_t75" alt="" style="width:450.75pt;height:275.2pt;mso-width-percent:0;mso-height-percent:0;mso-width-percent:0;mso-height-percent:0" o:ole="">
-            <v:imagedata r:id="rId23" o:title=""/>
-          </v:shape>
-          <o:OLEObject Type="Embed" ProgID="Word.Document.12" ShapeID="_x0000_i1028" DrawAspect="Content" ObjectID="_1699691587" r:id="rId24">
-            <o:FieldCodes>\s</o:FieldCodes>
-          </o:OLEObject>
-        </w:object>
-      </w:r>
-    </w:p>
-    <w:p>
-      <w:pPr>
-        <w:spacing w:after="316"/>
-        <w:ind w:left="-5"/>
-        <w:rPr>
-          <w:rFonts w:ascii="Times New Roman" w:hAnsi="Times New Roman" w:cs="Times New Roman"/>
-        </w:rPr>
-      </w:pPr>
-      <w:r>
-        <w:rPr>
-          <w:rFonts w:ascii="Times New Roman" w:hAnsi="Times New Roman" w:cs="Times New Roman"/>
-        </w:rPr>
-        <w:t xml:space="preserve">Listing 5: The sendAck method. It takes in the packet that was sent </w:t>
-      </w:r>
-      <w:r>
-        <w:rPr>
-          <w:rFonts w:ascii="Times New Roman" w:hAnsi="Times New Roman" w:cs="Times New Roman"/>
-        </w:rPr>
-        <w:t>and the data contained within the packet.</w:t>
-      </w:r>
-      <w:r>
-        <w:rPr>
-          <w:rFonts w:ascii="Times New Roman" w:hAnsi="Times New Roman" w:cs="Times New Roman"/>
-        </w:rPr>
-        <w:t xml:space="preserve"> Within this method the content of the received packet is extracted and stored in a String variable until returned at the end of the method. An Ack is sent from the method to the sender of the packet by creating a new packet containing the ACK topic.</w:t>
-      </w:r>
-    </w:p>
-    <w:p>
-      <w:pPr>
-        <w:spacing w:after="316"/>
-        <w:ind w:left="-5"/>
-        <w:rPr>
-          <w:rFonts w:ascii="Times New Roman" w:hAnsi="Times New Roman" w:cs="Times New Roman"/>
-        </w:rPr>
-      </w:pPr>
-      <w:r>
-        <w:rPr>
-          <w:rFonts w:ascii="Times New Roman" w:hAnsi="Times New Roman" w:cs="Times New Roman"/>
-          <w:noProof/>
-        </w:rPr>
-        <w:object w:dxaOrig="9020" w:dyaOrig="4680" w14:anchorId="1D9485BD">
-          <v:shape id="_x0000_i1027" type="#_x0000_t75" alt="" style="width:450.75pt;height:233.75pt;mso-width-percent:0;mso-height-percent:0;mso-width-percent:0;mso-height-percent:0" o:ole="">
-            <v:imagedata r:id="rId25" o:title=""/>
-          </v:shape>
-          <o:OLEObject Type="Embed" ProgID="Word.Document.12" ShapeID="_x0000_i1027" DrawAspect="Content" ObjectID="_1699691588" r:id="rId26">
-            <o:FieldCodes>\s</o:FieldCodes>
-          </o:OLEObject>
-        </w:object>
-      </w:r>
-    </w:p>
-    <w:p>
-      <w:pPr>
-        <w:spacing w:after="316"/>
-        <w:ind w:left="-5"/>
-        <w:rPr>
-          <w:rFonts w:ascii="Times New Roman" w:hAnsi="Times New Roman" w:cs="Times New Roman"/>
-        </w:rPr>
-      </w:pPr>
-      <w:r>
-        <w:rPr>
-          <w:rFonts w:ascii="Times New Roman" w:hAnsi="Times New Roman" w:cs="Times New Roman"/>
-        </w:rPr>
-        <w:lastRenderedPageBreak/>
-        <w:t>Listing 6: The sendPacket method. It takes in the topic of the packet, the sub-topic of the packet, the content to be sent in the packet and the destination address of the packet. It constructs the packet in a standard way, formulating the header followed by content in a byte array and in turn storing this in a packet to be sent to the relevant address.</w:t>
-      </w:r>
-    </w:p>
-    <w:p>
-      <w:pPr>
-        <w:spacing w:after="316"/>
-        <w:ind w:left="-5"/>
-        <w:rPr>
-          <w:rFonts w:ascii="Times New Roman" w:hAnsi="Times New Roman" w:cs="Times New Roman"/>
-        </w:rPr>
-      </w:pPr>
-      <w:r>
-        <w:rPr>
-          <w:rFonts w:ascii="Times New Roman" w:hAnsi="Times New Roman" w:cs="Times New Roman"/>
-        </w:rPr>
-        <w:t>The Broker continues this method of operation indefinitely until the network is shut down.</w:t>
-      </w:r>
-    </w:p>
-    <w:p>
-      <w:pPr>
-        <w:pStyle w:val="Heading2"/>
-        <w:tabs>
-          <w:tab w:val="center" w:pos="1214"/>
-        </w:tabs>
-        <w:ind w:left="-15" w:firstLine="0"/>
-        <w:rPr>
-          <w:rFonts w:ascii="Times New Roman" w:hAnsi="Times New Roman" w:cs="Times New Roman"/>
-          <w:b w:val="0"/>
-        </w:rPr>
-      </w:pPr>
-      <w:bookmarkStart w:id="16" w:name="_Toc86241290"/>
-      <w:bookmarkStart w:id="17" w:name="_Toc86738805"/>
-      <w:r>
-        <w:rPr>
-          <w:rFonts w:ascii="Times New Roman" w:hAnsi="Times New Roman" w:cs="Times New Roman"/>
-          <w:b w:val="0"/>
-        </w:rPr>
-        <w:t>2</w:t>
-      </w:r>
-      <w:r>
-        <w:rPr>
-          <w:rFonts w:ascii="Times New Roman" w:hAnsi="Times New Roman" w:cs="Times New Roman"/>
-          <w:b w:val="0"/>
-        </w:rPr>
-        <w:t>.3</w:t>
-      </w:r>
-      <w:r>
-        <w:rPr>
-          <w:rFonts w:ascii="Times New Roman" w:hAnsi="Times New Roman" w:cs="Times New Roman"/>
-          <w:b w:val="0"/>
-        </w:rPr>
-        <w:tab/>
-      </w:r>
-      <w:bookmarkEnd w:id="16"/>
-      <w:r>
-        <w:rPr>
-          <w:rFonts w:ascii="Times New Roman" w:hAnsi="Times New Roman" w:cs="Times New Roman"/>
-          <w:b w:val="0"/>
-        </w:rPr>
-        <w:t>Server</w:t>
-      </w:r>
-      <w:bookmarkEnd w:id="17"/>
-    </w:p>
-    <w:p>
-      <w:pPr>
-        <w:ind w:left="-5"/>
-        <w:rPr>
-          <w:rFonts w:ascii="Times New Roman" w:hAnsi="Times New Roman" w:cs="Times New Roman"/>
-        </w:rPr>
-      </w:pPr>
-      <w:r>
-        <w:rPr>
-          <w:rFonts w:ascii="Times New Roman" w:hAnsi="Times New Roman" w:cs="Times New Roman"/>
-        </w:rPr>
-        <w:t xml:space="preserve">The server acts as the measurement control system for this </w:t>
-      </w:r>
-      <w:r>
-        <w:rPr>
-          <w:rFonts w:ascii="Times New Roman" w:hAnsi="Times New Roman" w:cs="Times New Roman"/>
-        </w:rPr>
-        <w:t xml:space="preserve">network of swimming pools. Packets containing measurements of chlorine levels are sent here by the Client via the Broker and in turn appropriate instructions are relayed by the Server to the Chlorine Control Subscribers once again via the Broker. The instructions that are sent depend on the reading of the measurement. If less than 5 parts per million (ppm), which means milligrams per litre, then the Server sends instructions to increase levels over 5ppm. If over 15ppm the Server sends instructions to lower readings to less than 15ppm but above 5ppm. If the readings are between 5 and 15ppm then the Server orders the controllers to maintain the current levels. </w:t>
-      </w:r>
-    </w:p>
-    <w:p>
-      <w:pPr>
-        <w:ind w:left="-5"/>
-        <w:rPr>
-          <w:rFonts w:ascii="Times New Roman" w:hAnsi="Times New Roman" w:cs="Times New Roman"/>
-        </w:rPr>
-      </w:pPr>
-    </w:p>
-    <w:p>
-      <w:pPr>
-        <w:ind w:left="-5"/>
-        <w:rPr>
-          <w:rFonts w:ascii="Times New Roman" w:hAnsi="Times New Roman" w:cs="Times New Roman"/>
-        </w:rPr>
-      </w:pPr>
-      <w:r>
-        <w:rPr>
-          <w:rFonts w:ascii="Times New Roman" w:hAnsi="Times New Roman" w:cs="Times New Roman"/>
-          <w:noProof/>
-        </w:rPr>
-        <w:object w:dxaOrig="9020" w:dyaOrig="3860" w14:anchorId="6FB9FFA0">
-          <v:shape id="_x0000_i1026" type="#_x0000_t75" alt="" style="width:450.75pt;height:193.3pt;mso-width-percent:0;mso-height-percent:0;mso-width-percent:0;mso-height-percent:0" o:ole="">
-            <v:imagedata r:id="rId27" o:title=""/>
-          </v:shape>
-          <o:OLEObject Type="Embed" ProgID="Word.Document.12" ShapeID="_x0000_i1026" DrawAspect="Content" ObjectID="_1699691589" r:id="rId28">
-            <o:FieldCodes>\s</o:FieldCodes>
-          </o:OLEObject>
-        </w:object>
-      </w:r>
-    </w:p>
-    <w:p>
-      <w:pPr>
-        <w:ind w:left="-5"/>
-        <w:rPr>
-          <w:rFonts w:ascii="Times New Roman" w:hAnsi="Times New Roman" w:cs="Times New Roman"/>
-        </w:rPr>
-      </w:pPr>
-    </w:p>
-    <w:p>
-      <w:pPr>
-        <w:ind w:left="-5"/>
-        <w:rPr>
-          <w:rFonts w:ascii="Times New Roman" w:hAnsi="Times New Roman" w:cs="Times New Roman"/>
-        </w:rPr>
-      </w:pPr>
-      <w:r>
-        <w:rPr>
-          <w:rFonts w:ascii="Times New Roman" w:hAnsi="Times New Roman" w:cs="Times New Roman"/>
-        </w:rPr>
-        <w:t>Listing 7:</w:t>
-      </w:r>
-      <w:r>
-        <w:rPr>
-          <w:rFonts w:ascii="Times New Roman" w:hAnsi="Times New Roman" w:cs="Times New Roman"/>
-        </w:rPr>
-        <w:t xml:space="preserve"> The portion of the sendPacket implementation for the Server in which the instructions to be sent to the Subscriber are determined based off of the measurement that was sent by the Client of the Chlorine measurements in a specified Pool.</w:t>
-      </w:r>
-    </w:p>
-    <w:p>
-      <w:pPr>
-        <w:ind w:left="-5"/>
-        <w:rPr>
-          <w:rFonts w:ascii="Times New Roman" w:hAnsi="Times New Roman" w:cs="Times New Roman"/>
-        </w:rPr>
-      </w:pPr>
-    </w:p>
-    <w:p>
-      <w:pPr>
-        <w:ind w:left="-5"/>
-        <w:rPr>
-          <w:rFonts w:ascii="Times New Roman" w:hAnsi="Times New Roman" w:cs="Times New Roman"/>
-        </w:rPr>
-      </w:pPr>
-      <w:r>
-        <w:rPr>
-          <w:rFonts w:ascii="Times New Roman" w:hAnsi="Times New Roman" w:cs="Times New Roman"/>
-        </w:rPr>
-        <w:t>The instructions that are sent by the Server are sent to the Broker and in tr=urn are routed to the Subscriber based off the Topic that is sent in the header of the packet</w:t>
-      </w:r>
-    </w:p>
-    <w:p>
-      <w:pPr>
-        <w:ind w:left="-5"/>
-        <w:rPr>
-          <w:rFonts w:ascii="Times New Roman" w:hAnsi="Times New Roman" w:cs="Times New Roman"/>
-        </w:rPr>
-      </w:pPr>
-    </w:p>
-    <w:p>
-      <w:pPr>
-        <w:pStyle w:val="Heading2"/>
-        <w:rPr>
-          <w:rFonts w:ascii="Times New Roman" w:hAnsi="Times New Roman" w:cs="Times New Roman"/>
-          <w:b w:val="0"/>
-        </w:rPr>
-      </w:pPr>
-      <w:bookmarkStart w:id="18" w:name="_Toc86738806"/>
-      <w:r>
-        <w:rPr>
-          <w:rFonts w:ascii="Times New Roman" w:hAnsi="Times New Roman" w:cs="Times New Roman"/>
-          <w:b w:val="0"/>
-        </w:rPr>
-        <w:t>2</w:t>
-      </w:r>
-      <w:r>
-        <w:rPr>
-          <w:rFonts w:ascii="Times New Roman" w:hAnsi="Times New Roman" w:cs="Times New Roman"/>
-          <w:b w:val="0"/>
-        </w:rPr>
-        <w:t>.4</w:t>
-      </w:r>
-      <w:r>
-        <w:rPr>
-          <w:rFonts w:ascii="Times New Roman" w:hAnsi="Times New Roman" w:cs="Times New Roman"/>
-          <w:b w:val="0"/>
-        </w:rPr>
-        <w:tab/>
-      </w:r>
-      <w:r>
-        <w:rPr>
-          <w:rFonts w:ascii="Times New Roman" w:hAnsi="Times New Roman" w:cs="Times New Roman"/>
-          <w:b w:val="0"/>
-        </w:rPr>
-        <w:t>Subscriber</w:t>
-      </w:r>
-      <w:bookmarkEnd w:id="18"/>
-    </w:p>
-    <w:p>
-      <w:pPr>
-        <w:spacing w:after="421"/>
-        <w:ind w:left="-5"/>
-        <w:rPr>
-          <w:rFonts w:ascii="Times New Roman" w:hAnsi="Times New Roman" w:cs="Times New Roman"/>
-        </w:rPr>
-      </w:pPr>
-      <w:r>
-        <w:rPr>
-          <w:rFonts w:ascii="Times New Roman" w:hAnsi="Times New Roman" w:cs="Times New Roman"/>
-        </w:rPr>
-        <w:t>The Subscriber for this topology is a series of chlorine controllers that maintain the correct chlorine levels of the swimming pools that measurements are read from in the Client. The subscriber reads the instructions from the Server and in turn the adjustments that are required to be made are made by the relevant chlorine controller to the pool that measurement came from.</w:t>
-      </w:r>
-    </w:p>
-    <w:p>
-      <w:pPr>
-        <w:spacing w:after="421"/>
-        <w:ind w:left="-5"/>
-        <w:rPr>
-          <w:rFonts w:ascii="Times New Roman" w:hAnsi="Times New Roman" w:cs="Times New Roman"/>
-        </w:rPr>
-      </w:pPr>
-      <w:r>
-        <w:rPr>
-          <w:rFonts w:ascii="Times New Roman" w:hAnsi="Times New Roman" w:cs="Times New Roman"/>
-          <w:noProof/>
-        </w:rPr>
-        <w:object w:dxaOrig="7380" w:dyaOrig="4140" w14:anchorId="17D46BC6">
-          <v:shape id="_x0000_i1025" type="#_x0000_t75" alt="" style="width:368.9pt;height:207.1pt;mso-width-percent:0;mso-height-percent:0;mso-width-percent:0;mso-height-percent:0" o:ole="">
-            <v:imagedata r:id="rId29" o:title=""/>
-          </v:shape>
-          <o:OLEObject Type="Embed" ProgID="Word.Document.12" ShapeID="_x0000_i1025" DrawAspect="Content" ObjectID="_1699691590" r:id="rId30">
-            <o:FieldCodes>\s</o:FieldCodes>
-          </o:OLEObject>
-        </w:object>
-      </w:r>
-    </w:p>
-    <w:p>
-      <w:pPr>
-        <w:spacing w:after="421"/>
-        <w:ind w:left="-5"/>
-        <w:rPr>
-          <w:rFonts w:ascii="Times New Roman" w:hAnsi="Times New Roman" w:cs="Times New Roman"/>
-        </w:rPr>
-      </w:pPr>
-      <w:r>
-        <w:rPr>
-          <w:rFonts w:ascii="Times New Roman" w:hAnsi="Times New Roman" w:cs="Times New Roman"/>
-        </w:rPr>
-        <w:t>Listing 8: The Switch statement that reads he Sub-Topic, i.e. the pool that the reading came from, and in turn orders the controller relating to that swimming pool to carry out the instructions that have been given to the controller by the Server.</w:t>
-      </w:r>
-    </w:p>
-    <w:p>
-      <w:pPr>
-        <w:spacing w:after="421"/>
-        <w:ind w:left="-5"/>
-        <w:rPr>
-          <w:rFonts w:ascii="Times New Roman" w:hAnsi="Times New Roman" w:cs="Times New Roman"/>
-        </w:rPr>
-      </w:pPr>
-      <w:r>
-        <w:rPr>
-          <w:rFonts w:ascii="Times New Roman" w:hAnsi="Times New Roman" w:cs="Times New Roman"/>
-        </w:rPr>
-        <w:t>After the instructions have been given the Subscriber sends a confirmation message to the Server to confirm that the instructions given have been followed by the relevant controller. The process of the network terminates after this message has been sent and waits for a new measurement to be sent by the Client into the network from another or the same swimming pool.</w:t>
-      </w:r>
-    </w:p>
-    <w:p>
-      <w:pPr>
-        <w:pStyle w:val="Heading1"/>
-        <w:rPr>
-          <w:rFonts w:ascii="Times New Roman" w:hAnsi="Times New Roman" w:cs="Times New Roman"/>
-          <w:b w:val="0"/>
-        </w:rPr>
-      </w:pPr>
-      <w:bookmarkStart w:id="19" w:name="_Toc86738807"/>
-      <w:r>
-        <w:rPr>
-          <w:rFonts w:ascii="Times New Roman" w:hAnsi="Times New Roman" w:cs="Times New Roman"/>
-          <w:b w:val="0"/>
-        </w:rPr>
-        <w:t>3</w:t>
-      </w:r>
-      <w:r>
-        <w:rPr>
-          <w:rFonts w:ascii="Times New Roman" w:hAnsi="Times New Roman" w:cs="Times New Roman"/>
-          <w:b w:val="0"/>
-        </w:rPr>
-        <w:tab/>
-        <w:t>Discussion</w:t>
-      </w:r>
-      <w:bookmarkEnd w:id="19"/>
-    </w:p>
-    <w:p>
-      <w:pPr>
-        <w:ind w:left="-5"/>
-        <w:rPr>
-          <w:rFonts w:ascii="Times New Roman" w:hAnsi="Times New Roman" w:cs="Times New Roman"/>
-        </w:rPr>
-      </w:pPr>
-      <w:r>
-        <w:rPr>
-          <w:rFonts w:ascii="Times New Roman" w:hAnsi="Times New Roman" w:cs="Times New Roman"/>
-        </w:rPr>
-        <w:t xml:space="preserve">The strengths of this program are its efficiency and scalability. Upon executing the program the packets are sent near instantly with no noticeable wait time and hence provide a good platform for scalability. This protocol is scalable enough to be implemented with a multitude of additional swimming pool nodes and could be easily implemented into an actual control network of a swimming pool by attaching the actual sensors and controllers to the Client and Subscriber classes respectfully. </w:t>
-      </w:r>
-      <w:r>
-        <w:rPr>
-          <w:rFonts w:ascii="Times New Roman" w:hAnsi="Times New Roman" w:cs="Times New Roman"/>
-        </w:rPr>
-        <w:t xml:space="preserve"> It, however, is a very simplistic system and the use of a simulation of multiple clients and subscribers rather than actual multiples does hinder the appeared viability of the protocol. Despite this the protocol is quite viable in this regard as through the use of Topics and Sub-Topics the destinations of all packets, regardless of source, can be easily discerned. The idea of simulating multiple Clients and Subscribers was done in order to prevent the repetition of code and also highlight the realism of the proposed topology as sensors and controllers would, in reality, be linked to a central node that sends information to the sensor. </w:t>
+        <w:t xml:space="preserve">Routers use Flow Tables to determine the location of where a packet is being sent. For instance, a router may receive an unknown packet and does not have the location of its destination saved in its own local forwarding table. Hence the Router must contact the Central Controller in order to access the location to which to send this packet. Once the Controller returns a location the Router updates its own address table to prevent needless packets being sent to the Controller. </w:t>
       </w:r>
     </w:p>
     <w:p>
       <w:pPr>
         <w:spacing w:after="217" w:line="259" w:lineRule="auto"/>
-        <w:ind w:left="0" w:firstLine="0"/>
         <w:jc w:val="left"/>
         <w:rPr>
           <w:rFonts w:ascii="Times New Roman" w:hAnsi="Times New Roman" w:cs="Times New Roman"/>
@@ -3290,10 +1774,18 @@
         </w:rPr>
         <w:lastRenderedPageBreak/>
         <w:drawing>
-          <wp:inline distT="0" distB="0" distL="0" distR="0" wp14:anchorId="178012D1" wp14:editId="2E3F8681">
-            <wp:extent cx="5943600" cy="3861435"/>
-            <wp:effectExtent l="0" t="0" r="0" b="0"/>
-            <wp:docPr id="4" name="Picture 4" descr="Text&#10;&#10;Description automatically generated"/>
+          <wp:anchor distT="0" distB="0" distL="114300" distR="114300" simplePos="0" relativeHeight="251670528" behindDoc="0" locked="0" layoutInCell="1" allowOverlap="1" wp14:anchorId="0CD17631" wp14:editId="3EE59FB0">
+            <wp:simplePos x="0" y="0"/>
+            <wp:positionH relativeFrom="column">
+              <wp:posOffset>685800</wp:posOffset>
+            </wp:positionH>
+            <wp:positionV relativeFrom="paragraph">
+              <wp:posOffset>346710</wp:posOffset>
+            </wp:positionV>
+            <wp:extent cx="4371340" cy="4947285"/>
+            <wp:effectExtent l="0" t="0" r="0" b="5715"/>
+            <wp:wrapSquare wrapText="bothSides"/>
+            <wp:docPr id="15" name="Picture 15" descr="Diagram&#10;&#10;Description automatically generated"/>
             <wp:cNvGraphicFramePr>
               <a:graphicFrameLocks xmlns:a="http://schemas.openxmlformats.org/drawingml/2006/main" noChangeAspect="1"/>
             </wp:cNvGraphicFramePr>
@@ -3301,11 +1793,11 @@
               <a:graphicData uri="http://schemas.openxmlformats.org/drawingml/2006/picture">
                 <pic:pic xmlns:pic="http://schemas.openxmlformats.org/drawingml/2006/picture">
                   <pic:nvPicPr>
-                    <pic:cNvPr id="4" name="Picture 4" descr="Text&#10;&#10;Description automatically generated"/>
+                    <pic:cNvPr id="15" name="Picture 15" descr="Diagram&#10;&#10;Description automatically generated"/>
                     <pic:cNvPicPr/>
                   </pic:nvPicPr>
                   <pic:blipFill>
-                    <a:blip r:embed="rId31" cstate="print">
+                    <a:blip r:embed="rId15">
                       <a:extLst>
                         <a:ext uri="{28A0092B-C50C-407E-A947-70E740481C1C}">
                           <a14:useLocalDpi xmlns:a14="http://schemas.microsoft.com/office/drawing/2010/main" val="0"/>
@@ -3319,7 +1811,7 @@
                   <pic:spPr>
                     <a:xfrm>
                       <a:off x="0" y="0"/>
-                      <a:ext cx="5943600" cy="3861435"/>
+                      <a:ext cx="4371340" cy="4947285"/>
                     </a:xfrm>
                     <a:prstGeom prst="rect">
                       <a:avLst/>
@@ -3328,12 +1820,233 @@
                 </pic:pic>
               </a:graphicData>
             </a:graphic>
-          </wp:inline>
+            <wp14:sizeRelH relativeFrom="page">
+              <wp14:pctWidth>0</wp14:pctWidth>
+            </wp14:sizeRelH>
+            <wp14:sizeRelV relativeFrom="page">
+              <wp14:pctHeight>0</wp14:pctHeight>
+            </wp14:sizeRelV>
+          </wp:anchor>
         </w:drawing>
       </w:r>
     </w:p>
     <w:p>
       <w:pPr>
+        <w:spacing w:after="266" w:line="264" w:lineRule="auto"/>
+        <w:ind w:left="182" w:right="172"/>
+        <w:jc w:val="center"/>
+        <w:rPr>
+          <w:rFonts w:ascii="Times New Roman" w:hAnsi="Times New Roman" w:cs="Times New Roman"/>
+        </w:rPr>
+      </w:pPr>
+    </w:p>
+    <w:p>
+      <w:pPr>
+        <w:spacing w:after="266" w:line="264" w:lineRule="auto"/>
+        <w:ind w:left="182" w:right="172"/>
+        <w:jc w:val="center"/>
+        <w:rPr>
+          <w:rFonts w:ascii="Times New Roman" w:hAnsi="Times New Roman" w:cs="Times New Roman"/>
+        </w:rPr>
+      </w:pPr>
+    </w:p>
+    <w:p>
+      <w:pPr>
+        <w:spacing w:after="266" w:line="264" w:lineRule="auto"/>
+        <w:ind w:left="182" w:right="172"/>
+        <w:jc w:val="center"/>
+        <w:rPr>
+          <w:rFonts w:ascii="Times New Roman" w:hAnsi="Times New Roman" w:cs="Times New Roman"/>
+        </w:rPr>
+      </w:pPr>
+    </w:p>
+    <w:p>
+      <w:pPr>
+        <w:spacing w:after="266" w:line="264" w:lineRule="auto"/>
+        <w:ind w:left="182" w:right="172"/>
+        <w:jc w:val="center"/>
+        <w:rPr>
+          <w:rFonts w:ascii="Times New Roman" w:hAnsi="Times New Roman" w:cs="Times New Roman"/>
+        </w:rPr>
+      </w:pPr>
+    </w:p>
+    <w:p>
+      <w:pPr>
+        <w:spacing w:after="266" w:line="264" w:lineRule="auto"/>
+        <w:ind w:left="182" w:right="172"/>
+        <w:jc w:val="center"/>
+        <w:rPr>
+          <w:rFonts w:ascii="Times New Roman" w:hAnsi="Times New Roman" w:cs="Times New Roman"/>
+        </w:rPr>
+      </w:pPr>
+    </w:p>
+    <w:p>
+      <w:pPr>
+        <w:spacing w:after="266" w:line="264" w:lineRule="auto"/>
+        <w:ind w:left="182" w:right="172"/>
+        <w:jc w:val="center"/>
+        <w:rPr>
+          <w:rFonts w:ascii="Times New Roman" w:hAnsi="Times New Roman" w:cs="Times New Roman"/>
+        </w:rPr>
+      </w:pPr>
+    </w:p>
+    <w:p>
+      <w:pPr>
+        <w:spacing w:after="266" w:line="264" w:lineRule="auto"/>
+        <w:ind w:left="182" w:right="172"/>
+        <w:jc w:val="center"/>
+        <w:rPr>
+          <w:rFonts w:ascii="Times New Roman" w:hAnsi="Times New Roman" w:cs="Times New Roman"/>
+        </w:rPr>
+      </w:pPr>
+    </w:p>
+    <w:p>
+      <w:pPr>
+        <w:spacing w:after="266" w:line="264" w:lineRule="auto"/>
+        <w:ind w:left="182" w:right="172"/>
+        <w:jc w:val="left"/>
+        <w:rPr>
+          <w:rFonts w:ascii="Times New Roman" w:hAnsi="Times New Roman" w:cs="Times New Roman"/>
+        </w:rPr>
+      </w:pPr>
+    </w:p>
+    <w:p>
+      <w:pPr>
+        <w:spacing w:after="266" w:line="264" w:lineRule="auto"/>
+        <w:ind w:left="182" w:right="172"/>
+        <w:jc w:val="left"/>
+        <w:rPr>
+          <w:rFonts w:ascii="Times New Roman" w:hAnsi="Times New Roman" w:cs="Times New Roman"/>
+        </w:rPr>
+      </w:pPr>
+    </w:p>
+    <w:p>
+      <w:pPr>
+        <w:spacing w:after="266" w:line="264" w:lineRule="auto"/>
+        <w:ind w:left="182" w:right="172"/>
+        <w:jc w:val="left"/>
+        <w:rPr>
+          <w:rFonts w:ascii="Times New Roman" w:hAnsi="Times New Roman" w:cs="Times New Roman"/>
+        </w:rPr>
+      </w:pPr>
+    </w:p>
+    <w:p>
+      <w:pPr>
+        <w:spacing w:after="266" w:line="264" w:lineRule="auto"/>
+        <w:ind w:left="182" w:right="172"/>
+        <w:jc w:val="left"/>
+        <w:rPr>
+          <w:rFonts w:ascii="Times New Roman" w:hAnsi="Times New Roman" w:cs="Times New Roman"/>
+        </w:rPr>
+      </w:pPr>
+    </w:p>
+    <w:p>
+      <w:pPr>
+        <w:spacing w:after="266" w:line="264" w:lineRule="auto"/>
+        <w:ind w:left="182" w:right="172"/>
+        <w:jc w:val="left"/>
+        <w:rPr>
+          <w:rFonts w:ascii="Times New Roman" w:hAnsi="Times New Roman" w:cs="Times New Roman"/>
+        </w:rPr>
+      </w:pPr>
+    </w:p>
+    <w:p>
+      <w:pPr>
+        <w:spacing w:after="266" w:line="264" w:lineRule="auto"/>
+        <w:ind w:left="182" w:right="172"/>
+        <w:jc w:val="left"/>
+        <w:rPr>
+          <w:rFonts w:ascii="Times New Roman" w:hAnsi="Times New Roman" w:cs="Times New Roman"/>
+        </w:rPr>
+      </w:pPr>
+    </w:p>
+    <w:p>
+      <w:pPr>
+        <w:spacing w:after="266" w:line="264" w:lineRule="auto"/>
+        <w:ind w:left="182" w:right="172"/>
+        <w:jc w:val="left"/>
+        <w:rPr>
+          <w:rFonts w:ascii="Times New Roman" w:hAnsi="Times New Roman" w:cs="Times New Roman"/>
+        </w:rPr>
+      </w:pPr>
+    </w:p>
+    <w:p>
+      <w:pPr>
+        <w:spacing w:after="266" w:line="264" w:lineRule="auto"/>
+        <w:ind w:left="182" w:right="172"/>
+        <w:jc w:val="left"/>
+        <w:rPr>
+          <w:rFonts w:ascii="Times New Roman" w:hAnsi="Times New Roman" w:cs="Times New Roman"/>
+        </w:rPr>
+      </w:pPr>
+    </w:p>
+    <w:p>
+      <w:pPr>
+        <w:spacing w:after="266" w:line="264" w:lineRule="auto"/>
+        <w:ind w:left="182" w:right="172"/>
+        <w:jc w:val="left"/>
+        <w:rPr>
+          <w:rFonts w:ascii="Times New Roman" w:hAnsi="Times New Roman" w:cs="Times New Roman"/>
+        </w:rPr>
+      </w:pPr>
+    </w:p>
+    <w:p>
+      <w:pPr>
+        <w:spacing w:after="266" w:line="264" w:lineRule="auto"/>
+        <w:ind w:left="182" w:right="172"/>
+        <w:jc w:val="left"/>
+        <w:rPr>
+          <w:rFonts w:ascii="Times New Roman" w:hAnsi="Times New Roman" w:cs="Times New Roman"/>
+        </w:rPr>
+      </w:pPr>
+      <w:r>
+        <w:rPr>
+          <w:rFonts w:ascii="Times New Roman" w:hAnsi="Times New Roman" w:cs="Times New Roman"/>
+        </w:rPr>
+        <w:t xml:space="preserve">Figure 2: </w:t>
+      </w:r>
+      <w:r>
+        <w:rPr>
+          <w:rFonts w:ascii="Times New Roman" w:hAnsi="Times New Roman" w:cs="Times New Roman"/>
+        </w:rPr>
+        <w:t xml:space="preserve">The figure above shows </w:t>
+      </w:r>
+      <w:r>
+        <w:rPr>
+          <w:rFonts w:ascii="Times New Roman" w:hAnsi="Times New Roman" w:cs="Times New Roman"/>
+        </w:rPr>
+        <w:t>a router receiving a packet whose destination it is unsure of. It contacts the Central Controller and requests the address that this packet is to be sent to. The controller determines the destination and sends the relevant address to the router after which the router updates its local address table with this value and sends the packet to the relevant location.</w:t>
+      </w:r>
+    </w:p>
+    <w:p>
+      <w:pPr>
+        <w:pStyle w:val="Heading2"/>
+      </w:pPr>
+      <w:bookmarkStart w:id="5" w:name="_Toc86241285"/>
+    </w:p>
+    <w:p>
+      <w:pPr>
+        <w:pStyle w:val="Heading2"/>
+      </w:pPr>
+      <w:bookmarkStart w:id="6" w:name="_Toc89186109"/>
+      <w:r>
+        <w:t>1.3</w:t>
+      </w:r>
+      <w:r>
+        <w:tab/>
+      </w:r>
+      <w:r>
+        <w:t>Design of Network Element</w:t>
+      </w:r>
+      <w:bookmarkEnd w:id="5"/>
+      <w:r>
+        <w:t>s</w:t>
+      </w:r>
+      <w:bookmarkEnd w:id="6"/>
+    </w:p>
+    <w:p>
+      <w:pPr>
+        <w:spacing w:after="316"/>
         <w:ind w:left="-5"/>
         <w:rPr>
           <w:rFonts w:ascii="Times New Roman" w:hAnsi="Times New Roman" w:cs="Times New Roman"/>
@@ -3343,46 +2056,25 @@
         <w:rPr>
           <w:rFonts w:ascii="Times New Roman" w:hAnsi="Times New Roman" w:cs="Times New Roman"/>
         </w:rPr>
-        <w:t>Figure 4 is a demonstration of the measurements from the Client being sent through the various network elements.</w:t>
-      </w:r>
-    </w:p>
-    <w:p>
-      <w:pPr>
-        <w:spacing w:after="217" w:line="259" w:lineRule="auto"/>
-        <w:ind w:left="0" w:firstLine="0"/>
-        <w:jc w:val="left"/>
-        <w:rPr>
-          <w:rFonts w:ascii="Times New Roman" w:hAnsi="Times New Roman" w:cs="Times New Roman"/>
-        </w:rPr>
-      </w:pPr>
-    </w:p>
-    <w:p>
-      <w:pPr>
-        <w:spacing w:after="217" w:line="259" w:lineRule="auto"/>
-        <w:ind w:left="0" w:firstLine="0"/>
-        <w:jc w:val="left"/>
-        <w:rPr>
-          <w:rFonts w:ascii="Times New Roman" w:hAnsi="Times New Roman" w:cs="Times New Roman"/>
-        </w:rPr>
-      </w:pPr>
-      <w:r>
-        <w:rPr>
-          <w:rFonts w:ascii="Times New Roman" w:hAnsi="Times New Roman" w:cs="Times New Roman"/>
-        </w:rPr>
-        <w:t>Above is an image of three iterations of the protocol</w:t>
-      </w:r>
-      <w:r>
-        <w:rPr>
-          <w:rFonts w:ascii="Times New Roman" w:hAnsi="Times New Roman" w:cs="Times New Roman"/>
-        </w:rPr>
-        <w:t>. One can see the ready messages being sent to the Broker from both Server and Subscriber nodes. It can also be seen that the packet containing measurements is sent from the Client to the Broker and routed to the Server, then a packet containing instructions sent from Server to Subscriber via the broker and a confirmation packet being sent back across the same route. Below see images of some of the packet captures  made by Wireshark during this transfer.</w:t>
-      </w:r>
-    </w:p>
-    <w:p>
-      <w:pPr>
-        <w:spacing w:after="217" w:line="259" w:lineRule="auto"/>
-        <w:ind w:left="0" w:firstLine="0"/>
-        <w:jc w:val="left"/>
+        <w:t xml:space="preserve">My network consists of a multitude of nodes that all work off of four individual pieces of code. There is the Application class which takes in where the user wishes to send data alongside the data it wants to send, and also displays data to the user that has been sent </w:t>
+      </w:r>
+      <w:r>
+        <w:rPr>
+          <w:rFonts w:ascii="Times New Roman" w:hAnsi="Times New Roman" w:cs="Times New Roman"/>
+        </w:rPr>
+        <w:t>to</w:t>
+      </w:r>
+      <w:r>
+        <w:rPr>
+          <w:rFonts w:ascii="Times New Roman" w:hAnsi="Times New Roman" w:cs="Times New Roman"/>
+        </w:rPr>
+        <w:t xml:space="preserve"> their specific endpoint. The Forwarding Service that receives packets from the Application Endpoint and Forwards these into the network of nodes that connect the number of application endpoints. The Routers are simple elements that there are six of in my topology that simply receive a packet and forward it to the next node based on its local address table that can be updated by the Controller which acts as a centralised forwarding table for all of the packets, containing all of the information regarding where packets are coming from and going to.</w:t>
+      </w:r>
+    </w:p>
+    <w:p>
+      <w:pPr>
+        <w:spacing w:after="316"/>
+        <w:ind w:left="-5"/>
         <w:rPr>
           <w:rFonts w:ascii="Times New Roman" w:hAnsi="Times New Roman" w:cs="Times New Roman"/>
         </w:rPr>
@@ -3392,11 +2084,12 @@
           <w:rFonts w:ascii="Times New Roman" w:hAnsi="Times New Roman" w:cs="Times New Roman"/>
           <w:noProof/>
         </w:rPr>
+        <w:lastRenderedPageBreak/>
         <w:drawing>
-          <wp:inline distT="0" distB="0" distL="0" distR="0" wp14:anchorId="6E4572C4" wp14:editId="59A64FEA">
-            <wp:extent cx="5943600" cy="1343025"/>
-            <wp:effectExtent l="0" t="0" r="0" b="3175"/>
-            <wp:docPr id="20" name="Picture 20" descr="Graphical user interface, application, table, Excel&#10;&#10;Description automatically generated"/>
+          <wp:inline distT="0" distB="0" distL="0" distR="0" wp14:anchorId="401D95A8" wp14:editId="6EB260F5">
+            <wp:extent cx="5943600" cy="3886200"/>
+            <wp:effectExtent l="0" t="0" r="0" b="0"/>
+            <wp:docPr id="16" name="Picture 16" descr="Diagram, schematic&#10;&#10;Description automatically generated"/>
             <wp:cNvGraphicFramePr>
               <a:graphicFrameLocks xmlns:a="http://schemas.openxmlformats.org/drawingml/2006/main" noChangeAspect="1"/>
             </wp:cNvGraphicFramePr>
@@ -3404,11 +2097,11 @@
               <a:graphicData uri="http://schemas.openxmlformats.org/drawingml/2006/picture">
                 <pic:pic xmlns:pic="http://schemas.openxmlformats.org/drawingml/2006/picture">
                   <pic:nvPicPr>
-                    <pic:cNvPr id="20" name="Picture 20" descr="Graphical user interface, application, table, Excel&#10;&#10;Description automatically generated"/>
+                    <pic:cNvPr id="16" name="Picture 16" descr="Diagram, schematic&#10;&#10;Description automatically generated"/>
                     <pic:cNvPicPr/>
                   </pic:nvPicPr>
                   <pic:blipFill>
-                    <a:blip r:embed="rId32" cstate="print">
+                    <a:blip r:embed="rId16" cstate="print">
                       <a:extLst>
                         <a:ext uri="{28A0092B-C50C-407E-A947-70E740481C1C}">
                           <a14:useLocalDpi xmlns:a14="http://schemas.microsoft.com/office/drawing/2010/main" val="0"/>
@@ -3422,7 +2115,7 @@
                   <pic:spPr>
                     <a:xfrm>
                       <a:off x="0" y="0"/>
-                      <a:ext cx="5943600" cy="1343025"/>
+                      <a:ext cx="5943600" cy="3886200"/>
                     </a:xfrm>
                     <a:prstGeom prst="rect">
                       <a:avLst/>
@@ -3437,8 +2130,8 @@
     </w:p>
     <w:p>
       <w:pPr>
-        <w:spacing w:after="217" w:line="259" w:lineRule="auto"/>
-        <w:ind w:left="0" w:firstLine="0"/>
+        <w:spacing w:after="316"/>
+        <w:ind w:left="365" w:firstLine="0"/>
         <w:jc w:val="left"/>
         <w:rPr>
           <w:rFonts w:ascii="Times New Roman" w:hAnsi="Times New Roman" w:cs="Times New Roman"/>
@@ -3447,13 +2140,37 @@
       <w:r>
         <w:rPr>
           <w:rFonts w:ascii="Times New Roman" w:hAnsi="Times New Roman" w:cs="Times New Roman"/>
+        </w:rPr>
+        <w:t>Figure 3: The network topology of this assignment, The Endpoint Applications are each connected to the Forwarding Service which in turn are linked to a series of Routers that lead a packet to its destination, the opposite Application endpoint, which each can contact a controller (not included in diagram above) that if the destination of a packet is unknown, can be contacted and the destination will be sent to the router.</w:t>
+      </w:r>
+    </w:p>
+    <w:p>
+      <w:pPr>
+        <w:spacing w:after="316"/>
+        <w:ind w:left="365" w:firstLine="0"/>
+        <w:jc w:val="left"/>
+        <w:rPr>
+          <w:rFonts w:ascii="Times New Roman" w:hAnsi="Times New Roman" w:cs="Times New Roman"/>
+        </w:rPr>
+      </w:pPr>
+      <w:r>
+        <w:rPr>
+          <w:rFonts w:ascii="Times New Roman" w:hAnsi="Times New Roman" w:cs="Times New Roman"/>
           <w:noProof/>
         </w:rPr>
         <w:drawing>
-          <wp:inline distT="0" distB="0" distL="0" distR="0" wp14:anchorId="415A5791" wp14:editId="31D378E9">
-            <wp:extent cx="5943600" cy="1341755"/>
-            <wp:effectExtent l="0" t="0" r="0" b="4445"/>
-            <wp:docPr id="21" name="Picture 21" descr="Graphical user interface, application, table, Excel&#10;&#10;Description automatically generated"/>
+          <wp:anchor distT="0" distB="0" distL="114300" distR="114300" simplePos="0" relativeHeight="251687936" behindDoc="0" locked="0" layoutInCell="1" allowOverlap="1" wp14:anchorId="0E4676B5" wp14:editId="6CE81D21">
+            <wp:simplePos x="0" y="0"/>
+            <wp:positionH relativeFrom="column">
+              <wp:posOffset>233045</wp:posOffset>
+            </wp:positionH>
+            <wp:positionV relativeFrom="paragraph">
+              <wp:posOffset>-5080</wp:posOffset>
+            </wp:positionV>
+            <wp:extent cx="4929352" cy="3701754"/>
+            <wp:effectExtent l="0" t="0" r="0" b="0"/>
+            <wp:wrapSquare wrapText="bothSides"/>
+            <wp:docPr id="50" name="Picture 50" descr="Timeline&#10;&#10;Description automatically generated"/>
             <wp:cNvGraphicFramePr>
               <a:graphicFrameLocks xmlns:a="http://schemas.openxmlformats.org/drawingml/2006/main" noChangeAspect="1"/>
             </wp:cNvGraphicFramePr>
@@ -3461,11 +2178,11 @@
               <a:graphicData uri="http://schemas.openxmlformats.org/drawingml/2006/picture">
                 <pic:pic xmlns:pic="http://schemas.openxmlformats.org/drawingml/2006/picture">
                   <pic:nvPicPr>
-                    <pic:cNvPr id="21" name="Picture 21" descr="Graphical user interface, application, table, Excel&#10;&#10;Description automatically generated"/>
+                    <pic:cNvPr id="50" name="Picture 50" descr="Timeline&#10;&#10;Description automatically generated"/>
                     <pic:cNvPicPr/>
                   </pic:nvPicPr>
                   <pic:blipFill>
-                    <a:blip r:embed="rId33" cstate="print">
+                    <a:blip r:embed="rId17" cstate="print">
                       <a:extLst>
                         <a:ext uri="{28A0092B-C50C-407E-A947-70E740481C1C}">
                           <a14:useLocalDpi xmlns:a14="http://schemas.microsoft.com/office/drawing/2010/main" val="0"/>
@@ -3479,7 +2196,1307 @@
                   <pic:spPr>
                     <a:xfrm>
                       <a:off x="0" y="0"/>
-                      <a:ext cx="5943600" cy="1341755"/>
+                      <a:ext cx="4929352" cy="3701754"/>
+                    </a:xfrm>
+                    <a:prstGeom prst="rect">
+                      <a:avLst/>
+                    </a:prstGeom>
+                  </pic:spPr>
+                </pic:pic>
+              </a:graphicData>
+            </a:graphic>
+            <wp14:sizeRelH relativeFrom="page">
+              <wp14:pctWidth>0</wp14:pctWidth>
+            </wp14:sizeRelH>
+            <wp14:sizeRelV relativeFrom="page">
+              <wp14:pctHeight>0</wp14:pctHeight>
+            </wp14:sizeRelV>
+          </wp:anchor>
+        </w:drawing>
+      </w:r>
+    </w:p>
+    <w:p>
+      <w:pPr>
+        <w:pStyle w:val="Heading2"/>
+        <w:ind w:left="540" w:firstLine="0"/>
+        <w:rPr>
+          <w:rFonts w:ascii="Times New Roman" w:hAnsi="Times New Roman" w:cs="Times New Roman"/>
+          <w:b w:val="0"/>
+          <w:bCs/>
+          <w:sz w:val="20"/>
+          <w:szCs w:val="20"/>
+        </w:rPr>
+      </w:pPr>
+      <w:bookmarkStart w:id="7" w:name="_Toc86241286"/>
+      <w:bookmarkStart w:id="8" w:name="_Toc89186110"/>
+      <w:r>
+        <w:rPr>
+          <w:rFonts w:ascii="Times New Roman" w:hAnsi="Times New Roman" w:cs="Times New Roman"/>
+          <w:b w:val="0"/>
+          <w:bCs/>
+          <w:sz w:val="20"/>
+          <w:szCs w:val="20"/>
+        </w:rPr>
+        <w:lastRenderedPageBreak/>
+        <w:t xml:space="preserve">Figure 4: The standard order of operation for sending a message from Endpoint One to Endpoint Two. The Endpoint One sends its user message to a forwarding service which hen forwards to an initial node, each router then checks if the destination address is present in its local address table, if not it contacts the controller and updates its address table with the response, sending the packet across the path until it reaches the Endpoint Two. </w:t>
+      </w:r>
+    </w:p>
+    <w:p>
+      <w:pPr>
+        <w:pStyle w:val="Heading2"/>
+      </w:pPr>
+    </w:p>
+    <w:p>
+      <w:pPr>
+        <w:pStyle w:val="Heading2"/>
+      </w:pPr>
+      <w:r>
+        <w:t>1.4</w:t>
+      </w:r>
+      <w:r>
+        <w:tab/>
+      </w:r>
+      <w:r>
+        <w:t>Packet Descriptions</w:t>
+      </w:r>
+      <w:bookmarkEnd w:id="7"/>
+      <w:bookmarkEnd w:id="8"/>
+    </w:p>
+    <w:p>
+      <w:pPr>
+        <w:spacing w:after="421"/>
+        <w:ind w:left="-5"/>
+        <w:rPr>
+          <w:rFonts w:ascii="Times New Roman" w:hAnsi="Times New Roman" w:cs="Times New Roman"/>
+        </w:rPr>
+      </w:pPr>
+      <w:r>
+        <w:rPr>
+          <w:rFonts w:ascii="Times New Roman" w:hAnsi="Times New Roman" w:cs="Times New Roman"/>
+        </w:rPr>
+        <w:t>The Packets sent across this topology are created using the Type-Length-Value (TLV) method of creating the header for a packet. The Type is the element that determines where in the network the packet is being sent and can either be Endpoint One or Endpoint Two for this topology, the Length is the length of the value that is being sent in this packet and the value is the content that will be decoded once the packet has reached its final destination. An interesting aspect of this method is that the packets can be nested inside larger versions of a header and allows for more specific values to be created from the strings that could implement different routes based off of the combination of values. However, it was felt unnecessary to use for this topology and hence is not utilised, however, in later iterations of this topology it could be used to generate new routes for the packets to take in the network of routers</w:t>
+      </w:r>
+      <w:bookmarkStart w:id="9" w:name="_Toc86241287"/>
+    </w:p>
+    <w:p>
+      <w:pPr>
+        <w:pStyle w:val="Heading1"/>
+        <w:ind w:left="0" w:firstLine="0"/>
+      </w:pPr>
+      <w:bookmarkStart w:id="10" w:name="_Toc89186111"/>
+      <w:r>
+        <w:t>2</w:t>
+      </w:r>
+      <w:r>
+        <w:tab/>
+      </w:r>
+      <w:r>
+        <w:t>Implementation</w:t>
+      </w:r>
+      <w:bookmarkEnd w:id="9"/>
+      <w:bookmarkEnd w:id="10"/>
+    </w:p>
+    <w:p>
+      <w:pPr>
+        <w:spacing w:after="316"/>
+        <w:ind w:left="-5"/>
+        <w:rPr>
+          <w:rFonts w:ascii="Times New Roman" w:hAnsi="Times New Roman" w:cs="Times New Roman"/>
+        </w:rPr>
+      </w:pPr>
+      <w:r>
+        <w:rPr>
+          <w:rFonts w:ascii="Times New Roman" w:hAnsi="Times New Roman" w:cs="Times New Roman"/>
+        </w:rPr>
+        <w:t xml:space="preserve">This section presents the implementation details of the individual network elements, </w:t>
+      </w:r>
+      <w:r>
+        <w:rPr>
+          <w:rFonts w:ascii="Times New Roman" w:hAnsi="Times New Roman" w:cs="Times New Roman"/>
+        </w:rPr>
+        <w:t>The Application, The Forwarding Service, The Routers and the Controller.</w:t>
+      </w:r>
+    </w:p>
+    <w:p>
+      <w:pPr>
+        <w:pStyle w:val="Heading2"/>
+      </w:pPr>
+      <w:bookmarkStart w:id="11" w:name="_Toc86241288"/>
+      <w:bookmarkStart w:id="12" w:name="_Toc89186112"/>
+      <w:r>
+        <w:t>2</w:t>
+      </w:r>
+      <w:r>
+        <w:t>.1</w:t>
+      </w:r>
+      <w:bookmarkEnd w:id="11"/>
+      <w:r>
+        <w:tab/>
+        <w:t xml:space="preserve">  Application</w:t>
+      </w:r>
+      <w:bookmarkEnd w:id="12"/>
+    </w:p>
+    <w:p>
+      <w:pPr>
+        <w:ind w:left="-5"/>
+        <w:rPr>
+          <w:rFonts w:ascii="Times New Roman" w:hAnsi="Times New Roman" w:cs="Times New Roman"/>
+        </w:rPr>
+      </w:pPr>
+      <w:r>
+        <w:rPr>
+          <w:rFonts w:ascii="Times New Roman" w:hAnsi="Times New Roman" w:cs="Times New Roman"/>
+        </w:rPr>
+        <w:t>The Client is the element of the topology that the user interacts with in order to send packets across the network to the other endpoint in use. Here the user is asked to input the Destination of the packet that is being sent and the content of the packet that they would like to send. The Application then uses this destination data to determine the Type that will be associated with the header of the packet using a simple if/else statement based on a specified user input.</w:t>
+      </w:r>
+    </w:p>
+    <w:p>
+      <w:pPr>
+        <w:ind w:left="-5"/>
+        <w:rPr>
+          <w:rFonts w:ascii="Times New Roman" w:hAnsi="Times New Roman" w:cs="Times New Roman"/>
+        </w:rPr>
+      </w:pPr>
+      <w:r>
+        <w:rPr>
+          <w:rFonts w:ascii="Times New Roman" w:hAnsi="Times New Roman" w:cs="Times New Roman"/>
+          <w:noProof/>
+        </w:rPr>
+        <w:object w:dxaOrig="150" w:dyaOrig="150" w14:anchorId="629DF212">
+          <v:shape id="_x0000_s1032" type="#_x0000_t75" alt="" style="position:absolute;left:0;text-align:left;margin-left:0;margin-top:30.55pt;width:450.75pt;height:207.1pt;z-index:251672576;mso-wrap-edited:f;mso-width-percent:0;mso-height-percent:0;mso-position-horizontal-relative:text;mso-position-vertical-relative:text;mso-width-percent:0;mso-height-percent:0">
+            <v:imagedata r:id="rId18" o:title=""/>
+            <w10:wrap type="square"/>
+          </v:shape>
+          <o:OLEObject Type="Embed" ProgID="Word.Document.8" ShapeID="_x0000_s1032" DrawAspect="Content" ObjectID="_1699825096" r:id="rId19">
+            <o:FieldCodes>\s</o:FieldCodes>
+          </o:OLEObject>
+        </w:object>
+      </w:r>
+    </w:p>
+    <w:p>
+      <w:pPr>
+        <w:ind w:left="-5"/>
+        <w:rPr>
+          <w:rFonts w:ascii="Times New Roman" w:hAnsi="Times New Roman" w:cs="Times New Roman"/>
+        </w:rPr>
+      </w:pPr>
+    </w:p>
+    <w:p>
+      <w:pPr>
+        <w:spacing w:after="174"/>
+        <w:ind w:left="0" w:right="802" w:firstLine="720"/>
+        <w:rPr>
+          <w:rFonts w:ascii="Times New Roman" w:hAnsi="Times New Roman" w:cs="Times New Roman"/>
+        </w:rPr>
+      </w:pPr>
+    </w:p>
+    <w:p>
+      <w:pPr>
+        <w:spacing w:after="174"/>
+        <w:ind w:left="300" w:right="802" w:firstLine="0"/>
+        <w:jc w:val="left"/>
+        <w:rPr>
+          <w:rFonts w:ascii="Times New Roman" w:hAnsi="Times New Roman" w:cs="Times New Roman"/>
+        </w:rPr>
+      </w:pPr>
+      <w:r>
+        <w:rPr>
+          <w:rFonts w:ascii="Times New Roman" w:hAnsi="Times New Roman" w:cs="Times New Roman"/>
+        </w:rPr>
+        <w:t xml:space="preserve">Listing 1: </w:t>
+      </w:r>
+      <w:r>
+        <w:rPr>
+          <w:rFonts w:ascii="Times New Roman" w:hAnsi="Times New Roman" w:cs="Times New Roman"/>
+        </w:rPr>
+        <w:t>At the Application the user is asked to enter a destination, which in turn determines the Type value that will be used in the header, following this, the user is then asked what message they would like to send, which is the value element of the header of which the length element is determined using the length() function included in the String class.</w:t>
+      </w:r>
+    </w:p>
+    <w:p>
+      <w:pPr>
+        <w:spacing w:after="174"/>
+        <w:ind w:left="0" w:right="802" w:firstLine="0"/>
+        <w:rPr>
+          <w:rFonts w:ascii="Times New Roman" w:hAnsi="Times New Roman" w:cs="Times New Roman"/>
+        </w:rPr>
+      </w:pPr>
+      <w:r>
+        <w:rPr>
+          <w:rFonts w:ascii="Times New Roman" w:hAnsi="Times New Roman" w:cs="Times New Roman"/>
+          <w:noProof/>
+        </w:rPr>
+        <w:lastRenderedPageBreak/>
+        <w:object w:dxaOrig="150" w:dyaOrig="150" w14:anchorId="3AB1BDEF">
+          <v:shape id="_x0000_s1031" type="#_x0000_t75" alt="" style="position:absolute;left:0;text-align:left;margin-left:-4.9pt;margin-top:82.8pt;width:451pt;height:275pt;z-index:251674624;mso-wrap-edited:f;mso-width-percent:0;mso-height-percent:0;mso-position-horizontal-relative:text;mso-position-vertical-relative:text;mso-width-percent:0;mso-height-percent:0">
+            <v:imagedata r:id="rId20" o:title=""/>
+            <w10:wrap type="square"/>
+          </v:shape>
+          <o:OLEObject Type="Embed" ProgID="Word.Document.8" ShapeID="_x0000_s1031" DrawAspect="Content" ObjectID="_1699825095" r:id="rId21">
+            <o:FieldCodes>\s</o:FieldCodes>
+          </o:OLEObject>
+        </w:object>
+      </w:r>
+      <w:r>
+        <w:rPr>
+          <w:rFonts w:ascii="Times New Roman" w:hAnsi="Times New Roman" w:cs="Times New Roman"/>
+        </w:rPr>
+        <w:t>After the class constructor initialises the socket and listener, the start() function is called which asks for the user input specified above, and initialises the header as also shown above. Following this the Application sends the packet to a Forwarding Service which will be discussed later in this report. Upon completing this the Application waits for a packet to be received from another endpoint, in the case of this topology Endpoint Two. Upon receiving this packet the application then judges what to do next using a switch statement that is based off of the type element of the header.</w:t>
+      </w:r>
+      <w:r>
+        <w:rPr>
+          <w:rFonts w:ascii="Times New Roman" w:hAnsi="Times New Roman" w:cs="Times New Roman"/>
+        </w:rPr>
+        <w:t xml:space="preserve"> </w:t>
+      </w:r>
+      <w:r>
+        <w:rPr>
+          <w:rFonts w:ascii="Times New Roman" w:hAnsi="Times New Roman" w:cs="Times New Roman"/>
+        </w:rPr>
+        <w:t xml:space="preserve"> </w:t>
+      </w:r>
+    </w:p>
+    <w:p>
+      <w:pPr>
+        <w:spacing w:after="174"/>
+        <w:ind w:left="0" w:right="802" w:firstLine="0"/>
+        <w:rPr>
+          <w:rFonts w:ascii="Times New Roman" w:hAnsi="Times New Roman" w:cs="Times New Roman"/>
+        </w:rPr>
+      </w:pPr>
+    </w:p>
+    <w:p>
+      <w:pPr>
+        <w:spacing w:after="174"/>
+        <w:ind w:right="535"/>
+        <w:jc w:val="left"/>
+        <w:rPr>
+          <w:rFonts w:ascii="Times New Roman" w:hAnsi="Times New Roman" w:cs="Times New Roman"/>
+        </w:rPr>
+      </w:pPr>
+      <w:r>
+        <w:rPr>
+          <w:rFonts w:ascii="Times New Roman" w:hAnsi="Times New Roman" w:cs="Times New Roman"/>
+        </w:rPr>
+        <w:t xml:space="preserve">Listing 2: </w:t>
+      </w:r>
+      <w:r>
+        <w:rPr>
+          <w:rFonts w:ascii="Times New Roman" w:hAnsi="Times New Roman" w:cs="Times New Roman"/>
+        </w:rPr>
+        <w:t xml:space="preserve">The switch statement that is used to determine what the Application program will do after receiving a packet. It reads the Type element of the header and in turn determines what to do if the packet has come from Endpoint One or Endpoint Two. If it is an unknown packet it is dropped. </w:t>
+      </w:r>
+    </w:p>
+    <w:p>
+      <w:pPr>
+        <w:ind w:left="-5"/>
+        <w:rPr>
+          <w:rFonts w:ascii="Times New Roman" w:hAnsi="Times New Roman" w:cs="Times New Roman"/>
+        </w:rPr>
+      </w:pPr>
+      <w:r>
+        <w:rPr>
+          <w:rFonts w:ascii="Times New Roman" w:hAnsi="Times New Roman" w:cs="Times New Roman"/>
+        </w:rPr>
+        <w:t xml:space="preserve">Once the </w:t>
+      </w:r>
+      <w:r>
+        <w:rPr>
+          <w:rFonts w:ascii="Times New Roman" w:hAnsi="Times New Roman" w:cs="Times New Roman"/>
+        </w:rPr>
+        <w:t xml:space="preserve">packet has been received and dealt with the program then runs the start() function again so that it can send messages back to other endpoints as it has received a response to its message. This process continue indefinitely until the program is exited and no longer is needed. </w:t>
+      </w:r>
+    </w:p>
+    <w:p>
+      <w:pPr>
+        <w:pStyle w:val="Heading2"/>
+        <w:ind w:left="0" w:firstLine="0"/>
+      </w:pPr>
+      <w:bookmarkStart w:id="13" w:name="_Toc89186113"/>
+      <w:r>
+        <w:lastRenderedPageBreak/>
+        <w:t xml:space="preserve">2.2 </w:t>
+      </w:r>
+      <w:r>
+        <w:tab/>
+        <w:t>Forwarding Service</w:t>
+      </w:r>
+      <w:bookmarkEnd w:id="13"/>
+    </w:p>
+    <w:p>
+      <w:pPr>
+        <w:spacing w:after="316"/>
+        <w:ind w:left="-5"/>
+        <w:rPr>
+          <w:rFonts w:ascii="Times New Roman" w:hAnsi="Times New Roman" w:cs="Times New Roman"/>
+        </w:rPr>
+      </w:pPr>
+      <w:r>
+        <w:rPr>
+          <w:rFonts w:ascii="Times New Roman" w:hAnsi="Times New Roman" w:cs="Times New Roman"/>
+          <w:noProof/>
+        </w:rPr>
+        <w:object w:dxaOrig="150" w:dyaOrig="150" w14:anchorId="54029212">
+          <v:shape id="_x0000_s1030" type="#_x0000_t75" alt="" style="position:absolute;left:0;text-align:left;margin-left:6.9pt;margin-top:53.6pt;width:451pt;height:275pt;z-index:251676672;mso-wrap-edited:f;mso-width-percent:0;mso-height-percent:0;mso-position-horizontal-relative:text;mso-position-vertical-relative:text;mso-width-percent:0;mso-height-percent:0">
+            <v:imagedata r:id="rId22" o:title=""/>
+            <w10:wrap type="square"/>
+          </v:shape>
+          <o:OLEObject Type="Embed" ProgID="Word.Document.8" ShapeID="_x0000_s1030" DrawAspect="Content" ObjectID="_1699825094" r:id="rId23">
+            <o:FieldCodes>\s</o:FieldCodes>
+          </o:OLEObject>
+        </w:object>
+      </w:r>
+      <w:r>
+        <w:rPr>
+          <w:rFonts w:ascii="Times New Roman" w:hAnsi="Times New Roman" w:cs="Times New Roman"/>
+        </w:rPr>
+        <w:t xml:space="preserve">The </w:t>
+      </w:r>
+      <w:r>
+        <w:rPr>
+          <w:rFonts w:ascii="Times New Roman" w:hAnsi="Times New Roman" w:cs="Times New Roman"/>
+        </w:rPr>
+        <w:t>Forwarding Service acts like a bridge between the Application and the network of routers that connect endpoints in this topology. As a result of this the program itself revolves around the receipt of packets from an endpoint and then sending them to the relevant initial router so that they are sent on the correct path to the destination endpoint.</w:t>
+      </w:r>
+    </w:p>
+    <w:p>
+      <w:pPr>
+        <w:spacing w:after="174"/>
+        <w:ind w:left="0" w:right="802" w:firstLine="0"/>
+        <w:rPr>
+          <w:rFonts w:ascii="Times New Roman" w:hAnsi="Times New Roman" w:cs="Times New Roman"/>
+        </w:rPr>
+      </w:pPr>
+    </w:p>
+    <w:p>
+      <w:pPr>
+        <w:spacing w:after="174"/>
+        <w:ind w:left="260" w:right="802" w:firstLine="0"/>
+        <w:jc w:val="left"/>
+        <w:rPr>
+          <w:rFonts w:ascii="Times New Roman" w:hAnsi="Times New Roman" w:cs="Times New Roman"/>
+        </w:rPr>
+      </w:pPr>
+      <w:r>
+        <w:rPr>
+          <w:rFonts w:ascii="Times New Roman" w:hAnsi="Times New Roman" w:cs="Times New Roman"/>
+        </w:rPr>
+        <w:t xml:space="preserve">Listing </w:t>
+      </w:r>
+      <w:r>
+        <w:rPr>
+          <w:rFonts w:ascii="Times New Roman" w:hAnsi="Times New Roman" w:cs="Times New Roman"/>
+        </w:rPr>
+        <w:t>3</w:t>
+      </w:r>
+      <w:r>
+        <w:rPr>
+          <w:rFonts w:ascii="Times New Roman" w:hAnsi="Times New Roman" w:cs="Times New Roman"/>
+        </w:rPr>
+        <w:t xml:space="preserve">: </w:t>
+      </w:r>
+      <w:r>
+        <w:rPr>
+          <w:rFonts w:ascii="Times New Roman" w:hAnsi="Times New Roman" w:cs="Times New Roman"/>
+        </w:rPr>
+        <w:t xml:space="preserve">The first half of the switch statement, differentiated by the type in the header that is used in the Forwarding Service Program. Here it determines whether the packet has been sent from Endpoint One or Two and in turn sends the packet to the initial router in the path that is relevant to that endpoint. </w:t>
+      </w:r>
+    </w:p>
+    <w:p>
+      <w:pPr>
+        <w:spacing w:after="174"/>
+        <w:ind w:left="0" w:right="802" w:firstLine="0"/>
+        <w:rPr>
+          <w:rFonts w:ascii="Times New Roman" w:hAnsi="Times New Roman" w:cs="Times New Roman"/>
+        </w:rPr>
+      </w:pPr>
+      <w:r>
+        <w:rPr>
+          <w:rFonts w:ascii="Times New Roman" w:hAnsi="Times New Roman" w:cs="Times New Roman"/>
+        </w:rPr>
+        <w:t xml:space="preserve">The other function of the Forwarding Service is to send packets to the endpoints once they have come out of the network of routers. It does this in another section of the switch statement above where it determines which final router it has come from and in turn it then sends the packet to the relevant endpoint. </w:t>
+      </w:r>
+    </w:p>
+    <w:p>
+      <w:pPr>
+        <w:spacing w:after="174"/>
+        <w:ind w:left="0" w:right="802" w:firstLine="0"/>
+        <w:rPr>
+          <w:rFonts w:ascii="Times New Roman" w:hAnsi="Times New Roman" w:cs="Times New Roman"/>
+        </w:rPr>
+      </w:pPr>
+      <w:r>
+        <w:rPr>
+          <w:rFonts w:ascii="Times New Roman" w:hAnsi="Times New Roman" w:cs="Times New Roman"/>
+          <w:noProof/>
+        </w:rPr>
+        <w:object w:dxaOrig="150" w:dyaOrig="150" w14:anchorId="27B14D58">
+          <v:shape id="_x0000_s1029" type="#_x0000_t75" alt="" style="position:absolute;left:0;text-align:left;margin-left:8.9pt;margin-top:14.75pt;width:450.75pt;height:207.1pt;z-index:251678720;mso-wrap-edited:f;mso-width-percent:0;mso-height-percent:0;mso-position-horizontal-relative:text;mso-position-vertical-relative:text;mso-width-percent:0;mso-height-percent:0">
+            <v:imagedata r:id="rId24" o:title=""/>
+            <w10:wrap type="square"/>
+          </v:shape>
+          <o:OLEObject Type="Embed" ProgID="Word.Document.8" ShapeID="_x0000_s1029" DrawAspect="Content" ObjectID="_1699825093" r:id="rId25">
+            <o:FieldCodes>\s</o:FieldCodes>
+          </o:OLEObject>
+        </w:object>
+      </w:r>
+    </w:p>
+    <w:p>
+      <w:pPr>
+        <w:spacing w:after="316"/>
+        <w:ind w:left="410" w:firstLine="0"/>
+        <w:jc w:val="left"/>
+        <w:rPr>
+          <w:rFonts w:ascii="Times New Roman" w:hAnsi="Times New Roman" w:cs="Times New Roman"/>
+        </w:rPr>
+      </w:pPr>
+      <w:r>
+        <w:rPr>
+          <w:rFonts w:ascii="Times New Roman" w:hAnsi="Times New Roman" w:cs="Times New Roman"/>
+        </w:rPr>
+        <w:lastRenderedPageBreak/>
+        <w:t xml:space="preserve">Listing 4: </w:t>
+      </w:r>
+      <w:r>
+        <w:rPr>
+          <w:rFonts w:ascii="Times New Roman" w:hAnsi="Times New Roman" w:cs="Times New Roman"/>
+        </w:rPr>
+        <w:t>The second half of the above switch statement that determines which endpoint a packet from the network of routers is to be sent to. Based off of the type header that is changed in the Router program when the router entered is marked as a final router in the path taken, this will be discussed later in the report.</w:t>
+      </w:r>
+    </w:p>
+    <w:p>
+      <w:pPr>
+        <w:spacing w:after="316"/>
+        <w:ind w:left="0" w:firstLine="0"/>
+        <w:jc w:val="left"/>
+        <w:rPr>
+          <w:rFonts w:ascii="Times New Roman" w:hAnsi="Times New Roman" w:cs="Times New Roman"/>
+        </w:rPr>
+      </w:pPr>
+      <w:r>
+        <w:rPr>
+          <w:rFonts w:ascii="Times New Roman" w:hAnsi="Times New Roman" w:cs="Times New Roman"/>
+        </w:rPr>
+        <w:t>The packet is then sent to the relevant endpoint, implementing the application program, and the message is displayed on the terminal.</w:t>
+      </w:r>
+    </w:p>
+    <w:p>
+      <w:pPr>
+        <w:spacing w:after="316"/>
+        <w:ind w:left="-5"/>
+        <w:rPr>
+          <w:rFonts w:ascii="Times New Roman" w:hAnsi="Times New Roman" w:cs="Times New Roman"/>
+        </w:rPr>
+      </w:pPr>
+      <w:r>
+        <w:rPr>
+          <w:rFonts w:ascii="Times New Roman" w:hAnsi="Times New Roman" w:cs="Times New Roman"/>
+        </w:rPr>
+        <w:t>Above it can be seen that two methods, sendAck and sendPacket, are called, these are called in every node within this topology and server as the two base methods for sending  and receiving information in the topology.</w:t>
+      </w:r>
+    </w:p>
+    <w:bookmarkStart w:id="14" w:name="_MON_1699796791"/>
+    <w:bookmarkEnd w:id="14"/>
+    <w:p>
+      <w:pPr>
+        <w:spacing w:after="316"/>
+        <w:ind w:left="-5"/>
+        <w:rPr>
+          <w:rFonts w:ascii="Times New Roman" w:hAnsi="Times New Roman" w:cs="Times New Roman"/>
+        </w:rPr>
+      </w:pPr>
+      <w:r>
+        <w:rPr>
+          <w:rFonts w:ascii="Times New Roman" w:hAnsi="Times New Roman" w:cs="Times New Roman"/>
+          <w:noProof/>
+        </w:rPr>
+        <w:object w:dxaOrig="9020" w:dyaOrig="5240" w14:anchorId="18D55525">
+          <v:shape id="_x0000_i1029" type="#_x0000_t75" alt="" style="width:451.05pt;height:262.35pt;mso-width-percent:0;mso-height-percent:0;mso-width-percent:0;mso-height-percent:0" o:ole="">
+            <v:imagedata r:id="rId26" o:title=""/>
+          </v:shape>
+          <o:OLEObject Type="Embed" ProgID="Word.Document.12" ShapeID="_x0000_i1029" DrawAspect="Content" ObjectID="_1699825088" r:id="rId27">
+            <o:FieldCodes>\s</o:FieldCodes>
+          </o:OLEObject>
+        </w:object>
+      </w:r>
+    </w:p>
+    <w:p>
+      <w:pPr>
+        <w:spacing w:after="316"/>
+        <w:jc w:val="left"/>
+        <w:rPr>
+          <w:rFonts w:ascii="Times New Roman" w:hAnsi="Times New Roman" w:cs="Times New Roman"/>
+        </w:rPr>
+      </w:pPr>
+      <w:r>
+        <w:rPr>
+          <w:rFonts w:ascii="Times New Roman" w:hAnsi="Times New Roman" w:cs="Times New Roman"/>
+        </w:rPr>
+        <w:t xml:space="preserve">Listing 5: The sendAck method. It takes in the packet that was sent </w:t>
+      </w:r>
+      <w:r>
+        <w:rPr>
+          <w:rFonts w:ascii="Times New Roman" w:hAnsi="Times New Roman" w:cs="Times New Roman"/>
+        </w:rPr>
+        <w:t>and the data contained within the packet.</w:t>
+      </w:r>
+      <w:r>
+        <w:rPr>
+          <w:rFonts w:ascii="Times New Roman" w:hAnsi="Times New Roman" w:cs="Times New Roman"/>
+        </w:rPr>
+        <w:t xml:space="preserve"> Within this method the content of the received packet is extracted and stored in a String variable until returned at the end of the method. An Ack is sent from the method to the sender of the packet by creating a new packet containing the ACK </w:t>
+      </w:r>
+      <w:r>
+        <w:rPr>
+          <w:rFonts w:ascii="Times New Roman" w:hAnsi="Times New Roman" w:cs="Times New Roman"/>
+        </w:rPr>
+        <w:t>type in the header</w:t>
+      </w:r>
+      <w:r>
+        <w:rPr>
+          <w:rFonts w:ascii="Times New Roman" w:hAnsi="Times New Roman" w:cs="Times New Roman"/>
+        </w:rPr>
+        <w:t>.</w:t>
+      </w:r>
+    </w:p>
+    <w:bookmarkStart w:id="15" w:name="_MON_1699796830"/>
+    <w:bookmarkEnd w:id="15"/>
+    <w:p>
+      <w:pPr>
+        <w:spacing w:after="316"/>
+        <w:ind w:left="-5"/>
+        <w:rPr>
+          <w:rFonts w:ascii="Times New Roman" w:hAnsi="Times New Roman" w:cs="Times New Roman"/>
+        </w:rPr>
+      </w:pPr>
+      <w:r>
+        <w:rPr>
+          <w:rFonts w:ascii="Times New Roman" w:hAnsi="Times New Roman" w:cs="Times New Roman"/>
+          <w:noProof/>
+        </w:rPr>
+        <w:object w:dxaOrig="9020" w:dyaOrig="4140" w14:anchorId="480BABB5">
+          <v:shape id="_x0000_i1028" type="#_x0000_t75" alt="" style="width:451.05pt;height:206.9pt;mso-width-percent:0;mso-height-percent:0;mso-width-percent:0;mso-height-percent:0" o:ole="">
+            <v:imagedata r:id="rId28" o:title=""/>
+          </v:shape>
+          <o:OLEObject Type="Embed" ProgID="Word.Document.12" ShapeID="_x0000_i1028" DrawAspect="Content" ObjectID="_1699825089" r:id="rId29">
+            <o:FieldCodes>\s</o:FieldCodes>
+          </o:OLEObject>
+        </w:object>
+      </w:r>
+    </w:p>
+    <w:p>
+      <w:pPr>
+        <w:spacing w:after="316"/>
+        <w:jc w:val="left"/>
+        <w:rPr>
+          <w:rFonts w:ascii="Times New Roman" w:hAnsi="Times New Roman" w:cs="Times New Roman"/>
+        </w:rPr>
+      </w:pPr>
+      <w:r>
+        <w:rPr>
+          <w:rFonts w:ascii="Times New Roman" w:hAnsi="Times New Roman" w:cs="Times New Roman"/>
+        </w:rPr>
+        <w:lastRenderedPageBreak/>
+        <w:t xml:space="preserve">Listing 6: The sendPacket method. It takes in the </w:t>
+      </w:r>
+      <w:r>
+        <w:rPr>
+          <w:rFonts w:ascii="Times New Roman" w:hAnsi="Times New Roman" w:cs="Times New Roman"/>
+        </w:rPr>
+        <w:t>type</w:t>
+      </w:r>
+      <w:r>
+        <w:rPr>
+          <w:rFonts w:ascii="Times New Roman" w:hAnsi="Times New Roman" w:cs="Times New Roman"/>
+        </w:rPr>
+        <w:t xml:space="preserve"> of the packet,  the content to be sent in the packet and the destination address of the packet. It constructs the packet in a standard way, formulating the header followed by content in a byte array and in turn storing this in a packet to be sent to the relevant address.</w:t>
+      </w:r>
+    </w:p>
+    <w:p>
+      <w:pPr>
+        <w:spacing w:after="316"/>
+        <w:ind w:left="-5"/>
+        <w:rPr>
+          <w:rFonts w:ascii="Times New Roman" w:hAnsi="Times New Roman" w:cs="Times New Roman"/>
+        </w:rPr>
+      </w:pPr>
+      <w:r>
+        <w:rPr>
+          <w:rFonts w:ascii="Times New Roman" w:hAnsi="Times New Roman" w:cs="Times New Roman"/>
+        </w:rPr>
+        <w:t xml:space="preserve">The </w:t>
+      </w:r>
+      <w:r>
+        <w:rPr>
+          <w:rFonts w:ascii="Times New Roman" w:hAnsi="Times New Roman" w:cs="Times New Roman"/>
+        </w:rPr>
+        <w:t xml:space="preserve">Forwarding Service then continues this mode of operation until it is shut down at the end of the networks use. </w:t>
+      </w:r>
+    </w:p>
+    <w:p>
+      <w:pPr>
+        <w:pStyle w:val="Heading2"/>
+      </w:pPr>
+      <w:bookmarkStart w:id="16" w:name="_Toc89186114"/>
+      <w:r>
+        <w:t>2.3        Router</w:t>
+      </w:r>
+      <w:bookmarkEnd w:id="16"/>
+    </w:p>
+    <w:p>
+      <w:pPr>
+        <w:ind w:left="-5"/>
+        <w:rPr>
+          <w:rFonts w:ascii="Times New Roman" w:hAnsi="Times New Roman" w:cs="Times New Roman"/>
+        </w:rPr>
+      </w:pPr>
+      <w:r>
+        <w:rPr>
+          <w:rFonts w:ascii="Times New Roman" w:hAnsi="Times New Roman" w:cs="Times New Roman"/>
+        </w:rPr>
+        <w:t xml:space="preserve">The Router acts as a middleman in the sending of packets between endpoints. Upon its construction the Router prompts the user for its router designation number. As the topology uses six routers the router numbers range from 1-6 with 1 and 2 are initial routers the forwarding service sends the packets to and 5 and 6 being final routers that send specialised headers to the forwarding service to know when to send packets back to the application endpoints. These values are stored in a variable called routerNumber that is individual to each router, i.e. non-static. </w:t>
+      </w:r>
+    </w:p>
+    <w:p>
+      <w:pPr>
+        <w:ind w:left="-5"/>
+        <w:rPr>
+          <w:rFonts w:ascii="Times New Roman" w:hAnsi="Times New Roman" w:cs="Times New Roman"/>
+        </w:rPr>
+      </w:pPr>
+      <w:r>
+        <w:rPr>
+          <w:rFonts w:ascii="Times New Roman" w:hAnsi="Times New Roman" w:cs="Times New Roman"/>
+        </w:rPr>
+        <w:t xml:space="preserve">Packets being sent from endpoint one take a different path between the routers than taken by those sent from endpoint two. These paths are controlled by the flow tables that are stored locally in each of the individual routers. However, if the packet received is of a type the Router does not know, it then consults the Controller in order to determine the destination this packet needs to be forwarded to. It does this upon the receipt of an unknown packet </w:t>
+      </w:r>
+    </w:p>
+    <w:p>
+      <w:pPr>
+        <w:ind w:left="-5"/>
+        <w:rPr>
+          <w:rFonts w:ascii="Times New Roman" w:hAnsi="Times New Roman" w:cs="Times New Roman"/>
+        </w:rPr>
+      </w:pPr>
+    </w:p>
+    <w:p>
+      <w:pPr>
+        <w:ind w:left="-5"/>
+        <w:rPr>
+          <w:rFonts w:ascii="Times New Roman" w:hAnsi="Times New Roman" w:cs="Times New Roman"/>
+        </w:rPr>
+      </w:pPr>
+      <w:r>
+        <w:rPr>
+          <w:rFonts w:ascii="Times New Roman" w:hAnsi="Times New Roman" w:cs="Times New Roman"/>
+          <w:noProof/>
+        </w:rPr>
+        <w:object w:dxaOrig="150" w:dyaOrig="150" w14:anchorId="17A26981">
+          <v:shape id="_x0000_s1028" type="#_x0000_t75" alt="" style="position:absolute;left:0;text-align:left;margin-left:18.45pt;margin-top:6.15pt;width:415pt;height:248pt;z-index:251680768;mso-wrap-edited:f;mso-width-percent:0;mso-height-percent:0;mso-position-horizontal-relative:text;mso-position-vertical-relative:text;mso-width-percent:0;mso-height-percent:0">
+            <v:imagedata r:id="rId30" o:title=""/>
+            <w10:wrap type="square"/>
+          </v:shape>
+          <o:OLEObject Type="Embed" ProgID="Word.Document.12" ShapeID="_x0000_s1028" DrawAspect="Content" ObjectID="_1699825092" r:id="rId31">
+            <o:FieldCodes>\s</o:FieldCodes>
+          </o:OLEObject>
+        </w:object>
+      </w:r>
+    </w:p>
+    <w:p>
+      <w:pPr>
+        <w:ind w:left="-5"/>
+        <w:rPr>
+          <w:rFonts w:ascii="Times New Roman" w:hAnsi="Times New Roman" w:cs="Times New Roman"/>
+        </w:rPr>
+      </w:pPr>
+    </w:p>
+    <w:p>
+      <w:pPr>
+        <w:ind w:left="315" w:firstLine="0"/>
+        <w:jc w:val="left"/>
+        <w:rPr>
+          <w:rFonts w:ascii="Times New Roman" w:hAnsi="Times New Roman" w:cs="Times New Roman"/>
+        </w:rPr>
+      </w:pPr>
+    </w:p>
+    <w:p>
+      <w:pPr>
+        <w:ind w:left="315" w:firstLine="0"/>
+        <w:jc w:val="left"/>
+        <w:rPr>
+          <w:rFonts w:ascii="Times New Roman" w:hAnsi="Times New Roman" w:cs="Times New Roman"/>
+        </w:rPr>
+      </w:pPr>
+    </w:p>
+    <w:p>
+      <w:pPr>
+        <w:jc w:val="left"/>
+        <w:rPr>
+          <w:rFonts w:ascii="Times New Roman" w:hAnsi="Times New Roman" w:cs="Times New Roman"/>
+        </w:rPr>
+      </w:pPr>
+      <w:r>
+        <w:rPr>
+          <w:rFonts w:ascii="Times New Roman" w:hAnsi="Times New Roman" w:cs="Times New Roman"/>
+        </w:rPr>
+        <w:t>Listing 7:</w:t>
+      </w:r>
+      <w:r>
+        <w:rPr>
+          <w:rFonts w:ascii="Times New Roman" w:hAnsi="Times New Roman" w:cs="Times New Roman"/>
+        </w:rPr>
+        <w:t xml:space="preserve"> </w:t>
+      </w:r>
+      <w:r>
+        <w:rPr>
+          <w:rFonts w:ascii="Times New Roman" w:hAnsi="Times New Roman" w:cs="Times New Roman"/>
+        </w:rPr>
+        <w:t xml:space="preserve">The Router determines whether the destination for a packet type is stored in its forwarding table, if it is not it stores this packets data in a temporary state and sends a packet to the controller requesting the address to be sent to the router. If it knows the address it determines whether the router is a final router and sends the packet accordingly </w:t>
+      </w:r>
+    </w:p>
+    <w:p>
+      <w:pPr>
+        <w:ind w:left="-5"/>
+        <w:rPr>
+          <w:rFonts w:ascii="Times New Roman" w:hAnsi="Times New Roman" w:cs="Times New Roman"/>
+        </w:rPr>
+      </w:pPr>
+    </w:p>
+    <w:p>
+      <w:pPr>
+        <w:ind w:left="-5"/>
+        <w:rPr>
+          <w:rFonts w:ascii="Times New Roman" w:hAnsi="Times New Roman" w:cs="Times New Roman"/>
+        </w:rPr>
+      </w:pPr>
+    </w:p>
+    <w:p>
+      <w:pPr>
+        <w:ind w:left="-5"/>
+        <w:rPr>
+          <w:rFonts w:ascii="Times New Roman" w:hAnsi="Times New Roman" w:cs="Times New Roman"/>
+        </w:rPr>
+      </w:pPr>
+      <w:r>
+        <w:rPr>
+          <w:rFonts w:ascii="Times New Roman" w:hAnsi="Times New Roman" w:cs="Times New Roman"/>
+          <w:noProof/>
+        </w:rPr>
+        <w:lastRenderedPageBreak/>
+        <w:object w:dxaOrig="150" w:dyaOrig="150" w14:anchorId="7A420E08">
+          <v:shape id="_x0000_s1027" type="#_x0000_t75" alt="" style="position:absolute;left:0;text-align:left;margin-left:-.25pt;margin-top:49.25pt;width:465pt;height:180pt;z-index:251682816;mso-wrap-edited:f;mso-width-percent:0;mso-height-percent:0;mso-position-horizontal-relative:text;mso-position-vertical-relative:text;mso-width-percent:0;mso-height-percent:0">
+            <v:imagedata r:id="rId32" o:title=""/>
+            <w10:wrap type="square"/>
+          </v:shape>
+          <o:OLEObject Type="Embed" ProgID="Word.Document.8" ShapeID="_x0000_s1027" DrawAspect="Content" ObjectID="_1699825091" r:id="rId33">
+            <o:FieldCodes>\s</o:FieldCodes>
+          </o:OLEObject>
+        </w:object>
+      </w:r>
+      <w:r>
+        <w:rPr>
+          <w:rFonts w:ascii="Times New Roman" w:hAnsi="Times New Roman" w:cs="Times New Roman"/>
+        </w:rPr>
+        <w:t>When a packet has been sent to the controller by a router it waits for a response and once received the data stored temporarily in variables is sent to the relevant destination and the forwarding table is updated in order to prevent controller access being requested again.</w:t>
+      </w:r>
+    </w:p>
+    <w:p>
+      <w:pPr>
+        <w:rPr>
+          <w:rFonts w:ascii="Times New Roman" w:hAnsi="Times New Roman" w:cs="Times New Roman"/>
+        </w:rPr>
+      </w:pPr>
+    </w:p>
+    <w:p>
+      <w:pPr>
+        <w:rPr>
+          <w:rFonts w:ascii="Times New Roman" w:hAnsi="Times New Roman" w:cs="Times New Roman"/>
+        </w:rPr>
+      </w:pPr>
+      <w:r>
+        <w:rPr>
+          <w:rFonts w:ascii="Times New Roman" w:hAnsi="Times New Roman" w:cs="Times New Roman"/>
+        </w:rPr>
+        <w:t xml:space="preserve">Listing 8: Upon receiving an update from the controller the router determines whether the router is a final router in the network and if it is updates the flow table and sends the specialised packet using the Router number as a new type in the header </w:t>
+      </w:r>
+    </w:p>
+    <w:p>
+      <w:pPr>
+        <w:ind w:left="0" w:firstLine="0"/>
+        <w:rPr>
+          <w:rFonts w:ascii="Times New Roman" w:hAnsi="Times New Roman" w:cs="Times New Roman"/>
+        </w:rPr>
+      </w:pPr>
+    </w:p>
+    <w:p>
+      <w:pPr>
+        <w:ind w:left="0" w:firstLine="0"/>
+        <w:rPr>
+          <w:rFonts w:ascii="Times New Roman" w:hAnsi="Times New Roman" w:cs="Times New Roman"/>
+        </w:rPr>
+      </w:pPr>
+      <w:r>
+        <w:rPr>
+          <w:rFonts w:ascii="Times New Roman" w:hAnsi="Times New Roman" w:cs="Times New Roman"/>
+        </w:rPr>
+        <w:t>The Router should not need to contact the controller again once it has been set a value for its address table as it is updated immediately after receiving a value from the controller. The routers continue this operation until they are exited</w:t>
+      </w:r>
+    </w:p>
+    <w:p>
+      <w:pPr>
+        <w:ind w:left="-5"/>
+        <w:rPr>
+          <w:rFonts w:ascii="Times New Roman" w:hAnsi="Times New Roman" w:cs="Times New Roman"/>
+        </w:rPr>
+      </w:pPr>
+    </w:p>
+    <w:p>
+      <w:pPr>
+        <w:pStyle w:val="Heading2"/>
+      </w:pPr>
+      <w:bookmarkStart w:id="17" w:name="_Toc89186115"/>
+      <w:r>
+        <w:t xml:space="preserve">2.4 </w:t>
+      </w:r>
+      <w:r>
+        <w:tab/>
+        <w:t>Controller</w:t>
+      </w:r>
+      <w:bookmarkEnd w:id="17"/>
+    </w:p>
+    <w:p>
+      <w:pPr>
+        <w:spacing w:after="421"/>
+        <w:ind w:left="-5"/>
+        <w:rPr>
+          <w:rFonts w:ascii="Times New Roman" w:hAnsi="Times New Roman" w:cs="Times New Roman"/>
+        </w:rPr>
+      </w:pPr>
+      <w:r>
+        <w:rPr>
+          <w:rFonts w:ascii="Times New Roman" w:hAnsi="Times New Roman" w:cs="Times New Roman"/>
+          <w:noProof/>
+        </w:rPr>
+        <w:object w:dxaOrig="150" w:dyaOrig="150" w14:anchorId="22F565A6">
+          <v:shape id="_x0000_s1026" type="#_x0000_t75" alt="" style="position:absolute;left:0;text-align:left;margin-left:42.1pt;margin-top:88.25pt;width:386pt;height:96pt;z-index:251684864;mso-wrap-edited:f;mso-width-percent:0;mso-height-percent:0;mso-position-horizontal-relative:text;mso-position-vertical-relative:text;mso-width-percent:0;mso-height-percent:0">
+            <v:imagedata r:id="rId34" o:title=""/>
+            <w10:wrap type="square"/>
+          </v:shape>
+          <o:OLEObject Type="Embed" ProgID="Word.Document.12" ShapeID="_x0000_s1026" DrawAspect="Content" ObjectID="_1699825090" r:id="rId35">
+            <o:FieldCodes>\s</o:FieldCodes>
+          </o:OLEObject>
+        </w:object>
+      </w:r>
+      <w:r>
+        <w:rPr>
+          <w:rFonts w:ascii="Times New Roman" w:hAnsi="Times New Roman" w:cs="Times New Roman"/>
+        </w:rPr>
+        <w:t xml:space="preserve">The </w:t>
+      </w:r>
+      <w:r>
+        <w:rPr>
+          <w:rFonts w:ascii="Times New Roman" w:hAnsi="Times New Roman" w:cs="Times New Roman"/>
+        </w:rPr>
+        <w:t xml:space="preserve">Controller in this topology acts as a centralised “master” forwarding table for all of the routers that are contained in the topology. If a router does not know where to send a packet, they contact the Controller and the Controller returns a value based off of the Router that the request was sent from and the source of the packet. Upon construction of the Controller it initialises the forwarding table, seen at the beginning of the report, and initialises the address table for all of the routers currently in the topology. </w:t>
+      </w:r>
+      <w:r>
+        <w:rPr>
+          <w:rFonts w:ascii="Times New Roman" w:hAnsi="Times New Roman" w:cs="Times New Roman"/>
+        </w:rPr>
+        <w:t>It then waits for a router to send a request for an address. It continues this process until it is shut down.</w:t>
+      </w:r>
+    </w:p>
+    <w:p>
+      <w:pPr>
+        <w:spacing w:after="421"/>
+        <w:ind w:left="-5"/>
+        <w:rPr>
+          <w:rFonts w:ascii="Times New Roman" w:hAnsi="Times New Roman" w:cs="Times New Roman"/>
+        </w:rPr>
+      </w:pPr>
+    </w:p>
+    <w:p>
+      <w:pPr>
+        <w:spacing w:after="421"/>
+        <w:ind w:left="0" w:firstLine="0"/>
+        <w:rPr>
+          <w:rFonts w:ascii="Times New Roman" w:hAnsi="Times New Roman" w:cs="Times New Roman"/>
+        </w:rPr>
+      </w:pPr>
+    </w:p>
+    <w:p>
+      <w:pPr>
+        <w:spacing w:after="421"/>
+        <w:ind w:left="0" w:firstLine="0"/>
+        <w:rPr>
+          <w:rFonts w:ascii="Times New Roman" w:hAnsi="Times New Roman" w:cs="Times New Roman"/>
+        </w:rPr>
+      </w:pPr>
+    </w:p>
+    <w:p>
+      <w:pPr>
+        <w:spacing w:after="421"/>
+        <w:ind w:left="299" w:firstLine="0"/>
+        <w:rPr>
+          <w:rFonts w:ascii="Times New Roman" w:hAnsi="Times New Roman" w:cs="Times New Roman"/>
+        </w:rPr>
+      </w:pPr>
+      <w:r>
+        <w:rPr>
+          <w:rFonts w:ascii="Times New Roman" w:hAnsi="Times New Roman" w:cs="Times New Roman"/>
+        </w:rPr>
+        <w:t xml:space="preserve">Listing 8: The Switch statement </w:t>
+      </w:r>
+      <w:r>
+        <w:rPr>
+          <w:rFonts w:ascii="Times New Roman" w:hAnsi="Times New Roman" w:cs="Times New Roman"/>
+        </w:rPr>
+        <w:t>that reads the Router that has sent in a request for an address based on the type of the header in the request. The Controller then accesses the forwarding table using the content sent in the request and sends a packet that contains this address back to the router that sent the packet based off of the address table stored in the Controller containing all Router addresses. The above is standard case for all routers with the example being Router One.</w:t>
+      </w:r>
+    </w:p>
+    <w:p>
+      <w:pPr>
+        <w:pStyle w:val="Heading1"/>
+        <w:ind w:left="0" w:firstLine="0"/>
+        <w:rPr>
+          <w:rFonts w:ascii="Times New Roman" w:hAnsi="Times New Roman" w:cs="Times New Roman"/>
+          <w:b w:val="0"/>
+        </w:rPr>
+      </w:pPr>
+      <w:bookmarkStart w:id="18" w:name="_Toc89186116"/>
+      <w:r>
+        <w:rPr>
+          <w:rFonts w:ascii="Times New Roman" w:hAnsi="Times New Roman" w:cs="Times New Roman"/>
+          <w:b w:val="0"/>
+        </w:rPr>
+        <w:t>3</w:t>
+      </w:r>
+      <w:r>
+        <w:rPr>
+          <w:rFonts w:ascii="Times New Roman" w:hAnsi="Times New Roman" w:cs="Times New Roman"/>
+          <w:b w:val="0"/>
+        </w:rPr>
+        <w:tab/>
+        <w:t>Discussion</w:t>
+      </w:r>
+      <w:bookmarkEnd w:id="18"/>
+    </w:p>
+    <w:p>
+      <w:pPr>
+        <w:ind w:left="-5"/>
+        <w:rPr>
+          <w:rFonts w:ascii="Times New Roman" w:hAnsi="Times New Roman" w:cs="Times New Roman"/>
+        </w:rPr>
+      </w:pPr>
+      <w:r>
+        <w:rPr>
+          <w:rFonts w:ascii="Times New Roman" w:hAnsi="Times New Roman" w:cs="Times New Roman"/>
+        </w:rPr>
+        <w:t xml:space="preserve">The strengths of this program are its efficiency and scalability. </w:t>
+      </w:r>
+      <w:r>
+        <w:rPr>
+          <w:rFonts w:ascii="Times New Roman" w:hAnsi="Times New Roman" w:cs="Times New Roman"/>
+        </w:rPr>
+        <w:t xml:space="preserve">The Packets are sent through a number of nodes in the network and take a very small amount of time to get from endpoint one to endpoint two and vice versa. Furthermore, the network topology is very scalable. Additional routers can be added to the path of routers with very few modifications required in the code itself, adding a section in the controller forwarding table for the router(s) and </w:t>
+      </w:r>
+      <w:r>
+        <w:rPr>
+          <w:rFonts w:ascii="Times New Roman" w:hAnsi="Times New Roman" w:cs="Times New Roman"/>
+        </w:rPr>
+        <w:lastRenderedPageBreak/>
+        <w:t xml:space="preserve">updating address paths for routers in the controller to incorporate the new router(s) into the paths. To add multiple endpoints, modifications would only be required in the Forwarding Service program to incorporate where they’re sent in the switch statement defined above, as well as incorporating the endpoint name as a viable option for user input in the Application terminal. However it’s disadvantage is that it is a very hardcoded implementation of the Flow Forwarding Protocol and should an endpoint be implemented that is not included in the initial code the topology could not handle packages being sent from this completely unknown source. </w:t>
+      </w:r>
+    </w:p>
+    <w:p>
+      <w:pPr>
+        <w:ind w:left="-5"/>
+        <w:rPr>
+          <w:rFonts w:ascii="Times New Roman" w:hAnsi="Times New Roman" w:cs="Times New Roman"/>
+        </w:rPr>
+      </w:pPr>
+      <w:r>
+        <w:rPr>
+          <w:rFonts w:ascii="Times New Roman" w:hAnsi="Times New Roman" w:cs="Times New Roman"/>
+          <w:noProof/>
+        </w:rPr>
+        <w:drawing>
+          <wp:anchor distT="0" distB="0" distL="114300" distR="114300" simplePos="0" relativeHeight="251685888" behindDoc="0" locked="0" layoutInCell="1" allowOverlap="1" wp14:anchorId="5902CC24" wp14:editId="14E06398">
+            <wp:simplePos x="0" y="0"/>
+            <wp:positionH relativeFrom="column">
+              <wp:posOffset>432252</wp:posOffset>
+            </wp:positionH>
+            <wp:positionV relativeFrom="paragraph">
+              <wp:posOffset>107950</wp:posOffset>
+            </wp:positionV>
+            <wp:extent cx="5113020" cy="3319145"/>
+            <wp:effectExtent l="0" t="0" r="5080" b="0"/>
+            <wp:wrapSquare wrapText="bothSides"/>
+            <wp:docPr id="42" name="Picture 42" descr="A screenshot of a computer&#10;&#10;Description automatically generated with medium confidence"/>
+            <wp:cNvGraphicFramePr>
+              <a:graphicFrameLocks xmlns:a="http://schemas.openxmlformats.org/drawingml/2006/main" noChangeAspect="1"/>
+            </wp:cNvGraphicFramePr>
+            <a:graphic xmlns:a="http://schemas.openxmlformats.org/drawingml/2006/main">
+              <a:graphicData uri="http://schemas.openxmlformats.org/drawingml/2006/picture">
+                <pic:pic xmlns:pic="http://schemas.openxmlformats.org/drawingml/2006/picture">
+                  <pic:nvPicPr>
+                    <pic:cNvPr id="42" name="Picture 42" descr="A screenshot of a computer&#10;&#10;Description automatically generated with medium confidence"/>
+                    <pic:cNvPicPr/>
+                  </pic:nvPicPr>
+                  <pic:blipFill>
+                    <a:blip r:embed="rId36" cstate="print">
+                      <a:extLst>
+                        <a:ext uri="{28A0092B-C50C-407E-A947-70E740481C1C}">
+                          <a14:useLocalDpi xmlns:a14="http://schemas.microsoft.com/office/drawing/2010/main" val="0"/>
+                        </a:ext>
+                      </a:extLst>
+                    </a:blip>
+                    <a:stretch>
+                      <a:fillRect/>
+                    </a:stretch>
+                  </pic:blipFill>
+                  <pic:spPr>
+                    <a:xfrm>
+                      <a:off x="0" y="0"/>
+                      <a:ext cx="5113020" cy="3319145"/>
+                    </a:xfrm>
+                    <a:prstGeom prst="rect">
+                      <a:avLst/>
+                    </a:prstGeom>
+                  </pic:spPr>
+                </pic:pic>
+              </a:graphicData>
+            </a:graphic>
+            <wp14:sizeRelH relativeFrom="page">
+              <wp14:pctWidth>0</wp14:pctWidth>
+            </wp14:sizeRelH>
+            <wp14:sizeRelV relativeFrom="page">
+              <wp14:pctHeight>0</wp14:pctHeight>
+            </wp14:sizeRelV>
+          </wp:anchor>
+        </w:drawing>
+      </w:r>
+      <w:r>
+        <w:rPr>
+          <w:rFonts w:ascii="Times New Roman" w:hAnsi="Times New Roman" w:cs="Times New Roman"/>
+        </w:rPr>
+        <w:t xml:space="preserve"> </w:t>
+      </w:r>
+    </w:p>
+    <w:p>
+      <w:pPr>
+        <w:spacing w:after="217" w:line="259" w:lineRule="auto"/>
+        <w:ind w:left="0" w:firstLine="0"/>
+        <w:jc w:val="left"/>
+        <w:rPr>
+          <w:rFonts w:ascii="Times New Roman" w:hAnsi="Times New Roman" w:cs="Times New Roman"/>
+        </w:rPr>
+      </w:pPr>
+    </w:p>
+    <w:p>
+      <w:pPr>
+        <w:ind w:left="-5"/>
+        <w:rPr>
+          <w:rFonts w:ascii="Times New Roman" w:hAnsi="Times New Roman" w:cs="Times New Roman"/>
+        </w:rPr>
+      </w:pPr>
+    </w:p>
+    <w:p>
+      <w:pPr>
+        <w:ind w:left="-5"/>
+        <w:rPr>
+          <w:rFonts w:ascii="Times New Roman" w:hAnsi="Times New Roman" w:cs="Times New Roman"/>
+        </w:rPr>
+      </w:pPr>
+    </w:p>
+    <w:p>
+      <w:pPr>
+        <w:ind w:left="-5"/>
+        <w:rPr>
+          <w:rFonts w:ascii="Times New Roman" w:hAnsi="Times New Roman" w:cs="Times New Roman"/>
+        </w:rPr>
+      </w:pPr>
+    </w:p>
+    <w:p>
+      <w:pPr>
+        <w:ind w:left="-5"/>
+        <w:rPr>
+          <w:rFonts w:ascii="Times New Roman" w:hAnsi="Times New Roman" w:cs="Times New Roman"/>
+        </w:rPr>
+      </w:pPr>
+    </w:p>
+    <w:p>
+      <w:pPr>
+        <w:ind w:left="-5"/>
+        <w:rPr>
+          <w:rFonts w:ascii="Times New Roman" w:hAnsi="Times New Roman" w:cs="Times New Roman"/>
+        </w:rPr>
+      </w:pPr>
+    </w:p>
+    <w:p>
+      <w:pPr>
+        <w:ind w:left="-5"/>
+        <w:rPr>
+          <w:rFonts w:ascii="Times New Roman" w:hAnsi="Times New Roman" w:cs="Times New Roman"/>
+        </w:rPr>
+      </w:pPr>
+      <w:r>
+        <w:rPr>
+          <w:rFonts w:ascii="Times New Roman" w:hAnsi="Times New Roman" w:cs="Times New Roman"/>
+          <w:noProof/>
+        </w:rPr>
+        <w:drawing>
+          <wp:anchor distT="0" distB="0" distL="114300" distR="114300" simplePos="0" relativeHeight="251686912" behindDoc="0" locked="0" layoutInCell="1" allowOverlap="1" wp14:anchorId="3CF7B5BD" wp14:editId="77703F77">
+            <wp:simplePos x="0" y="0"/>
+            <wp:positionH relativeFrom="column">
+              <wp:posOffset>434975</wp:posOffset>
+            </wp:positionH>
+            <wp:positionV relativeFrom="paragraph">
+              <wp:posOffset>2260600</wp:posOffset>
+            </wp:positionV>
+            <wp:extent cx="5109845" cy="3329305"/>
+            <wp:effectExtent l="0" t="0" r="0" b="0"/>
+            <wp:wrapSquare wrapText="bothSides"/>
+            <wp:docPr id="43" name="Picture 43" descr="A screenshot of a computer&#10;&#10;Description automatically generated with medium confidence"/>
+            <wp:cNvGraphicFramePr>
+              <a:graphicFrameLocks xmlns:a="http://schemas.openxmlformats.org/drawingml/2006/main" noChangeAspect="1"/>
+            </wp:cNvGraphicFramePr>
+            <a:graphic xmlns:a="http://schemas.openxmlformats.org/drawingml/2006/main">
+              <a:graphicData uri="http://schemas.openxmlformats.org/drawingml/2006/picture">
+                <pic:pic xmlns:pic="http://schemas.openxmlformats.org/drawingml/2006/picture">
+                  <pic:nvPicPr>
+                    <pic:cNvPr id="43" name="Picture 43" descr="A screenshot of a computer&#10;&#10;Description automatically generated with medium confidence"/>
+                    <pic:cNvPicPr/>
+                  </pic:nvPicPr>
+                  <pic:blipFill>
+                    <a:blip r:embed="rId37" cstate="print">
+                      <a:extLst>
+                        <a:ext uri="{28A0092B-C50C-407E-A947-70E740481C1C}">
+                          <a14:useLocalDpi xmlns:a14="http://schemas.microsoft.com/office/drawing/2010/main" val="0"/>
+                        </a:ext>
+                      </a:extLst>
+                    </a:blip>
+                    <a:stretch>
+                      <a:fillRect/>
+                    </a:stretch>
+                  </pic:blipFill>
+                  <pic:spPr>
+                    <a:xfrm>
+                      <a:off x="0" y="0"/>
+                      <a:ext cx="5109845" cy="3329305"/>
+                    </a:xfrm>
+                    <a:prstGeom prst="rect">
+                      <a:avLst/>
+                    </a:prstGeom>
+                  </pic:spPr>
+                </pic:pic>
+              </a:graphicData>
+            </a:graphic>
+            <wp14:sizeRelH relativeFrom="page">
+              <wp14:pctWidth>0</wp14:pctWidth>
+            </wp14:sizeRelH>
+            <wp14:sizeRelV relativeFrom="page">
+              <wp14:pctHeight>0</wp14:pctHeight>
+            </wp14:sizeRelV>
+          </wp:anchor>
+        </w:drawing>
+      </w:r>
+      <w:r>
+        <w:rPr>
+          <w:rFonts w:ascii="Times New Roman" w:hAnsi="Times New Roman" w:cs="Times New Roman"/>
+        </w:rPr>
+        <w:t xml:space="preserve">Figure </w:t>
+      </w:r>
+      <w:r>
+        <w:rPr>
+          <w:rFonts w:ascii="Times New Roman" w:hAnsi="Times New Roman" w:cs="Times New Roman"/>
+        </w:rPr>
+        <w:t>5: Demonstration of messages from Endpoint One and Two being sent through Routers in defined paths.</w:t>
+      </w:r>
+    </w:p>
+    <w:p>
+      <w:pPr>
+        <w:spacing w:after="217" w:line="259" w:lineRule="auto"/>
+        <w:ind w:left="0" w:firstLine="0"/>
+        <w:jc w:val="left"/>
+        <w:rPr>
+          <w:rFonts w:ascii="Times New Roman" w:hAnsi="Times New Roman" w:cs="Times New Roman"/>
+        </w:rPr>
+      </w:pPr>
+    </w:p>
+    <w:p>
+      <w:pPr>
+        <w:spacing w:after="217" w:line="259" w:lineRule="auto"/>
+        <w:ind w:left="0" w:firstLine="0"/>
+        <w:jc w:val="left"/>
+        <w:rPr>
+          <w:rFonts w:ascii="Times New Roman" w:hAnsi="Times New Roman" w:cs="Times New Roman"/>
+        </w:rPr>
+      </w:pPr>
+      <w:r>
+        <w:rPr>
+          <w:rFonts w:ascii="Times New Roman" w:hAnsi="Times New Roman" w:cs="Times New Roman"/>
+        </w:rPr>
+        <w:t xml:space="preserve">Above is an image of </w:t>
+      </w:r>
+      <w:r>
+        <w:rPr>
+          <w:rFonts w:ascii="Times New Roman" w:hAnsi="Times New Roman" w:cs="Times New Roman"/>
+        </w:rPr>
+        <w:t xml:space="preserve">messages being sent through the network of routers from one endpoint to another and vice versa. One can see the prompt for the user to enter the destination of the packet and the message in both Application Endpoint screens. This is then sent to the Forwarding Service, seen through the ACK sent to Endpoint One, the messages are then sent through the Router network. It can be seen when a destination of a packet is unknown the </w:t>
+      </w:r>
+      <w:r>
+        <w:rPr>
+          <w:rFonts w:ascii="Times New Roman" w:hAnsi="Times New Roman" w:cs="Times New Roman"/>
+        </w:rPr>
+        <w:lastRenderedPageBreak/>
+        <w:t>Controller is contacted and then the packet is forwarded onto the relevant addresses until it reaches its final destination of an endpoint. Below see some of the packet captures made by Wireshark during this transfer.</w:t>
+      </w:r>
+    </w:p>
+    <w:p>
+      <w:pPr>
+        <w:spacing w:after="217" w:line="259" w:lineRule="auto"/>
+        <w:ind w:left="0" w:firstLine="0"/>
+        <w:jc w:val="left"/>
+        <w:rPr>
+          <w:rFonts w:ascii="Times New Roman" w:hAnsi="Times New Roman" w:cs="Times New Roman"/>
+        </w:rPr>
+      </w:pPr>
+      <w:r>
+        <w:rPr>
+          <w:rFonts w:ascii="Times New Roman" w:hAnsi="Times New Roman" w:cs="Times New Roman"/>
+          <w:noProof/>
+        </w:rPr>
+        <w:drawing>
+          <wp:inline distT="0" distB="0" distL="0" distR="0" wp14:anchorId="47186F6E" wp14:editId="573E9914">
+            <wp:extent cx="5943600" cy="1372870"/>
+            <wp:effectExtent l="0" t="0" r="0" b="0"/>
+            <wp:docPr id="48" name="Picture 48" descr="Table&#10;&#10;Description automatically generated"/>
+            <wp:cNvGraphicFramePr>
+              <a:graphicFrameLocks xmlns:a="http://schemas.openxmlformats.org/drawingml/2006/main" noChangeAspect="1"/>
+            </wp:cNvGraphicFramePr>
+            <a:graphic xmlns:a="http://schemas.openxmlformats.org/drawingml/2006/main">
+              <a:graphicData uri="http://schemas.openxmlformats.org/drawingml/2006/picture">
+                <pic:pic xmlns:pic="http://schemas.openxmlformats.org/drawingml/2006/picture">
+                  <pic:nvPicPr>
+                    <pic:cNvPr id="48" name="Picture 48" descr="Table&#10;&#10;Description automatically generated"/>
+                    <pic:cNvPicPr/>
+                  </pic:nvPicPr>
+                  <pic:blipFill>
+                    <a:blip r:embed="rId38" cstate="print">
+                      <a:extLst>
+                        <a:ext uri="{28A0092B-C50C-407E-A947-70E740481C1C}">
+                          <a14:useLocalDpi xmlns:a14="http://schemas.microsoft.com/office/drawing/2010/main" val="0"/>
+                        </a:ext>
+                      </a:extLst>
+                    </a:blip>
+                    <a:stretch>
+                      <a:fillRect/>
+                    </a:stretch>
+                  </pic:blipFill>
+                  <pic:spPr>
+                    <a:xfrm>
+                      <a:off x="0" y="0"/>
+                      <a:ext cx="5943600" cy="1372870"/>
                     </a:xfrm>
                     <a:prstGeom prst="rect">
                       <a:avLst/>
@@ -3494,6 +3511,63 @@
     </w:p>
     <w:p>
       <w:pPr>
+        <w:spacing w:after="217" w:line="259" w:lineRule="auto"/>
+        <w:ind w:left="0" w:firstLine="0"/>
+        <w:jc w:val="left"/>
+        <w:rPr>
+          <w:rFonts w:ascii="Times New Roman" w:hAnsi="Times New Roman" w:cs="Times New Roman"/>
+        </w:rPr>
+      </w:pPr>
+      <w:r>
+        <w:rPr>
+          <w:rFonts w:ascii="Times New Roman" w:hAnsi="Times New Roman" w:cs="Times New Roman"/>
+          <w:noProof/>
+        </w:rPr>
+        <w:drawing>
+          <wp:inline distT="0" distB="0" distL="0" distR="0" wp14:anchorId="04D4BC9E" wp14:editId="0BA35B95">
+            <wp:extent cx="5943600" cy="1349375"/>
+            <wp:effectExtent l="0" t="0" r="0" b="0"/>
+            <wp:docPr id="49" name="Picture 49" descr="Table&#10;&#10;Description automatically generated"/>
+            <wp:cNvGraphicFramePr>
+              <a:graphicFrameLocks xmlns:a="http://schemas.openxmlformats.org/drawingml/2006/main" noChangeAspect="1"/>
+            </wp:cNvGraphicFramePr>
+            <a:graphic xmlns:a="http://schemas.openxmlformats.org/drawingml/2006/main">
+              <a:graphicData uri="http://schemas.openxmlformats.org/drawingml/2006/picture">
+                <pic:pic xmlns:pic="http://schemas.openxmlformats.org/drawingml/2006/picture">
+                  <pic:nvPicPr>
+                    <pic:cNvPr id="49" name="Picture 49" descr="Table&#10;&#10;Description automatically generated"/>
+                    <pic:cNvPicPr/>
+                  </pic:nvPicPr>
+                  <pic:blipFill>
+                    <a:blip r:embed="rId39" cstate="print">
+                      <a:extLst>
+                        <a:ext uri="{28A0092B-C50C-407E-A947-70E740481C1C}">
+                          <a14:useLocalDpi xmlns:a14="http://schemas.microsoft.com/office/drawing/2010/main" val="0"/>
+                        </a:ext>
+                      </a:extLst>
+                    </a:blip>
+                    <a:stretch>
+                      <a:fillRect/>
+                    </a:stretch>
+                  </pic:blipFill>
+                  <pic:spPr>
+                    <a:xfrm>
+                      <a:off x="0" y="0"/>
+                      <a:ext cx="5943600" cy="1349375"/>
+                    </a:xfrm>
+                    <a:prstGeom prst="rect">
+                      <a:avLst/>
+                    </a:prstGeom>
+                  </pic:spPr>
+                </pic:pic>
+              </a:graphicData>
+            </a:graphic>
+          </wp:inline>
+        </w:drawing>
+      </w:r>
+    </w:p>
+    <w:p>
+      <w:pPr>
         <w:spacing w:after="254"/>
         <w:ind w:left="0" w:right="464" w:firstLine="0"/>
         <w:rPr>
@@ -3504,7 +3578,19 @@
         <w:rPr>
           <w:rFonts w:ascii="Times New Roman" w:hAnsi="Times New Roman" w:cs="Times New Roman"/>
         </w:rPr>
-        <w:t xml:space="preserve">Figure 5: This figure shows </w:t>
+        <w:t xml:space="preserve">Figure </w:t>
+      </w:r>
+      <w:r>
+        <w:rPr>
+          <w:rFonts w:ascii="Times New Roman" w:hAnsi="Times New Roman" w:cs="Times New Roman"/>
+        </w:rPr>
+        <w:t>6</w:t>
+      </w:r>
+      <w:r>
+        <w:rPr>
+          <w:rFonts w:ascii="Times New Roman" w:hAnsi="Times New Roman" w:cs="Times New Roman"/>
+        </w:rPr>
+        <w:t xml:space="preserve">: This figure shows </w:t>
       </w:r>
       <w:r>
         <w:rPr>
@@ -3524,6 +3610,12 @@
         </w:rPr>
         <w:t>.</w:t>
       </w:r>
+      <w:r>
+        <w:rPr>
+          <w:rFonts w:ascii="Times New Roman" w:hAnsi="Times New Roman" w:cs="Times New Roman"/>
+        </w:rPr>
+        <w:t xml:space="preserve"> As seen the port numbers of all of the nodes are identical in 51510. The lengths also highlight the different packets, the larger lengths over ten highlight the messages sent by users, the lengths of two highlight an ACK and the lengths of three show a request to the Controller by a Router. </w:t>
+      </w:r>
     </w:p>
     <w:p>
       <w:pPr>
@@ -3533,13 +3625,12 @@
           <w:b w:val="0"/>
         </w:rPr>
       </w:pPr>
-      <w:bookmarkStart w:id="20" w:name="_Toc86738808"/>
+      <w:bookmarkStart w:id="19" w:name="_Toc89186117"/>
       <w:r>
         <w:rPr>
           <w:rFonts w:ascii="Times New Roman" w:hAnsi="Times New Roman" w:cs="Times New Roman"/>
           <w:b w:val="0"/>
         </w:rPr>
-        <w:lastRenderedPageBreak/>
         <w:t>4</w:t>
       </w:r>
       <w:r>
@@ -3557,7 +3648,7 @@
         <w:tab/>
         <w:t>Summary</w:t>
       </w:r>
-      <w:bookmarkEnd w:id="20"/>
+      <w:bookmarkEnd w:id="19"/>
     </w:p>
     <w:p>
       <w:pPr>
@@ -3571,31 +3662,13 @@
         <w:rPr>
           <w:rFonts w:ascii="Times New Roman" w:hAnsi="Times New Roman" w:cs="Times New Roman"/>
         </w:rPr>
-        <w:t xml:space="preserve">This report has described my attempt at implementing a Publish/Subscribe protocol </w:t>
-      </w:r>
-      <w:r>
-        <w:rPr>
-          <w:rFonts w:ascii="Times New Roman" w:hAnsi="Times New Roman" w:cs="Times New Roman"/>
-        </w:rPr>
-        <w:t>for a system of Chlorine control in a series of swimming pools. It has highlighted</w:t>
-      </w:r>
-      <w:r>
-        <w:rPr>
-          <w:rFonts w:ascii="Times New Roman" w:hAnsi="Times New Roman" w:cs="Times New Roman"/>
-        </w:rPr>
-        <w:t xml:space="preserve"> the overall design of the topology that was created in order to complete the assignment and the methods that I used in order to emulate the network that was outlined in this document. </w:t>
-      </w:r>
-      <w:r>
-        <w:rPr>
-          <w:rFonts w:ascii="Times New Roman" w:hAnsi="Times New Roman" w:cs="Times New Roman"/>
-        </w:rPr>
-        <w:t xml:space="preserve">The description of how the packets were designed was outlined and how the header was laid out, using Topic/Sub-Topic/Message Length as the basis of the organisation of the header. Furthermore, the classes that were used </w:t>
-      </w:r>
-      <w:r>
-        <w:rPr>
-          <w:rFonts w:ascii="Times New Roman" w:hAnsi="Times New Roman" w:cs="Times New Roman"/>
-        </w:rPr>
-        <w:t>in each individual node were detailed and discussed and highlighted the programming choices that were made throughout the development of the topology.</w:t>
+        <w:t xml:space="preserve">This report has described my attempt at implementing a </w:t>
+      </w:r>
+      <w:r>
+        <w:rPr>
+          <w:rFonts w:ascii="Times New Roman" w:hAnsi="Times New Roman" w:cs="Times New Roman"/>
+        </w:rPr>
+        <w:t>Flow Forwarding Protocol for a topology consisting of six Routers, two Endpoints and a Forwarding Service, with Flow being managed by a centralised controller. It has highlighted the overall design of the topology that was created in order to complete the assignment and the methods that were used to emulate the network that was outlined in this assignment. The description of how the packets were designed was outlined and how the header was organised, using Type/Length/Value (TLV) as the basis. Furthermore, the classes that were used in each individual node were detailed and discussed, highlighting the programming choices that were made during the development of the topology.</w:t>
       </w:r>
     </w:p>
     <w:p>
@@ -3606,7 +3679,7 @@
           <w:b w:val="0"/>
         </w:rPr>
       </w:pPr>
-      <w:bookmarkStart w:id="21" w:name="_Toc86738809"/>
+      <w:bookmarkStart w:id="20" w:name="_Toc89186118"/>
       <w:r>
         <w:rPr>
           <w:rFonts w:ascii="Times New Roman" w:hAnsi="Times New Roman" w:cs="Times New Roman"/>
@@ -3629,7 +3702,7 @@
         <w:tab/>
         <w:t>Reflection</w:t>
       </w:r>
-      <w:bookmarkEnd w:id="21"/>
+      <w:bookmarkEnd w:id="20"/>
     </w:p>
     <w:p>
       <w:pPr>
@@ -3654,16 +3727,52 @@
         <w:rPr>
           <w:rFonts w:ascii="Times New Roman" w:hAnsi="Times New Roman" w:cs="Times New Roman"/>
         </w:rPr>
-        <w:t xml:space="preserve">pcap files allowed for me to manage and maintain my time for the assignment and ensured that I was not only reaching the set deadlines but my own personal deadlines for the assignment. Overall I feel that I have learned a vast amount throughout this assignment. I have learned how to utilise docker to emulate the creation of a network and the communication that occurs between nodes within a topology. Furthermore I have learned the basics required for the creation of the header and content of a packet and how to send it using a program that I have written. As a final word, this assignment has definitely aided me in growing as a Software Developer. </w:t>
+        <w:t xml:space="preserve">pcap files allowed for me to manage and maintain my time for the assignment and ensured that I was not only reaching the set deadlines but my own personal deadlines for the assignment. Overall I feel that I have learned a vast amount throughout this assignment. I have </w:t>
+      </w:r>
+      <w:r>
+        <w:rPr>
+          <w:rFonts w:ascii="Times New Roman" w:hAnsi="Times New Roman" w:cs="Times New Roman"/>
+        </w:rPr>
+        <w:t>furthered my skills with</w:t>
+      </w:r>
+      <w:r>
+        <w:rPr>
+          <w:rFonts w:ascii="Times New Roman" w:hAnsi="Times New Roman" w:cs="Times New Roman"/>
+        </w:rPr>
+        <w:t xml:space="preserve"> docker to emulate the creation of a network and the communication that occurs between nodes within a topology</w:t>
+      </w:r>
+      <w:r>
+        <w:rPr>
+          <w:rFonts w:ascii="Times New Roman" w:hAnsi="Times New Roman" w:cs="Times New Roman"/>
+        </w:rPr>
+        <w:t xml:space="preserve"> and enhanced my ability working with containers</w:t>
+      </w:r>
+      <w:r>
+        <w:rPr>
+          <w:rFonts w:ascii="Times New Roman" w:hAnsi="Times New Roman" w:cs="Times New Roman"/>
+        </w:rPr>
+        <w:t xml:space="preserve">. Furthermore I have learned </w:t>
+      </w:r>
+      <w:r>
+        <w:rPr>
+          <w:rFonts w:ascii="Times New Roman" w:hAnsi="Times New Roman" w:cs="Times New Roman"/>
+        </w:rPr>
+        <w:t>advanced methods</w:t>
+      </w:r>
+      <w:r>
+        <w:rPr>
+          <w:rFonts w:ascii="Times New Roman" w:hAnsi="Times New Roman" w:cs="Times New Roman"/>
+        </w:rPr>
+        <w:t xml:space="preserve"> required for the creation of the header and content of a packet and how to send it using a program that I have written. As a final word, this assignment has definitely aided me in growing as a Software Developer. </w:t>
       </w:r>
     </w:p>
     <w:sectPr>
-      <w:headerReference w:type="even" r:id="rId34"/>
-      <w:headerReference w:type="default" r:id="rId35"/>
-      <w:footerReference w:type="even" r:id="rId36"/>
-      <w:footerReference w:type="default" r:id="rId37"/>
-      <w:headerReference w:type="first" r:id="rId38"/>
-      <w:footerReference w:type="first" r:id="rId39"/>
+      <w:headerReference w:type="even" r:id="rId40"/>
+      <w:headerReference w:type="default" r:id="rId41"/>
+      <w:footerReference w:type="even" r:id="rId42"/>
+      <w:footerReference w:type="default" r:id="rId43"/>
+      <w:headerReference w:type="first" r:id="rId44"/>
+      <w:footerReference w:type="first" r:id="rId45"/>
       <w:footnotePr>
         <w:numRestart w:val="eachPage"/>
       </w:footnotePr>
@@ -3837,11 +3946,21 @@
     <w:r>
       <w:t xml:space="preserve"> of </w:t>
     </w:r>
-    <w:fldSimple w:instr=" NUMPAGES   \* MERGEFORMAT ">
-      <w:r>
-        <w:t>7</w:t>
-      </w:r>
-    </w:fldSimple>
+    <w:r>
+      <w:fldChar w:fldCharType="begin"/>
+    </w:r>
+    <w:r>
+      <w:instrText xml:space="preserve"> NUMPAGES   \* MERGEFORMAT </w:instrText>
+    </w:r>
+    <w:r>
+      <w:fldChar w:fldCharType="separate"/>
+    </w:r>
+    <w:r>
+      <w:t>7</w:t>
+    </w:r>
+    <w:r>
+      <w:fldChar w:fldCharType="end"/>
+    </w:r>
   </w:p>
 </w:ftr>
 </file>
@@ -3982,11 +4101,21 @@
     <w:r>
       <w:t xml:space="preserve"> of </w:t>
     </w:r>
-    <w:fldSimple w:instr=" NUMPAGES   \* MERGEFORMAT ">
-      <w:r>
-        <w:t>7</w:t>
-      </w:r>
-    </w:fldSimple>
+    <w:r>
+      <w:fldChar w:fldCharType="begin"/>
+    </w:r>
+    <w:r>
+      <w:instrText xml:space="preserve"> NUMPAGES   \* MERGEFORMAT </w:instrText>
+    </w:r>
+    <w:r>
+      <w:fldChar w:fldCharType="separate"/>
+    </w:r>
+    <w:r>
+      <w:t>7</w:t>
+    </w:r>
+    <w:r>
+      <w:fldChar w:fldCharType="end"/>
+    </w:r>
   </w:p>
 </w:ftr>
 </file>
@@ -4303,14 +4432,24 @@
       <w:t xml:space="preserve"> - Assignment #</w:t>
     </w:r>
     <w:r>
-      <w:t>1</w:t>
+      <w:t>2</w:t>
     </w:r>
     <w:r>
       <w:t xml:space="preserve">: </w:t>
     </w:r>
     <w:r>
-      <w:t>Publication/Subscription Protocols</w:t>
+      <w:t>Flow Forwarding Protocols</w:t>
     </w:r>
+  </w:p>
+  <w:p>
+    <w:pPr>
+      <w:tabs>
+        <w:tab w:val="center" w:pos="4680"/>
+      </w:tabs>
+      <w:spacing w:after="0" w:line="259" w:lineRule="auto"/>
+      <w:ind w:left="0" w:firstLine="0"/>
+      <w:jc w:val="left"/>
+    </w:pPr>
   </w:p>
 </w:hdr>
 </file>
@@ -4550,8 +4689,124 @@
       </w:rPr>
     </w:lvl>
   </w:abstractNum>
+  <w:abstractNum w:abstractNumId="1" w15:restartNumberingAfterBreak="0">
+    <w:nsid w:val="6F167A21"/>
+    <w:multiLevelType w:val="multilevel"/>
+    <w:tmpl w:val="0E367768"/>
+    <w:lvl w:ilvl="0">
+      <w:start w:val="1"/>
+      <w:numFmt w:val="decimal"/>
+      <w:lvlText w:val="%1"/>
+      <w:lvlJc w:val="left"/>
+      <w:pPr>
+        <w:ind w:left="1180" w:hanging="1180"/>
+      </w:pPr>
+      <w:rPr>
+        <w:rFonts w:hint="default"/>
+      </w:rPr>
+    </w:lvl>
+    <w:lvl w:ilvl="1">
+      <w:start w:val="1"/>
+      <w:numFmt w:val="decimal"/>
+      <w:lvlText w:val="%1.%2"/>
+      <w:lvlJc w:val="left"/>
+      <w:pPr>
+        <w:ind w:left="1165" w:hanging="1180"/>
+      </w:pPr>
+      <w:rPr>
+        <w:rFonts w:hint="default"/>
+      </w:rPr>
+    </w:lvl>
+    <w:lvl w:ilvl="2">
+      <w:start w:val="1"/>
+      <w:numFmt w:val="decimal"/>
+      <w:lvlText w:val="%1.%2.%3"/>
+      <w:lvlJc w:val="left"/>
+      <w:pPr>
+        <w:ind w:left="1150" w:hanging="1180"/>
+      </w:pPr>
+      <w:rPr>
+        <w:rFonts w:hint="default"/>
+      </w:rPr>
+    </w:lvl>
+    <w:lvl w:ilvl="3">
+      <w:start w:val="1"/>
+      <w:numFmt w:val="decimal"/>
+      <w:lvlText w:val="%1.%2.%3.%4"/>
+      <w:lvlJc w:val="left"/>
+      <w:pPr>
+        <w:ind w:left="1135" w:hanging="1180"/>
+      </w:pPr>
+      <w:rPr>
+        <w:rFonts w:hint="default"/>
+      </w:rPr>
+    </w:lvl>
+    <w:lvl w:ilvl="4">
+      <w:start w:val="1"/>
+      <w:numFmt w:val="decimal"/>
+      <w:lvlText w:val="%1.%2.%3.%4.%5"/>
+      <w:lvlJc w:val="left"/>
+      <w:pPr>
+        <w:ind w:left="1120" w:hanging="1180"/>
+      </w:pPr>
+      <w:rPr>
+        <w:rFonts w:hint="default"/>
+      </w:rPr>
+    </w:lvl>
+    <w:lvl w:ilvl="5">
+      <w:start w:val="1"/>
+      <w:numFmt w:val="decimal"/>
+      <w:lvlText w:val="%1.%2.%3.%4.%5.%6"/>
+      <w:lvlJc w:val="left"/>
+      <w:pPr>
+        <w:ind w:left="1105" w:hanging="1180"/>
+      </w:pPr>
+      <w:rPr>
+        <w:rFonts w:hint="default"/>
+      </w:rPr>
+    </w:lvl>
+    <w:lvl w:ilvl="6">
+      <w:start w:val="1"/>
+      <w:numFmt w:val="decimal"/>
+      <w:lvlText w:val="%1.%2.%3.%4.%5.%6.%7"/>
+      <w:lvlJc w:val="left"/>
+      <w:pPr>
+        <w:ind w:left="1350" w:hanging="1440"/>
+      </w:pPr>
+      <w:rPr>
+        <w:rFonts w:hint="default"/>
+      </w:rPr>
+    </w:lvl>
+    <w:lvl w:ilvl="7">
+      <w:start w:val="1"/>
+      <w:numFmt w:val="decimal"/>
+      <w:lvlText w:val="%1.%2.%3.%4.%5.%6.%7.%8"/>
+      <w:lvlJc w:val="left"/>
+      <w:pPr>
+        <w:ind w:left="1335" w:hanging="1440"/>
+      </w:pPr>
+      <w:rPr>
+        <w:rFonts w:hint="default"/>
+      </w:rPr>
+    </w:lvl>
+    <w:lvl w:ilvl="8">
+      <w:start w:val="1"/>
+      <w:numFmt w:val="decimal"/>
+      <w:lvlText w:val="%1.%2.%3.%4.%5.%6.%7.%8.%9"/>
+      <w:lvlJc w:val="left"/>
+      <w:pPr>
+        <w:ind w:left="1680" w:hanging="1800"/>
+      </w:pPr>
+      <w:rPr>
+        <w:rFonts w:hint="default"/>
+      </w:rPr>
+    </w:lvl>
+  </w:abstractNum>
   <w:num w:numId="1">
     <w:abstractNumId w:val="0"/>
+  </w:num>
+  <w:num w:numId="2">
+    <w:abstractNumId w:val="1"/>
   </w:num>
 </w:numbering>
 </file>

</xml_diff>